<commit_message>
added 2 talks, CV update
</commit_message>
<xml_diff>
--- a/static/files/CV-peter-lugtig.docx
+++ b/static/files/CV-peter-lugtig.docx
@@ -41,7 +41,7 @@
           <w:szCs w:val="18"/>
           <w:lang w:val="en-US"/>
         </w:rPr>
-        <w:t xml:space="preserve"> 18 June</w:t>
+        <w:t xml:space="preserve"> </w:t>
       </w:r>
       <w:r>
         <w:rPr>
@@ -50,16 +50,7 @@
           <w:szCs w:val="18"/>
           <w:lang w:val="en-US"/>
         </w:rPr>
-        <w:t xml:space="preserve"> </w:t>
-      </w:r>
-      <w:r>
-        <w:rPr>
-          <w:rFonts w:ascii="Verdana" w:hAnsi="Verdana"/>
-          <w:sz w:val="16"/>
-          <w:szCs w:val="18"/>
-          <w:lang w:val="en-US"/>
-        </w:rPr>
-        <w:t>2021</w:t>
+        <w:t>21 July 2021</w:t>
       </w:r>
     </w:p>
     <w:p>
@@ -7106,7 +7097,7 @@
                 <w:sz w:val="21"/>
                 <w:szCs w:val="22"/>
               </w:rPr>
-              <w:t>472</w:t>
+              <w:t>546</w:t>
             </w:r>
           </w:p>
         </w:tc>
@@ -7216,6 +7207,160 @@
         <w:ind w:hanging="284"/>
         <w:rPr>
           <w:rFonts w:ascii="Verdana" w:eastAsia="MS-Mincho" w:hAnsi="Verdana"/>
+          <w:i/>
+          <w:iCs/>
+          <w:sz w:val="20"/>
+          <w:u w:color="0000FF"/>
+        </w:rPr>
+      </w:pPr>
+      <w:r>
+        <w:rPr>
+          <w:rFonts w:ascii="Verdana" w:eastAsia="MS-Mincho" w:hAnsi="Verdana"/>
+          <w:iCs/>
+          <w:sz w:val="20"/>
+          <w:u w:color="0000FF"/>
+          <w:lang w:val="en-US"/>
+        </w:rPr>
+        <w:t xml:space="preserve">2021 - </w:t>
+      </w:r>
+      <w:proofErr w:type="spellStart"/>
+      <w:r>
+        <w:rPr>
+          <w:rFonts w:ascii="Verdana" w:eastAsia="MS-Mincho" w:hAnsi="Verdana"/>
+          <w:iCs/>
+          <w:sz w:val="20"/>
+          <w:u w:color="0000FF"/>
+          <w:lang w:val="en-US"/>
+        </w:rPr>
+        <w:t>Toepoel</w:t>
+      </w:r>
+      <w:proofErr w:type="spellEnd"/>
+      <w:r>
+        <w:rPr>
+          <w:rFonts w:ascii="Verdana" w:eastAsia="MS-Mincho" w:hAnsi="Verdana"/>
+          <w:iCs/>
+          <w:sz w:val="20"/>
+          <w:u w:color="0000FF"/>
+          <w:lang w:val="en-US"/>
+        </w:rPr>
+        <w:t xml:space="preserve">, V. </w:t>
+      </w:r>
+      <w:proofErr w:type="spellStart"/>
+      <w:r>
+        <w:rPr>
+          <w:rFonts w:ascii="Verdana" w:eastAsia="MS-Mincho" w:hAnsi="Verdana"/>
+          <w:iCs/>
+          <w:sz w:val="20"/>
+          <w:u w:color="0000FF"/>
+          <w:lang w:val="en-US"/>
+        </w:rPr>
+        <w:t>Mathon</w:t>
+      </w:r>
+      <w:proofErr w:type="spellEnd"/>
+      <w:r>
+        <w:rPr>
+          <w:rFonts w:ascii="Verdana" w:eastAsia="MS-Mincho" w:hAnsi="Verdana"/>
+          <w:iCs/>
+          <w:sz w:val="20"/>
+          <w:u w:color="0000FF"/>
+          <w:lang w:val="en-US"/>
+        </w:rPr>
+        <w:t xml:space="preserve">, K, van </w:t>
+      </w:r>
+      <w:proofErr w:type="spellStart"/>
+      <w:r>
+        <w:rPr>
+          <w:rFonts w:ascii="Verdana" w:eastAsia="MS-Mincho" w:hAnsi="Verdana"/>
+          <w:iCs/>
+          <w:sz w:val="20"/>
+          <w:u w:color="0000FF"/>
+          <w:lang w:val="en-US"/>
+        </w:rPr>
+        <w:t>Tussenbroek</w:t>
+      </w:r>
+      <w:proofErr w:type="spellEnd"/>
+      <w:r>
+        <w:rPr>
+          <w:rFonts w:ascii="Verdana" w:eastAsia="MS-Mincho" w:hAnsi="Verdana"/>
+          <w:iCs/>
+          <w:sz w:val="20"/>
+          <w:u w:color="0000FF"/>
+          <w:lang w:val="en-US"/>
+        </w:rPr>
+        <w:t xml:space="preserve">, P &amp; Lugtig, P. (in press) Probing in Online Surveys: Is a Chatbot more Effective than a Responsive Survey. </w:t>
+      </w:r>
+      <w:r>
+        <w:rPr>
+          <w:rFonts w:ascii="Verdana" w:eastAsia="MS-Mincho" w:hAnsi="Verdana"/>
+          <w:i/>
+          <w:iCs/>
+          <w:sz w:val="20"/>
+          <w:u w:color="0000FF"/>
+          <w:lang w:val="en-US"/>
+        </w:rPr>
+        <w:t>Bulletin of Sociological Methodology</w:t>
+      </w:r>
+      <w:r>
+        <w:rPr>
+          <w:rFonts w:ascii="Verdana" w:eastAsia="MS-Mincho" w:hAnsi="Verdana"/>
+          <w:i/>
+          <w:iCs/>
+          <w:sz w:val="20"/>
+          <w:u w:color="0000FF"/>
+          <w:lang w:val="en-US"/>
+        </w:rPr>
+        <w:t xml:space="preserve">, </w:t>
+      </w:r>
+      <w:r>
+        <w:rPr>
+          <w:rFonts w:ascii="Verdana" w:eastAsia="MS-Mincho" w:hAnsi="Verdana"/>
+          <w:iCs/>
+          <w:sz w:val="20"/>
+          <w:u w:color="0000FF"/>
+        </w:rPr>
+        <w:t xml:space="preserve">151(1):74-95. </w:t>
+      </w:r>
+      <w:proofErr w:type="gramStart"/>
+      <w:r>
+        <w:rPr>
+          <w:rFonts w:ascii="Verdana" w:eastAsia="MS-Mincho" w:hAnsi="Verdana"/>
+          <w:iCs/>
+          <w:sz w:val="20"/>
+          <w:u w:color="0000FF"/>
+        </w:rPr>
+        <w:t>doi</w:t>
+      </w:r>
+      <w:proofErr w:type="gramEnd"/>
+      <w:r>
+        <w:rPr>
+          <w:rFonts w:ascii="Verdana" w:eastAsia="MS-Mincho" w:hAnsi="Verdana"/>
+          <w:iCs/>
+          <w:sz w:val="20"/>
+          <w:u w:color="0000FF"/>
+        </w:rPr>
+        <w:t>:</w:t>
+      </w:r>
+      <w:hyperlink r:id="rId31" w:history="1">
+        <w:r>
+          <w:rPr>
+            <w:rStyle w:val="Hyperlink"/>
+            <w:rFonts w:ascii="Verdana" w:eastAsia="MS-Mincho" w:hAnsi="Verdana"/>
+            <w:iCs/>
+            <w:sz w:val="20"/>
+          </w:rPr>
+          <w:t>10.1177/07591063211019953</w:t>
+        </w:r>
+      </w:hyperlink>
+    </w:p>
+    <w:p>
+      <w:pPr>
+        <w:widowControl w:val="0"/>
+        <w:autoSpaceDE w:val="0"/>
+        <w:autoSpaceDN w:val="0"/>
+        <w:adjustRightInd w:val="0"/>
+        <w:ind w:hanging="284"/>
+        <w:rPr>
+          <w:rFonts w:ascii="Verdana" w:eastAsia="MS-Mincho" w:hAnsi="Verdana"/>
           <w:b/>
           <w:bCs/>
           <w:sz w:val="20"/>
@@ -7364,7 +7509,7 @@
         </w:rPr>
         <w:t xml:space="preserve"> </w:t>
       </w:r>
-      <w:hyperlink r:id="rId31" w:history="1">
+      <w:hyperlink r:id="rId32" w:history="1">
         <w:r>
           <w:rPr>
             <w:rStyle w:val="Hyperlink"/>
@@ -7554,7 +7699,7 @@
         </w:rPr>
         <w:t xml:space="preserve"> </w:t>
       </w:r>
-      <w:hyperlink r:id="rId32" w:history="1">
+      <w:hyperlink r:id="rId33" w:history="1">
         <w:r>
           <w:rPr>
             <w:rFonts w:ascii="Verdana" w:hAnsi="Verdana"/>
@@ -7617,7 +7762,7 @@
         </w:rPr>
         <w:t>,</w:t>
       </w:r>
-      <w:hyperlink r:id="rId33" w:history="1">
+      <w:hyperlink r:id="rId34" w:history="1">
         <w:r>
           <w:rPr>
             <w:rStyle w:val="Hyperlink"/>
@@ -7844,7 +7989,7 @@
         </w:rPr>
         <w:t xml:space="preserve"> </w:t>
       </w:r>
-      <w:hyperlink r:id="rId34" w:history="1">
+      <w:hyperlink r:id="rId35" w:history="1">
         <w:r>
           <w:rPr>
             <w:rStyle w:val="Hyperlink"/>
@@ -8052,7 +8197,7 @@
         </w:rPr>
         <w:t xml:space="preserve"> </w:t>
       </w:r>
-      <w:hyperlink r:id="rId35" w:history="1">
+      <w:hyperlink r:id="rId36" w:history="1">
         <w:proofErr w:type="spellStart"/>
         <w:r>
           <w:rPr>
@@ -8102,7 +8247,7 @@
         </w:rPr>
         <w:t xml:space="preserve"> </w:t>
       </w:r>
-      <w:hyperlink r:id="rId36" w:history="1">
+      <w:hyperlink r:id="rId37" w:history="1">
         <w:r>
           <w:rPr>
             <w:rStyle w:val="Hyperlink"/>
@@ -8139,7 +8284,7 @@
         </w:rPr>
         <w:t xml:space="preserve">G., </w:t>
       </w:r>
-      <w:hyperlink r:id="rId37" w:history="1">
+      <w:hyperlink r:id="rId38" w:history="1">
         <w:r>
           <w:rPr>
             <w:rStyle w:val="Hyperlink"/>
@@ -8187,7 +8332,7 @@
         </w:rPr>
         <w:t xml:space="preserve"> </w:t>
       </w:r>
-      <w:hyperlink r:id="rId38" w:history="1">
+      <w:hyperlink r:id="rId39" w:history="1">
         <w:proofErr w:type="spellStart"/>
         <w:r>
           <w:rPr>
@@ -8364,7 +8509,7 @@
         </w:rPr>
         <w:t xml:space="preserve"> 46, </w:t>
       </w:r>
-      <w:hyperlink r:id="rId39" w:history="1">
+      <w:hyperlink r:id="rId40" w:history="1">
         <w:r>
           <w:rPr>
             <w:rStyle w:val="Hyperlink"/>
@@ -8457,7 +8602,7 @@
         </w:rPr>
         <w:t xml:space="preserve"> </w:t>
       </w:r>
-      <w:hyperlink r:id="rId40" w:history="1">
+      <w:hyperlink r:id="rId41" w:history="1">
         <w:r>
           <w:rPr>
             <w:rStyle w:val="Hyperlink"/>
@@ -8524,7 +8669,7 @@
         </w:rPr>
         <w:t xml:space="preserve">14-26 </w:t>
       </w:r>
-      <w:hyperlink r:id="rId41" w:history="1">
+      <w:hyperlink r:id="rId42" w:history="1">
         <w:r>
           <w:rPr>
             <w:rStyle w:val="Hyperlink"/>
@@ -8622,7 +8767,7 @@
         </w:rPr>
         <w:t>50-62.</w:t>
       </w:r>
-      <w:hyperlink r:id="rId42" w:history="1">
+      <w:hyperlink r:id="rId43" w:history="1">
         <w:r>
           <w:rPr>
             <w:rStyle w:val="Hyperlink"/>
@@ -8658,7 +8803,7 @@
         </w:rPr>
         <w:t xml:space="preserve">2019 – Smeets, L.S.M., Lugtig, P and Schouten, J.G. (2019). Automatic Travel Mode Prediction in a National Travel Survey. CBS discussion paper. December 2019 - </w:t>
       </w:r>
-      <w:hyperlink r:id="rId43" w:history="1">
+      <w:hyperlink r:id="rId44" w:history="1">
         <w:r>
           <w:rPr>
             <w:rStyle w:val="Hyperlink"/>
@@ -8701,6 +8846,7 @@
           <w:sz w:val="20"/>
           <w:u w:color="0000FF"/>
         </w:rPr>
+        <w:lastRenderedPageBreak/>
         <w:t xml:space="preserve">2019 - Elevelt, A., Toepoel, V., Lugtig, P., Bernasco, W. &amp; Ruiter, S. de (in </w:t>
       </w:r>
       <w:proofErr w:type="spellStart"/>
@@ -8759,7 +8905,7 @@
         </w:rPr>
         <w:t xml:space="preserve">: </w:t>
       </w:r>
-      <w:hyperlink r:id="rId44" w:history="1">
+      <w:hyperlink r:id="rId45" w:history="1">
         <w:r>
           <w:rPr>
             <w:rStyle w:val="Hyperlink"/>
@@ -8791,7 +8937,6 @@
           <w:u w:color="0000FF"/>
           <w:lang w:val="en-US"/>
         </w:rPr>
-        <w:lastRenderedPageBreak/>
         <w:t>2019 - Haan, M., Toepoel, V. and Lugtig, P. (</w:t>
       </w:r>
       <w:r>
@@ -8870,7 +9015,7 @@
         </w:rPr>
         <w:t xml:space="preserve">. </w:t>
       </w:r>
-      <w:hyperlink r:id="rId45" w:history="1">
+      <w:hyperlink r:id="rId46" w:history="1">
         <w:r>
           <w:rPr>
             <w:rStyle w:val="Hyperlink"/>
@@ -8972,7 +9117,7 @@
         </w:rPr>
         <w:t xml:space="preserve">(2), 195-213. </w:t>
       </w:r>
-      <w:hyperlink r:id="rId46" w:history="1">
+      <w:hyperlink r:id="rId47" w:history="1">
         <w:r>
           <w:rPr>
             <w:rStyle w:val="Hyperlink"/>
@@ -9068,7 +9213,7 @@
         </w:rPr>
         <w:t xml:space="preserve"> </w:t>
       </w:r>
-      <w:hyperlink r:id="rId47" w:history="1">
+      <w:hyperlink r:id="rId48" w:history="1">
         <w:r>
           <w:rPr>
             <w:rStyle w:val="Hyperlink"/>
@@ -9250,7 +9395,7 @@
         </w:rPr>
         <w:t xml:space="preserve">, </w:t>
       </w:r>
-      <w:hyperlink r:id="rId48" w:history="1">
+      <w:hyperlink r:id="rId49" w:history="1">
         <w:r>
           <w:rPr>
             <w:rStyle w:val="Hyperlink"/>
@@ -9405,7 +9550,7 @@
         </w:rPr>
         <w:t xml:space="preserve"> 263-295 </w:t>
       </w:r>
-      <w:hyperlink r:id="rId49" w:history="1">
+      <w:hyperlink r:id="rId50" w:history="1">
         <w:r>
           <w:rPr>
             <w:rStyle w:val="Hyperlink"/>
@@ -9466,7 +9611,7 @@
         </w:rPr>
         <w:t xml:space="preserve"> </w:t>
       </w:r>
-      <w:hyperlink r:id="rId50" w:history="1">
+      <w:hyperlink r:id="rId51" w:history="1">
         <w:r>
           <w:rPr>
             <w:rStyle w:val="Hyperlink"/>
@@ -9552,7 +9697,7 @@
         </w:rPr>
         <w:t xml:space="preserve">. </w:t>
       </w:r>
-      <w:hyperlink r:id="rId51" w:history="1">
+      <w:hyperlink r:id="rId52" w:history="1">
         <w:r>
           <w:rPr>
             <w:rStyle w:val="Hyperlink"/>
@@ -9623,7 +9768,7 @@
         </w:rPr>
         <w:t xml:space="preserve">, 11, 369-382. </w:t>
       </w:r>
-      <w:hyperlink r:id="rId52" w:history="1">
+      <w:hyperlink r:id="rId53" w:history="1">
         <w:r>
           <w:rPr>
             <w:rStyle w:val="Hyperlink"/>
@@ -9958,7 +10103,7 @@
         </w:rPr>
         <w:t xml:space="preserve">Journal of Psychiatric Research. </w:t>
       </w:r>
-      <w:hyperlink r:id="rId53" w:history="1">
+      <w:hyperlink r:id="rId54" w:history="1">
         <w:r>
           <w:rPr>
             <w:rStyle w:val="Hyperlink"/>
@@ -10061,7 +10206,7 @@
         </w:rPr>
         <w:t xml:space="preserve"> 2044-2056. </w:t>
       </w:r>
-      <w:hyperlink r:id="rId54" w:history="1">
+      <w:hyperlink r:id="rId55" w:history="1">
         <w:r>
           <w:rPr>
             <w:rStyle w:val="Hyperlink"/>
@@ -10142,7 +10287,7 @@
         </w:rPr>
         <w:t xml:space="preserve">, 12. 73-74. </w:t>
       </w:r>
-      <w:hyperlink r:id="rId55" w:history="1">
+      <w:hyperlink r:id="rId56" w:history="1">
         <w:r>
           <w:rPr>
             <w:rStyle w:val="Hyperlink"/>
@@ -10216,7 +10361,7 @@
         </w:rPr>
         <w:t xml:space="preserve">Survey practice 9(4). </w:t>
       </w:r>
-      <w:hyperlink r:id="rId56" w:history="1">
+      <w:hyperlink r:id="rId57" w:history="1">
         <w:r>
           <w:rPr>
             <w:rStyle w:val="Hyperlink"/>
@@ -10308,7 +10453,7 @@
         </w:rPr>
         <w:t xml:space="preserve"> </w:t>
       </w:r>
-      <w:hyperlink r:id="rId57" w:history="1">
+      <w:hyperlink r:id="rId58" w:history="1">
         <w:r>
           <w:rPr>
             <w:rStyle w:val="Hyperlink"/>
@@ -10416,7 +10561,7 @@
         </w:rPr>
         <w:t xml:space="preserve">. </w:t>
       </w:r>
-      <w:hyperlink r:id="rId58" w:history="1">
+      <w:hyperlink r:id="rId59" w:history="1">
         <w:r>
           <w:rPr>
             <w:rStyle w:val="Hyperlink"/>
@@ -10555,7 +10700,7 @@
         </w:rPr>
         <w:t xml:space="preserve"> </w:t>
       </w:r>
-      <w:hyperlink r:id="rId59" w:history="1">
+      <w:hyperlink r:id="rId60" w:history="1">
         <w:r>
           <w:rPr>
             <w:rStyle w:val="Hyperlink"/>
@@ -10617,6 +10762,7 @@
           <w:u w:color="0000FF"/>
           <w:lang w:val="en-US"/>
         </w:rPr>
+        <w:lastRenderedPageBreak/>
         <w:t>2015</w:t>
       </w:r>
       <w:r>
@@ -10708,7 +10854,7 @@
         </w:rPr>
         <w:t xml:space="preserve">, </w:t>
       </w:r>
-      <w:hyperlink r:id="rId60" w:history="1">
+      <w:hyperlink r:id="rId61" w:history="1">
         <w:r>
           <w:rPr>
             <w:rStyle w:val="Hyperlink"/>
@@ -10775,7 +10921,6 @@
           <w:u w:color="0000FF"/>
           <w:lang w:val="en-US"/>
         </w:rPr>
-        <w:lastRenderedPageBreak/>
         <w:t>2015</w:t>
       </w:r>
       <w:r>
@@ -10869,7 +11014,7 @@
         </w:rPr>
         <w:t xml:space="preserve"> </w:t>
       </w:r>
-      <w:hyperlink r:id="rId61" w:history="1">
+      <w:hyperlink r:id="rId62" w:history="1">
         <w:r>
           <w:rPr>
             <w:rStyle w:val="Hyperlink"/>
@@ -10981,7 +11126,7 @@
         </w:rPr>
         <w:t xml:space="preserve">. John Wiley &amp; Sons. </w:t>
       </w:r>
-      <w:hyperlink r:id="rId62" w:history="1">
+      <w:hyperlink r:id="rId63" w:history="1">
         <w:r>
           <w:rPr>
             <w:rStyle w:val="Hyperlink"/>
@@ -11090,7 +11235,7 @@
         </w:rPr>
         <w:t xml:space="preserve">, 11, 1-2 </w:t>
       </w:r>
-      <w:hyperlink r:id="rId63" w:history="1">
+      <w:hyperlink r:id="rId64" w:history="1">
         <w:r>
           <w:rPr>
             <w:rStyle w:val="Hyperlink"/>
@@ -11210,7 +11355,7 @@
         </w:rPr>
         <w:t xml:space="preserve"> </w:t>
       </w:r>
-      <w:hyperlink r:id="rId64" w:history="1">
+      <w:hyperlink r:id="rId65" w:history="1">
         <w:r>
           <w:rPr>
             <w:rStyle w:val="Hyperlink"/>
@@ -11299,7 +11444,7 @@
         </w:rPr>
         <w:t xml:space="preserve">, 32 (4), 544-560. </w:t>
       </w:r>
-      <w:hyperlink r:id="rId65" w:history="1">
+      <w:hyperlink r:id="rId66" w:history="1">
         <w:r>
           <w:rPr>
             <w:rStyle w:val="Hyperlink"/>
@@ -11420,7 +11565,7 @@
         </w:rPr>
         <w:t xml:space="preserve">, 1-10. </w:t>
       </w:r>
-      <w:hyperlink r:id="rId66" w:history="1">
+      <w:hyperlink r:id="rId67" w:history="1">
         <w:r>
           <w:rPr>
             <w:rStyle w:val="Hyperlink"/>
@@ -11515,7 +11660,7 @@
         </w:rPr>
         <w:t xml:space="preserve">ISER working paper 2014-09. </w:t>
       </w:r>
-      <w:hyperlink r:id="rId67" w:history="1">
+      <w:hyperlink r:id="rId68" w:history="1">
         <w:r>
           <w:rPr>
             <w:rFonts w:ascii="Verdana" w:eastAsia="MS-Mincho" w:hAnsi="Verdana"/>
@@ -11732,7 +11877,7 @@
         </w:rPr>
         <w:t xml:space="preserve"> </w:t>
       </w:r>
-      <w:hyperlink r:id="rId68" w:history="1">
+      <w:hyperlink r:id="rId69" w:history="1">
         <w:r>
           <w:rPr>
             <w:rStyle w:val="Hyperlink"/>
@@ -11864,7 +12009,7 @@
         </w:rPr>
         <w:t xml:space="preserve">30(1), p. 45-62. </w:t>
       </w:r>
-      <w:hyperlink r:id="rId69" w:history="1">
+      <w:hyperlink r:id="rId70" w:history="1">
         <w:r>
           <w:rPr>
             <w:rStyle w:val="Hyperlink"/>
@@ -11970,7 +12115,7 @@
         </w:rPr>
         <w:t xml:space="preserve">. 172-189. </w:t>
       </w:r>
-      <w:hyperlink r:id="rId70" w:history="1">
+      <w:hyperlink r:id="rId71" w:history="1">
         <w:r>
           <w:rPr>
             <w:rStyle w:val="Hyperlink"/>
@@ -12254,7 +12399,7 @@
         </w:rPr>
         <w:t xml:space="preserve">: a comparison of scalar, partial and the novel possibility of approximate measurement invariance. Frontiers in Psychology. </w:t>
       </w:r>
-      <w:hyperlink r:id="rId71" w:history="1">
+      <w:hyperlink r:id="rId72" w:history="1">
         <w:r>
           <w:rPr>
             <w:rStyle w:val="Hyperlink"/>
@@ -12318,7 +12463,7 @@
         </w:rPr>
         <w:t xml:space="preserve">, A.G.J. van de, Lugtig, P. and Hox, J. (2012) A checklist for testing measurement invariance. European Journal of Developmental Psychology, </w:t>
       </w:r>
-      <w:hyperlink r:id="rId72" w:history="1">
+      <w:hyperlink r:id="rId73" w:history="1">
         <w:r>
           <w:rPr>
             <w:rStyle w:val="Hyperlink"/>
@@ -12502,7 +12647,7 @@
         </w:rPr>
         <w:t xml:space="preserve">. </w:t>
       </w:r>
-      <w:hyperlink r:id="rId73" w:history="1">
+      <w:hyperlink r:id="rId74" w:history="1">
         <w:r>
           <w:rPr>
             <w:rStyle w:val="Hyperlink"/>
@@ -12544,6 +12689,7 @@
           <w:u w:color="0000FF"/>
           <w:lang w:val="en-US"/>
         </w:rPr>
+        <w:lastRenderedPageBreak/>
         <w:t xml:space="preserve">2012 - Lugtig, P., </w:t>
       </w:r>
       <w:proofErr w:type="spellStart"/>
@@ -12624,7 +12770,7 @@
         </w:rPr>
         <w:t xml:space="preserve">7(3), p. 115-123. </w:t>
       </w:r>
-      <w:hyperlink r:id="rId74" w:history="1">
+      <w:hyperlink r:id="rId75" w:history="1">
         <w:r>
           <w:rPr>
             <w:rStyle w:val="Hyperlink"/>
@@ -12666,7 +12812,6 @@
           <w:u w:color="0000FF"/>
           <w:lang w:val="en-US"/>
         </w:rPr>
-        <w:lastRenderedPageBreak/>
         <w:t xml:space="preserve">2011 - De Ridder, D.T.D, de Boer, B., Lugtig, P., Bakker, A. and van </w:t>
       </w:r>
       <w:proofErr w:type="spellStart"/>
@@ -12941,7 +13086,7 @@
         </w:rPr>
         <w:t xml:space="preserve">, M. (2009) Separating Selection bias and Non-coverage in Internet Panels using Propensity Matching, </w:t>
       </w:r>
-      <w:hyperlink r:id="rId75" w:history="1">
+      <w:hyperlink r:id="rId76" w:history="1">
         <w:r>
           <w:rPr>
             <w:rFonts w:ascii="Verdana" w:eastAsia="MS-Mincho" w:hAnsi="Verdana"/>
@@ -13642,7 +13787,7 @@
         </w:rPr>
         <w:t xml:space="preserve">. </w:t>
       </w:r>
-      <w:hyperlink r:id="rId76" w:history="1">
+      <w:hyperlink r:id="rId77" w:history="1">
         <w:r>
           <w:rPr>
             <w:rStyle w:val="Hyperlink"/>
@@ -13711,7 +13856,7 @@
         </w:rPr>
         <w:t xml:space="preserve">. </w:t>
       </w:r>
-      <w:hyperlink r:id="rId77" w:history="1">
+      <w:hyperlink r:id="rId78" w:history="1">
         <w:r>
           <w:rPr>
             <w:rStyle w:val="Hyperlink"/>
@@ -13819,7 +13964,7 @@
         </w:rPr>
         <w:t xml:space="preserve"> </w:t>
       </w:r>
-      <w:hyperlink r:id="rId78" w:history="1">
+      <w:hyperlink r:id="rId79" w:history="1">
         <w:r>
           <w:rPr>
             <w:rStyle w:val="Hyperlink"/>
@@ -13927,7 +14072,7 @@
         </w:rPr>
         <w:t xml:space="preserve">WODC rapport 2667. </w:t>
       </w:r>
-      <w:hyperlink r:id="rId79" w:history="1">
+      <w:hyperlink r:id="rId80" w:history="1">
         <w:r>
           <w:rPr>
             <w:rStyle w:val="Hyperlink"/>
@@ -14019,6 +14164,7 @@
           <w:u w:color="0000FF"/>
           <w:lang w:val="en-US"/>
         </w:rPr>
+        <w:lastRenderedPageBreak/>
         <w:t>Morren</w:t>
       </w:r>
       <w:proofErr w:type="spellEnd"/>
@@ -14112,10 +14258,9 @@
           <w:u w:color="0000FF"/>
           <w:lang w:val="en-US"/>
         </w:rPr>
-        <w:lastRenderedPageBreak/>
         <w:tab/>
       </w:r>
-      <w:hyperlink r:id="rId80" w:history="1">
+      <w:hyperlink r:id="rId81" w:history="1">
         <w:r>
           <w:rPr>
             <w:rStyle w:val="Hyperlink"/>
@@ -14169,7 +14314,7 @@
         </w:rPr>
         <w:t xml:space="preserve">, V., Bryan, M., Lugtig, P. and Brewer, M. (2014) The feasibility of conducting a universal credit panel survey – UK department for Work and pensions. </w:t>
       </w:r>
-      <w:hyperlink r:id="rId81" w:history="1">
+      <w:hyperlink r:id="rId82" w:history="1">
         <w:r>
           <w:rPr>
             <w:rStyle w:val="Hyperlink"/>
@@ -14427,7 +14572,25 @@
           <w:u w:color="0000FF"/>
           <w:lang w:val="en-US"/>
         </w:rPr>
-        <w:t>, D. &amp; Dolmans, R. (accepted)</w:t>
+        <w:t>, D. &amp; Dolmans, R. (</w:t>
+      </w:r>
+      <w:r>
+        <w:rPr>
+          <w:rFonts w:ascii="Verdana" w:eastAsia="MS-Mincho" w:hAnsi="Verdana"/>
+          <w:sz w:val="20"/>
+          <w:u w:color="0000FF"/>
+          <w:lang w:val="en-US"/>
+        </w:rPr>
+        <w:t>in press</w:t>
+      </w:r>
+      <w:r>
+        <w:rPr>
+          <w:rFonts w:ascii="Verdana" w:eastAsia="MS-Mincho" w:hAnsi="Verdana"/>
+          <w:sz w:val="20"/>
+          <w:u w:color="0000FF"/>
+          <w:lang w:val="en-US"/>
+        </w:rPr>
+        <w:t>)</w:t>
       </w:r>
       <w:r>
         <w:rPr>
@@ -14469,41 +14632,88 @@
         <w:ind w:hanging="284"/>
         <w:rPr>
           <w:rFonts w:ascii="Verdana" w:eastAsia="MS-Mincho" w:hAnsi="Verdana"/>
-          <w:iCs/>
-          <w:sz w:val="20"/>
-          <w:u w:color="0000FF"/>
-          <w:lang w:val="en-US"/>
-        </w:rPr>
-      </w:pPr>
-      <w:r>
-        <w:rPr>
-          <w:rFonts w:ascii="Verdana" w:eastAsia="MS-Mincho" w:hAnsi="Verdana"/>
-          <w:iCs/>
-          <w:sz w:val="20"/>
-          <w:u w:color="0000FF"/>
-          <w:lang w:val="en-US"/>
-        </w:rPr>
-        <w:t xml:space="preserve">Toepoel, V. Mathon, K, van Tussenbroek, P &amp; Lugtig, P. (in press) Probing in Online Surveys: Is a Chatbot more Effective than a Responsive Survey. </w:t>
-      </w:r>
-      <w:r>
-        <w:rPr>
-          <w:rFonts w:ascii="Verdana" w:eastAsia="MS-Mincho" w:hAnsi="Verdana"/>
           <w:i/>
           <w:iCs/>
           <w:sz w:val="20"/>
           <w:u w:color="0000FF"/>
           <w:lang w:val="en-US"/>
         </w:rPr>
-        <w:t>Bulletin of Sociological Methodology</w:t>
-      </w:r>
-    </w:p>
-    <w:p>
-      <w:pPr>
-        <w:widowControl w:val="0"/>
-        <w:autoSpaceDE w:val="0"/>
-        <w:autoSpaceDN w:val="0"/>
-        <w:adjustRightInd w:val="0"/>
-        <w:ind w:hanging="284"/>
+      </w:pPr>
+      <w:r>
+        <w:rPr>
+          <w:rFonts w:ascii="Verdana" w:eastAsia="MS-Mincho" w:hAnsi="Verdana"/>
+          <w:iCs/>
+          <w:sz w:val="20"/>
+          <w:u w:color="0000FF"/>
+          <w:lang w:val="en-US"/>
+        </w:rPr>
+        <w:t xml:space="preserve">Bakker, J., Haan, M., Schouten, J.G., Lugtig, P., Toepoel, V., Struminskaya, B., Giessen, D. &amp; </w:t>
+      </w:r>
+      <w:proofErr w:type="spellStart"/>
+      <w:r>
+        <w:rPr>
+          <w:rFonts w:ascii="Verdana" w:eastAsia="MS-Mincho" w:hAnsi="Verdana"/>
+          <w:iCs/>
+          <w:sz w:val="20"/>
+          <w:u w:color="0000FF"/>
+          <w:lang w:val="en-US"/>
+        </w:rPr>
+        <w:t>Meertens</w:t>
+      </w:r>
+      <w:proofErr w:type="spellEnd"/>
+      <w:r>
+        <w:rPr>
+          <w:rFonts w:ascii="Verdana" w:eastAsia="MS-Mincho" w:hAnsi="Verdana"/>
+          <w:iCs/>
+          <w:sz w:val="20"/>
+          <w:u w:color="0000FF"/>
+          <w:lang w:val="en-US"/>
+        </w:rPr>
+        <w:t>, V. (</w:t>
+      </w:r>
+      <w:r>
+        <w:rPr>
+          <w:rFonts w:ascii="Verdana" w:eastAsia="MS-Mincho" w:hAnsi="Verdana"/>
+          <w:iCs/>
+          <w:sz w:val="20"/>
+          <w:u w:color="0000FF"/>
+          <w:lang w:val="en-US"/>
+        </w:rPr>
+        <w:t>in press</w:t>
+      </w:r>
+      <w:r>
+        <w:rPr>
+          <w:rFonts w:ascii="Verdana" w:eastAsia="MS-Mincho" w:hAnsi="Verdana"/>
+          <w:iCs/>
+          <w:sz w:val="20"/>
+          <w:u w:color="0000FF"/>
+          <w:lang w:val="en-US"/>
+        </w:rPr>
+        <w:t xml:space="preserve">) Testing an </w:t>
+      </w:r>
+      <w:proofErr w:type="spellStart"/>
+      <w:r>
+        <w:rPr>
+          <w:rFonts w:ascii="Verdana" w:eastAsia="MS-Mincho" w:hAnsi="Verdana"/>
+          <w:iCs/>
+          <w:sz w:val="20"/>
+          <w:u w:color="0000FF"/>
+          <w:lang w:val="en-US"/>
+        </w:rPr>
+        <w:t>Autoforward</w:t>
+      </w:r>
+      <w:proofErr w:type="spellEnd"/>
+      <w:r>
+        <w:rPr>
+          <w:rFonts w:ascii="Verdana" w:eastAsia="MS-Mincho" w:hAnsi="Verdana"/>
+          <w:iCs/>
+          <w:sz w:val="20"/>
+          <w:u w:color="0000FF"/>
+          <w:lang w:val="en-US"/>
+        </w:rPr>
+        <w:t xml:space="preserve"> Design in a Long Online General Population Survey. </w:t>
+      </w:r>
+      <w:r>
         <w:rPr>
           <w:rFonts w:ascii="Verdana" w:eastAsia="MS-Mincho" w:hAnsi="Verdana"/>
           <w:i/>
@@ -14512,82 +14722,123 @@
           <w:u w:color="0000FF"/>
           <w:lang w:val="en-US"/>
         </w:rPr>
-      </w:pPr>
-      <w:r>
-        <w:rPr>
-          <w:rFonts w:ascii="Verdana" w:eastAsia="MS-Mincho" w:hAnsi="Verdana"/>
-          <w:iCs/>
-          <w:sz w:val="20"/>
-          <w:u w:color="0000FF"/>
-          <w:lang w:val="en-US"/>
-        </w:rPr>
-        <w:t xml:space="preserve">Bakker, J., Haan, M., Schouten, J.G., Lugtig, P., Toepoel, V., Struminskaya, B., Giessen, D. &amp; </w:t>
-      </w:r>
-      <w:proofErr w:type="spellStart"/>
-      <w:r>
-        <w:rPr>
-          <w:rFonts w:ascii="Verdana" w:eastAsia="MS-Mincho" w:hAnsi="Verdana"/>
-          <w:iCs/>
-          <w:sz w:val="20"/>
-          <w:u w:color="0000FF"/>
-          <w:lang w:val="en-US"/>
-        </w:rPr>
-        <w:t>Meertens</w:t>
-      </w:r>
-      <w:proofErr w:type="spellEnd"/>
-      <w:r>
-        <w:rPr>
-          <w:rFonts w:ascii="Verdana" w:eastAsia="MS-Mincho" w:hAnsi="Verdana"/>
-          <w:iCs/>
-          <w:sz w:val="20"/>
-          <w:u w:color="0000FF"/>
-          <w:lang w:val="en-US"/>
-        </w:rPr>
-        <w:t>, V. (</w:t>
-      </w:r>
-      <w:r>
-        <w:rPr>
-          <w:rFonts w:ascii="Verdana" w:eastAsia="MS-Mincho" w:hAnsi="Verdana"/>
-          <w:iCs/>
-          <w:sz w:val="20"/>
-          <w:u w:color="0000FF"/>
-          <w:lang w:val="en-US"/>
-        </w:rPr>
-        <w:t>in press</w:t>
-      </w:r>
-      <w:r>
-        <w:rPr>
-          <w:rFonts w:ascii="Verdana" w:eastAsia="MS-Mincho" w:hAnsi="Verdana"/>
-          <w:iCs/>
-          <w:sz w:val="20"/>
-          <w:u w:color="0000FF"/>
-          <w:lang w:val="en-US"/>
-        </w:rPr>
-        <w:t xml:space="preserve">) Testing an </w:t>
-      </w:r>
-      <w:proofErr w:type="spellStart"/>
-      <w:r>
-        <w:rPr>
-          <w:rFonts w:ascii="Verdana" w:eastAsia="MS-Mincho" w:hAnsi="Verdana"/>
-          <w:iCs/>
-          <w:sz w:val="20"/>
-          <w:u w:color="0000FF"/>
-          <w:lang w:val="en-US"/>
-        </w:rPr>
-        <w:t>Autoforward</w:t>
-      </w:r>
-      <w:proofErr w:type="spellEnd"/>
-      <w:r>
-        <w:rPr>
-          <w:rFonts w:ascii="Verdana" w:eastAsia="MS-Mincho" w:hAnsi="Verdana"/>
-          <w:iCs/>
-          <w:sz w:val="20"/>
-          <w:u w:color="0000FF"/>
-          <w:lang w:val="en-US"/>
-        </w:rPr>
-        <w:t xml:space="preserve"> Design in a Long Online General Population Survey. </w:t>
-      </w:r>
-      <w:r>
+        <w:t>Methods, Data, Analysis</w:t>
+      </w:r>
+    </w:p>
+    <w:p>
+      <w:pPr>
+        <w:widowControl w:val="0"/>
+        <w:autoSpaceDE w:val="0"/>
+        <w:autoSpaceDN w:val="0"/>
+        <w:adjustRightInd w:val="0"/>
+        <w:ind w:hanging="284"/>
+        <w:rPr>
+          <w:rFonts w:ascii="Verdana" w:eastAsia="MS-Mincho" w:hAnsi="Verdana"/>
+          <w:sz w:val="20"/>
+          <w:u w:color="0000FF"/>
+          <w:lang w:val="en-US"/>
+        </w:rPr>
+      </w:pPr>
+      <w:r>
+        <w:rPr>
+          <w:rFonts w:ascii="Verdana" w:eastAsia="MS-Mincho" w:hAnsi="Verdana"/>
+          <w:sz w:val="20"/>
+          <w:u w:color="0000FF"/>
+          <w:lang w:val="en-US"/>
+        </w:rPr>
+        <w:t xml:space="preserve">Lugtig, </w:t>
+      </w:r>
+      <w:proofErr w:type="gramStart"/>
+      <w:r>
+        <w:rPr>
+          <w:rFonts w:ascii="Verdana" w:eastAsia="MS-Mincho" w:hAnsi="Verdana"/>
+          <w:sz w:val="20"/>
+          <w:u w:color="0000FF"/>
+          <w:lang w:val="en-US"/>
+        </w:rPr>
+        <w:t xml:space="preserve">P. </w:t>
+      </w:r>
+      <w:r>
+        <w:rPr>
+          <w:rFonts w:ascii="Verdana" w:eastAsia="MS-Mincho" w:hAnsi="Verdana"/>
+          <w:sz w:val="20"/>
+          <w:u w:color="0000FF"/>
+          <w:lang w:val="en-US"/>
+        </w:rPr>
+        <w:t>,</w:t>
+      </w:r>
+      <w:proofErr w:type="gramEnd"/>
+      <w:r>
+        <w:rPr>
+          <w:rFonts w:ascii="Verdana" w:eastAsia="MS-Mincho" w:hAnsi="Verdana"/>
+          <w:sz w:val="20"/>
+          <w:u w:color="0000FF"/>
+          <w:lang w:val="en-US"/>
+        </w:rPr>
+        <w:t xml:space="preserve"> </w:t>
+      </w:r>
+      <w:r>
+        <w:rPr>
+          <w:rFonts w:ascii="Verdana" w:eastAsia="MS-Mincho" w:hAnsi="Verdana"/>
+          <w:sz w:val="20"/>
+          <w:u w:color="0000FF"/>
+          <w:lang w:val="en-US"/>
+        </w:rPr>
+        <w:t xml:space="preserve">Roth, K. </w:t>
+      </w:r>
+      <w:r>
+        <w:rPr>
+          <w:rFonts w:ascii="Verdana" w:eastAsia="MS-Mincho" w:hAnsi="Verdana"/>
+          <w:sz w:val="20"/>
+          <w:u w:color="0000FF"/>
+          <w:lang w:val="en-US"/>
+        </w:rPr>
+        <w:t xml:space="preserve">&amp; </w:t>
+      </w:r>
+      <w:r>
+        <w:rPr>
+          <w:rFonts w:ascii="Verdana" w:eastAsia="MS-Mincho" w:hAnsi="Verdana"/>
+          <w:sz w:val="20"/>
+          <w:u w:color="0000FF"/>
+          <w:lang w:val="en-US"/>
+        </w:rPr>
+        <w:t>Schouten, J.G., &amp; (</w:t>
+      </w:r>
+      <w:r>
+        <w:rPr>
+          <w:rFonts w:ascii="Verdana" w:eastAsia="MS-Mincho" w:hAnsi="Verdana"/>
+          <w:sz w:val="20"/>
+          <w:u w:color="0000FF"/>
+          <w:lang w:val="en-US"/>
+        </w:rPr>
+        <w:t>accepted</w:t>
+      </w:r>
+      <w:r>
+        <w:rPr>
+          <w:rFonts w:ascii="Verdana" w:eastAsia="MS-Mincho" w:hAnsi="Verdana"/>
+          <w:sz w:val="20"/>
+          <w:u w:color="0000FF"/>
+          <w:lang w:val="en-US"/>
+        </w:rPr>
+        <w:t xml:space="preserve">) Analysis of missing data in a longitudinal smartphone travel survey. </w:t>
+      </w:r>
+      <w:r>
+        <w:rPr>
+          <w:rFonts w:ascii="Verdana" w:eastAsia="MS-Mincho" w:hAnsi="Verdana"/>
+          <w:i/>
+          <w:sz w:val="20"/>
+          <w:u w:color="0000FF"/>
+          <w:lang w:val="en-US"/>
+        </w:rPr>
+        <w:t>Survey Research Methods</w:t>
+      </w:r>
+    </w:p>
+    <w:p>
+      <w:pPr>
+        <w:widowControl w:val="0"/>
+        <w:autoSpaceDE w:val="0"/>
+        <w:autoSpaceDN w:val="0"/>
+        <w:adjustRightInd w:val="0"/>
         <w:rPr>
           <w:rFonts w:ascii="Verdana" w:eastAsia="MS-Mincho" w:hAnsi="Verdana"/>
           <w:i/>
@@ -14596,8 +14847,7 @@
           <w:u w:color="0000FF"/>
           <w:lang w:val="en-US"/>
         </w:rPr>
-        <w:t>Methods, Data, Analysis</w:t>
-      </w:r>
+      </w:pPr>
     </w:p>
     <w:p>
       <w:pPr>
@@ -14637,18 +14887,25 @@
           <w:u w:color="0000FF"/>
           <w:lang w:val="en-US"/>
         </w:rPr>
-        <w:t>Elevelt, A., To</w:t>
-      </w:r>
-      <w:bookmarkStart w:id="14" w:name="_GoBack"/>
-      <w:bookmarkEnd w:id="14"/>
-      <w:r>
-        <w:rPr>
-          <w:rFonts w:ascii="Verdana" w:eastAsia="MS-Mincho" w:hAnsi="Verdana"/>
-          <w:sz w:val="20"/>
-          <w:u w:color="0000FF"/>
-          <w:lang w:val="en-US"/>
-        </w:rPr>
-        <w:t xml:space="preserve">epoel, V. &amp; Lugtig, P. (submitted) A meta-analysis of experiments asking for consent. </w:t>
+        <w:t>Elevelt, A., Toepoel, V. &amp; Lugtig, P. (</w:t>
+      </w:r>
+      <w:r>
+        <w:rPr>
+          <w:rFonts w:ascii="Verdana" w:eastAsia="MS-Mincho" w:hAnsi="Verdana"/>
+          <w:sz w:val="20"/>
+          <w:u w:color="0000FF"/>
+          <w:lang w:val="en-US"/>
+        </w:rPr>
+        <w:t>re</w:t>
+      </w:r>
+      <w:r>
+        <w:rPr>
+          <w:rFonts w:ascii="Verdana" w:eastAsia="MS-Mincho" w:hAnsi="Verdana"/>
+          <w:sz w:val="20"/>
+          <w:u w:color="0000FF"/>
+          <w:lang w:val="en-US"/>
+        </w:rPr>
+        <w:t xml:space="preserve">submitted) A meta-analysis of experiments asking for consent. </w:t>
       </w:r>
       <w:r>
         <w:rPr>
@@ -14670,72 +14927,31 @@
         <w:ind w:hanging="284"/>
         <w:rPr>
           <w:rFonts w:ascii="Verdana" w:eastAsia="MS-Mincho" w:hAnsi="Verdana"/>
-          <w:sz w:val="20"/>
-          <w:u w:color="0000FF"/>
-          <w:lang w:val="en-US"/>
-        </w:rPr>
-      </w:pPr>
-      <w:r>
-        <w:rPr>
-          <w:rFonts w:ascii="Verdana" w:eastAsia="MS-Mincho" w:hAnsi="Verdana"/>
-          <w:sz w:val="20"/>
-          <w:u w:color="0000FF"/>
-          <w:lang w:val="en-US"/>
-        </w:rPr>
-        <w:t>Roth, K. Schouten, J.G., &amp; Lugtig, P. (</w:t>
-      </w:r>
-      <w:r>
-        <w:rPr>
-          <w:rFonts w:ascii="Verdana" w:eastAsia="MS-Mincho" w:hAnsi="Verdana"/>
-          <w:sz w:val="20"/>
-          <w:u w:color="0000FF"/>
-          <w:lang w:val="en-US"/>
-        </w:rPr>
-        <w:t>re</w:t>
-      </w:r>
-      <w:r>
-        <w:rPr>
-          <w:rFonts w:ascii="Verdana" w:eastAsia="MS-Mincho" w:hAnsi="Verdana"/>
-          <w:sz w:val="20"/>
-          <w:u w:color="0000FF"/>
-          <w:lang w:val="en-US"/>
-        </w:rPr>
-        <w:t xml:space="preserve">submitted) Analysis of missing data in a longitudinal smartphone travel survey. </w:t>
-      </w:r>
-      <w:r>
-        <w:rPr>
-          <w:rFonts w:ascii="Verdana" w:eastAsia="MS-Mincho" w:hAnsi="Verdana"/>
           <w:i/>
           <w:sz w:val="20"/>
           <w:u w:color="0000FF"/>
           <w:lang w:val="en-US"/>
         </w:rPr>
-        <w:t>Survey Research Methods</w:t>
-      </w:r>
-    </w:p>
-    <w:p>
-      <w:pPr>
-        <w:widowControl w:val="0"/>
-        <w:autoSpaceDE w:val="0"/>
-        <w:autoSpaceDN w:val="0"/>
-        <w:adjustRightInd w:val="0"/>
-        <w:ind w:hanging="284"/>
-        <w:rPr>
-          <w:rFonts w:ascii="Verdana" w:eastAsia="MS-Mincho" w:hAnsi="Verdana"/>
-          <w:i/>
-          <w:sz w:val="20"/>
-          <w:u w:color="0000FF"/>
-          <w:lang w:val="en-US"/>
-        </w:rPr>
-      </w:pPr>
-      <w:r>
-        <w:rPr>
-          <w:rFonts w:ascii="Verdana" w:eastAsia="MS-Mincho" w:hAnsi="Verdana"/>
-          <w:sz w:val="20"/>
-          <w:u w:color="0000FF"/>
-          <w:lang w:val="en-US"/>
-        </w:rPr>
-        <w:t>Smeets, L.S.M., Lugtig, P. &amp; Schouten, J.G. (submitted) Automatic travel mode prediction in a national travel survey.</w:t>
+      </w:pPr>
+      <w:proofErr w:type="spellStart"/>
+      <w:r>
+        <w:rPr>
+          <w:rFonts w:ascii="Verdana" w:eastAsia="MS-Mincho" w:hAnsi="Verdana"/>
+          <w:sz w:val="20"/>
+          <w:u w:color="0000FF"/>
+          <w:lang w:val="en-US"/>
+        </w:rPr>
+        <w:t>Smeets</w:t>
+      </w:r>
+      <w:proofErr w:type="spellEnd"/>
+      <w:r>
+        <w:rPr>
+          <w:rFonts w:ascii="Verdana" w:eastAsia="MS-Mincho" w:hAnsi="Verdana"/>
+          <w:sz w:val="20"/>
+          <w:u w:color="0000FF"/>
+          <w:lang w:val="en-US"/>
+        </w:rPr>
+        <w:t>, L.S.M., Lugtig, P. &amp; Schouten, J.G. (submitted) Automatic travel mode prediction in a national travel survey.</w:t>
       </w:r>
       <w:r>
         <w:rPr>
@@ -14766,7 +14982,7 @@
         </w:rPr>
         <w:t xml:space="preserve"> </w:t>
       </w:r>
-      <w:hyperlink r:id="rId82" w:history="1">
+      <w:hyperlink r:id="rId83" w:history="1">
         <w:r>
           <w:rPr>
             <w:rStyle w:val="Hyperlink"/>
@@ -14857,7 +15073,23 @@
           <w:sz w:val="20"/>
           <w:lang w:val="en-US"/>
         </w:rPr>
-        <w:t xml:space="preserve">Maslovskaya, O. &amp; Lugtig, P. (submitted) Representativeness in Six Waves of </w:t>
+        <w:t>Maslovskaya, O. &amp; Lugtig, P. (</w:t>
+      </w:r>
+      <w:r>
+        <w:rPr>
+          <w:rFonts w:ascii="Verdana" w:hAnsi="Verdana"/>
+          <w:sz w:val="20"/>
+          <w:lang w:val="en-US"/>
+        </w:rPr>
+        <w:t>re</w:t>
+      </w:r>
+      <w:r>
+        <w:rPr>
+          <w:rFonts w:ascii="Verdana" w:hAnsi="Verdana"/>
+          <w:sz w:val="20"/>
+          <w:lang w:val="en-US"/>
+        </w:rPr>
+        <w:t xml:space="preserve">submitted) Representativeness in Six Waves of </w:t>
       </w:r>
       <w:proofErr w:type="spellStart"/>
       <w:r>
@@ -15266,7 +15498,16 @@
           <w:sz w:val="20"/>
           <w:lang w:val="en-US"/>
         </w:rPr>
-        <w:t>) A push-to-web experiment for cross-national surveys: effects on nonresponse rates, bias and measurement.</w:t>
+        <w:t xml:space="preserve">) A push-to-web experiment for cross-national surveys: effects on nonresponse </w:t>
+      </w:r>
+      <w:r>
+        <w:rPr>
+          <w:rFonts w:ascii="Verdana" w:hAnsi="Verdana"/>
+          <w:sz w:val="20"/>
+          <w:lang w:val="en-US"/>
+        </w:rPr>
+        <w:lastRenderedPageBreak/>
+        <w:t>rates, bias and measurement.</w:t>
       </w:r>
       <w:r>
         <w:rPr>
@@ -15321,7 +15562,6 @@
           <w:u w:color="0000FF"/>
           <w:lang w:val="en-US"/>
         </w:rPr>
-        <w:lastRenderedPageBreak/>
         <w:t>Lugtig, P., Blom, A. and Krieger, U. (in progress) Panel attrition. Does paradata help to predict it?</w:t>
       </w:r>
     </w:p>
@@ -15435,6 +15675,7 @@
           <w:lang w:val="en-US"/>
         </w:rPr>
       </w:pPr>
+      <w:proofErr w:type="spellStart"/>
       <w:proofErr w:type="gramStart"/>
       <w:r>
         <w:rPr>
@@ -15451,7 +15692,16 @@
           <w:sz w:val="20"/>
           <w:lang w:val="en-US"/>
         </w:rPr>
-        <w:t xml:space="preserve"> D.M., Lugtig, P. &amp; Schouten, J.G. (</w:t>
+        <w:t>D.M</w:t>
+      </w:r>
+      <w:proofErr w:type="spellEnd"/>
+      <w:r>
+        <w:rPr>
+          <w:rFonts w:ascii="Verdana" w:hAnsi="Verdana"/>
+          <w:sz w:val="20"/>
+          <w:lang w:val="en-US"/>
+        </w:rPr>
+        <w:t>., Lugtig, P. &amp; Schouten, J.G. (</w:t>
       </w:r>
       <w:r>
         <w:rPr>
@@ -15693,7 +15943,7 @@
         </w:rPr>
         <w:t xml:space="preserve">. </w:t>
       </w:r>
-      <w:hyperlink r:id="rId83" w:history="1">
+      <w:hyperlink r:id="rId84" w:history="1">
         <w:r>
           <w:rPr>
             <w:rStyle w:val="Hyperlink"/>
@@ -15749,7 +15999,7 @@
         </w:rPr>
         <w:t xml:space="preserve">, B. and Lugtig, P. (2018) A shiny app for visualizing GPS measurements. </w:t>
       </w:r>
-      <w:hyperlink r:id="rId84" w:history="1">
+      <w:hyperlink r:id="rId85" w:history="1">
         <w:r>
           <w:rPr>
             <w:rStyle w:val="Hyperlink"/>
@@ -15814,7 +16064,7 @@
         </w:rPr>
         <w:t xml:space="preserve">: generate missing data for simulation purposes. Software. </w:t>
       </w:r>
-      <w:hyperlink r:id="rId85" w:history="1">
+      <w:hyperlink r:id="rId86" w:history="1">
         <w:r>
           <w:rPr>
             <w:rStyle w:val="Hyperlink"/>
@@ -15891,43 +16141,107 @@
         <w:rPr>
           <w:rFonts w:ascii="Verdana" w:eastAsia="MS-Mincho" w:hAnsi="Verdana"/>
           <w:bCs/>
-          <w:sz w:val="20"/>
-          <w:u w:color="0000FF"/>
-          <w:lang w:val="en-US"/>
-        </w:rPr>
-      </w:pPr>
-      <w:bookmarkStart w:id="15" w:name="_Hlk22547385"/>
+          <w:iCs/>
+          <w:sz w:val="20"/>
+          <w:u w:color="0000FF"/>
+          <w:lang w:val="en-US"/>
+        </w:rPr>
+      </w:pPr>
+      <w:bookmarkStart w:id="14" w:name="_Hlk22547385"/>
       <w:r>
         <w:rPr>
           <w:rFonts w:ascii="Verdana" w:eastAsia="MS-Mincho" w:hAnsi="Verdana"/>
           <w:bCs/>
-          <w:sz w:val="20"/>
-          <w:u w:color="0000FF"/>
-          <w:lang w:val="en-US"/>
-        </w:rPr>
-        <w:t xml:space="preserve">The length of a web survey. </w:t>
-      </w:r>
-      <w:proofErr w:type="spellStart"/>
+          <w:iCs/>
+          <w:sz w:val="20"/>
+          <w:u w:color="0000FF"/>
+          <w:lang w:val="en-US"/>
+        </w:rPr>
+        <w:t>Podcast for the European Survey Research Association on ‘</w:t>
+      </w:r>
+      <w:bookmarkStart w:id="15" w:name="_GoBack"/>
+      <w:bookmarkEnd w:id="15"/>
       <w:r>
         <w:rPr>
           <w:rFonts w:ascii="Verdana" w:eastAsia="MS-Mincho" w:hAnsi="Verdana"/>
           <w:bCs/>
-          <w:sz w:val="20"/>
-          <w:u w:color="0000FF"/>
-          <w:lang w:val="en-US"/>
-        </w:rPr>
-        <w:t>GenPopWeb</w:t>
-      </w:r>
-      <w:proofErr w:type="spellEnd"/>
+          <w:iCs/>
+          <w:sz w:val="20"/>
+          <w:u w:color="0000FF"/>
+          <w:lang w:val="en-US"/>
+        </w:rPr>
+        <w:t xml:space="preserve">Polling’ (with Patrick Sturgis ad Courtney Kennedy). </w:t>
+      </w:r>
+      <w:hyperlink r:id="rId87" w:history="1">
+        <w:r>
+          <w:rPr>
+            <w:rStyle w:val="Hyperlink"/>
+            <w:rFonts w:ascii="Verdana" w:eastAsia="MS-Mincho" w:hAnsi="Verdana"/>
+            <w:bCs/>
+            <w:iCs/>
+            <w:sz w:val="20"/>
+            <w:lang w:val="en-US"/>
+          </w:rPr>
+          <w:t>https://www.youtube.com/watch?v=KpHvFsaHLmU</w:t>
+        </w:r>
+      </w:hyperlink>
       <w:r>
         <w:rPr>
           <w:rFonts w:ascii="Verdana" w:eastAsia="MS-Mincho" w:hAnsi="Verdana"/>
           <w:bCs/>
-          <w:sz w:val="20"/>
-          <w:u w:color="0000FF"/>
-          <w:lang w:val="en-US"/>
-        </w:rPr>
-        <w:t xml:space="preserve"> talk. 14 July 2021</w:t>
+          <w:iCs/>
+          <w:sz w:val="20"/>
+          <w:u w:color="0000FF"/>
+          <w:lang w:val="en-US"/>
+        </w:rPr>
+        <w:t xml:space="preserve"> </w:t>
+      </w:r>
+    </w:p>
+    <w:p>
+      <w:pPr>
+        <w:widowControl w:val="0"/>
+        <w:autoSpaceDE w:val="0"/>
+        <w:autoSpaceDN w:val="0"/>
+        <w:adjustRightInd w:val="0"/>
+        <w:ind w:hanging="284"/>
+        <w:rPr>
+          <w:rFonts w:ascii="Verdana" w:eastAsia="MS-Mincho" w:hAnsi="Verdana"/>
+          <w:bCs/>
+          <w:sz w:val="20"/>
+          <w:u w:color="0000FF"/>
+          <w:lang w:val="en-US"/>
+        </w:rPr>
+      </w:pPr>
+      <w:r>
+        <w:rPr>
+          <w:rFonts w:ascii="Verdana" w:eastAsia="MS-Mincho" w:hAnsi="Verdana"/>
+          <w:bCs/>
+          <w:iCs/>
+          <w:sz w:val="20"/>
+          <w:u w:color="0000FF"/>
+          <w:lang w:val="en-US"/>
+        </w:rPr>
+        <w:t>Moving a long survey online. Problems and some potential solutions.</w:t>
+      </w:r>
+      <w:r>
+        <w:rPr>
+          <w:rFonts w:ascii="Verdana" w:eastAsia="MS-Mincho" w:hAnsi="Verdana"/>
+          <w:bCs/>
+          <w:sz w:val="20"/>
+          <w:u w:color="0000FF"/>
+          <w:lang w:val="en-US"/>
+        </w:rPr>
+        <w:t xml:space="preserve"> Invited talk for Genpopweb2/ NCRM</w:t>
+      </w:r>
+      <w:r>
+        <w:rPr>
+          <w:rFonts w:ascii="Verdana" w:eastAsia="MS-Mincho" w:hAnsi="Verdana"/>
+          <w:bCs/>
+          <w:sz w:val="20"/>
+          <w:u w:color="0000FF"/>
+          <w:lang w:val="en-US"/>
+        </w:rPr>
+        <w:t>. 14 July 2021</w:t>
       </w:r>
     </w:p>
     <w:p>
@@ -15976,7 +16290,7 @@
         </w:rPr>
         <w:t xml:space="preserve"> </w:t>
       </w:r>
-      <w:hyperlink r:id="rId86" w:history="1">
+      <w:hyperlink r:id="rId88" w:history="1">
         <w:r>
           <w:rPr>
             <w:rStyle w:val="Hyperlink"/>
@@ -15985,7 +16299,27 @@
             <w:sz w:val="20"/>
             <w:lang w:val="en-US"/>
           </w:rPr>
-          <w:t>https://cesr.usc.edu/cipher_2021</w:t>
+          <w:t>https://ces</w:t>
+        </w:r>
+        <w:r>
+          <w:rPr>
+            <w:rStyle w:val="Hyperlink"/>
+            <w:rFonts w:ascii="Verdana" w:eastAsia="MS-Mincho" w:hAnsi="Verdana"/>
+            <w:bCs/>
+            <w:sz w:val="20"/>
+            <w:lang w:val="en-US"/>
+          </w:rPr>
+          <w:t>r</w:t>
+        </w:r>
+        <w:r>
+          <w:rPr>
+            <w:rStyle w:val="Hyperlink"/>
+            <w:rFonts w:ascii="Verdana" w:eastAsia="MS-Mincho" w:hAnsi="Verdana"/>
+            <w:bCs/>
+            <w:sz w:val="20"/>
+            <w:lang w:val="en-US"/>
+          </w:rPr>
+          <w:t>.usc.edu/cipher_2021</w:t>
         </w:r>
       </w:hyperlink>
       <w:r>
@@ -16142,7 +16476,7 @@
         </w:rPr>
         <w:t xml:space="preserve"> </w:t>
       </w:r>
-      <w:hyperlink r:id="rId87" w:history="1">
+      <w:hyperlink r:id="rId89" w:history="1">
         <w:r>
           <w:rPr>
             <w:rStyle w:val="Hyperlink"/>
@@ -16426,7 +16760,7 @@
         <w:t>, Cathie Marsh Center, University of Manchester</w:t>
       </w:r>
     </w:p>
-    <w:bookmarkEnd w:id="15"/>
+    <w:bookmarkEnd w:id="14"/>
     <w:p>
       <w:pPr>
         <w:widowControl w:val="0"/>
@@ -16687,6 +17021,7 @@
           <w:u w:color="0000FF"/>
           <w:lang w:val="en-US"/>
         </w:rPr>
+        <w:lastRenderedPageBreak/>
         <w:t>Statistics Netherlands seminar ‘your next frenemy – mobile data collection’.</w:t>
       </w:r>
       <w:r>
@@ -16922,7 +17257,6 @@
           <w:u w:color="0000FF"/>
           <w:lang w:val="en-US"/>
         </w:rPr>
-        <w:lastRenderedPageBreak/>
         <w:t xml:space="preserve">Institute of Education on ‘Attrition in panel surveys. How </w:t>
       </w:r>
       <w:r>
@@ -17223,7 +17557,7 @@
         </w:rPr>
         <w:t xml:space="preserve"> 2 conference. </w:t>
       </w:r>
-      <w:hyperlink r:id="rId88" w:history="1">
+      <w:hyperlink r:id="rId90" w:history="1">
         <w:r>
           <w:rPr>
             <w:rStyle w:val="Hyperlink"/>
@@ -17308,174 +17642,6 @@
           <w:lang w:val="en-US"/>
         </w:rPr>
         <w:t xml:space="preserve"> conference. 13 Nov. 2021. </w:t>
-      </w:r>
-      <w:hyperlink r:id="rId89" w:history="1">
-        <w:r>
-          <w:rPr>
-            <w:rStyle w:val="Hyperlink"/>
-            <w:rFonts w:ascii="Verdana" w:hAnsi="Verdana"/>
-            <w:bCs/>
-            <w:sz w:val="20"/>
-            <w:lang w:val="en-US"/>
-          </w:rPr>
-          <w:t>www.bigsurv20.org</w:t>
-        </w:r>
-      </w:hyperlink>
-    </w:p>
-    <w:p>
-      <w:pPr>
-        <w:widowControl w:val="0"/>
-        <w:autoSpaceDE w:val="0"/>
-        <w:autoSpaceDN w:val="0"/>
-        <w:adjustRightInd w:val="0"/>
-        <w:ind w:hanging="284"/>
-        <w:rPr>
-          <w:rFonts w:ascii="Verdana" w:hAnsi="Verdana"/>
-          <w:sz w:val="20"/>
-          <w:lang w:val="en-US"/>
-        </w:rPr>
-      </w:pPr>
-      <w:r>
-        <w:rPr>
-          <w:rFonts w:ascii="Verdana" w:eastAsia="MS-Mincho" w:hAnsi="Verdana"/>
-          <w:sz w:val="20"/>
-          <w:u w:color="0000FF"/>
-          <w:lang w:val="en-US"/>
-        </w:rPr>
-        <w:t xml:space="preserve">Maslovskaya, O., Lugtig, P. &amp; </w:t>
-      </w:r>
-      <w:proofErr w:type="spellStart"/>
-      <w:r>
-        <w:rPr>
-          <w:rFonts w:ascii="Verdana" w:eastAsia="MS-Mincho" w:hAnsi="Verdana"/>
-          <w:sz w:val="20"/>
-          <w:u w:color="0000FF"/>
-          <w:lang w:val="en-US"/>
-        </w:rPr>
-        <w:t>Durrant</w:t>
-      </w:r>
-      <w:proofErr w:type="spellEnd"/>
-      <w:r>
-        <w:rPr>
-          <w:rFonts w:ascii="Verdana" w:eastAsia="MS-Mincho" w:hAnsi="Verdana"/>
-          <w:sz w:val="20"/>
-          <w:u w:color="0000FF"/>
-          <w:lang w:val="en-US"/>
-        </w:rPr>
-        <w:t>, G. (2020) Investigation of non-response bias and representativeness in the first cross-national probability-based online panel (CRONOS).</w:t>
-      </w:r>
-      <w:r>
-        <w:rPr>
-          <w:rFonts w:ascii="Verdana" w:hAnsi="Verdana"/>
-          <w:bCs/>
-          <w:sz w:val="20"/>
-          <w:lang w:val="en-US"/>
-        </w:rPr>
-        <w:t xml:space="preserve"> </w:t>
-      </w:r>
-      <w:proofErr w:type="spellStart"/>
-      <w:r>
-        <w:rPr>
-          <w:rFonts w:ascii="Verdana" w:hAnsi="Verdana"/>
-          <w:bCs/>
-          <w:sz w:val="20"/>
-          <w:lang w:val="en-US"/>
-        </w:rPr>
-        <w:t>BigSurv</w:t>
-      </w:r>
-      <w:proofErr w:type="spellEnd"/>
-      <w:r>
-        <w:rPr>
-          <w:rFonts w:ascii="Verdana" w:hAnsi="Verdana"/>
-          <w:bCs/>
-          <w:sz w:val="20"/>
-          <w:lang w:val="en-US"/>
-        </w:rPr>
-        <w:t xml:space="preserve"> conference. 13 Nov. 2021. </w:t>
-      </w:r>
-      <w:hyperlink r:id="rId90" w:history="1">
-        <w:r>
-          <w:rPr>
-            <w:rStyle w:val="Hyperlink"/>
-            <w:rFonts w:ascii="Verdana" w:hAnsi="Verdana"/>
-            <w:bCs/>
-            <w:sz w:val="20"/>
-            <w:lang w:val="en-US"/>
-          </w:rPr>
-          <w:t>www.bigsurv20.org</w:t>
-        </w:r>
-      </w:hyperlink>
-    </w:p>
-    <w:p>
-      <w:pPr>
-        <w:widowControl w:val="0"/>
-        <w:autoSpaceDE w:val="0"/>
-        <w:autoSpaceDN w:val="0"/>
-        <w:adjustRightInd w:val="0"/>
-        <w:ind w:hanging="284"/>
-        <w:rPr>
-          <w:rFonts w:ascii="Verdana" w:hAnsi="Verdana"/>
-          <w:bCs/>
-          <w:sz w:val="20"/>
-          <w:lang w:val="en-US"/>
-        </w:rPr>
-      </w:pPr>
-      <w:r>
-        <w:rPr>
-          <w:rFonts w:ascii="Verdana" w:hAnsi="Verdana"/>
-          <w:sz w:val="20"/>
-          <w:lang w:val="en-US"/>
-        </w:rPr>
-        <w:t xml:space="preserve">Struminskaya, B., Lugtig, P., Schouten, J.G., &amp; Ilic, G. (2020) </w:t>
-      </w:r>
-      <w:r>
-        <w:rPr>
-          <w:rFonts w:ascii="Verdana" w:hAnsi="Verdana"/>
-          <w:bCs/>
-          <w:sz w:val="20"/>
-          <w:lang w:val="en-US"/>
-        </w:rPr>
-        <w:t xml:space="preserve">Giving respondents a choice: does. it </w:t>
-      </w:r>
-      <w:proofErr w:type="gramStart"/>
-      <w:r>
-        <w:rPr>
-          <w:rFonts w:ascii="Verdana" w:hAnsi="Verdana"/>
-          <w:bCs/>
-          <w:sz w:val="20"/>
-          <w:lang w:val="en-US"/>
-        </w:rPr>
-        <w:t>increase</w:t>
-      </w:r>
-      <w:proofErr w:type="gramEnd"/>
-      <w:r>
-        <w:rPr>
-          <w:rFonts w:ascii="Verdana" w:hAnsi="Verdana"/>
-          <w:bCs/>
-          <w:sz w:val="20"/>
-          <w:lang w:val="en-US"/>
-        </w:rPr>
-        <w:t xml:space="preserve"> sharing of sensor data? </w:t>
-      </w:r>
-      <w:proofErr w:type="spellStart"/>
-      <w:r>
-        <w:rPr>
-          <w:rFonts w:ascii="Verdana" w:hAnsi="Verdana"/>
-          <w:bCs/>
-          <w:sz w:val="20"/>
-          <w:lang w:val="en-US"/>
-        </w:rPr>
-        <w:t>BigSurv</w:t>
-      </w:r>
-      <w:proofErr w:type="spellEnd"/>
-      <w:r>
-        <w:rPr>
-          <w:rFonts w:ascii="Verdana" w:hAnsi="Verdana"/>
-          <w:bCs/>
-          <w:sz w:val="20"/>
-          <w:lang w:val="en-US"/>
-        </w:rPr>
-        <w:t xml:space="preserve"> conference. 27 Nov. 2021. </w:t>
       </w:r>
       <w:hyperlink r:id="rId91" w:history="1">
         <w:r>
@@ -17489,6 +17655,49 @@
           <w:t>www.bigsurv20.org</w:t>
         </w:r>
       </w:hyperlink>
+    </w:p>
+    <w:p>
+      <w:pPr>
+        <w:widowControl w:val="0"/>
+        <w:autoSpaceDE w:val="0"/>
+        <w:autoSpaceDN w:val="0"/>
+        <w:adjustRightInd w:val="0"/>
+        <w:ind w:hanging="284"/>
+        <w:rPr>
+          <w:rFonts w:ascii="Verdana" w:hAnsi="Verdana"/>
+          <w:sz w:val="20"/>
+          <w:lang w:val="en-US"/>
+        </w:rPr>
+      </w:pPr>
+      <w:r>
+        <w:rPr>
+          <w:rFonts w:ascii="Verdana" w:eastAsia="MS-Mincho" w:hAnsi="Verdana"/>
+          <w:sz w:val="20"/>
+          <w:u w:color="0000FF"/>
+          <w:lang w:val="en-US"/>
+        </w:rPr>
+        <w:t xml:space="preserve">Maslovskaya, O., Lugtig, P. &amp; </w:t>
+      </w:r>
+      <w:proofErr w:type="spellStart"/>
+      <w:r>
+        <w:rPr>
+          <w:rFonts w:ascii="Verdana" w:eastAsia="MS-Mincho" w:hAnsi="Verdana"/>
+          <w:sz w:val="20"/>
+          <w:u w:color="0000FF"/>
+          <w:lang w:val="en-US"/>
+        </w:rPr>
+        <w:t>Durrant</w:t>
+      </w:r>
+      <w:proofErr w:type="spellEnd"/>
+      <w:r>
+        <w:rPr>
+          <w:rFonts w:ascii="Verdana" w:eastAsia="MS-Mincho" w:hAnsi="Verdana"/>
+          <w:sz w:val="20"/>
+          <w:u w:color="0000FF"/>
+          <w:lang w:val="en-US"/>
+        </w:rPr>
+        <w:t>, G. (2020) Investigation of non-response bias and representativeness in the first cross-national probability-based online panel (CRONOS).</w:t>
+      </w:r>
       <w:r>
         <w:rPr>
           <w:rFonts w:ascii="Verdana" w:hAnsi="Verdana"/>
@@ -17498,21 +17707,17 @@
         </w:rPr>
         <w:t xml:space="preserve"> </w:t>
       </w:r>
-    </w:p>
-    <w:p>
-      <w:pPr>
-        <w:widowControl w:val="0"/>
-        <w:autoSpaceDE w:val="0"/>
-        <w:autoSpaceDN w:val="0"/>
-        <w:adjustRightInd w:val="0"/>
-        <w:ind w:hanging="284"/>
+      <w:proofErr w:type="spellStart"/>
+      <w:r>
         <w:rPr>
           <w:rFonts w:ascii="Verdana" w:hAnsi="Verdana"/>
           <w:bCs/>
           <w:sz w:val="20"/>
           <w:lang w:val="en-US"/>
         </w:rPr>
-      </w:pPr>
+        <w:t>BigSurv</w:t>
+      </w:r>
+      <w:proofErr w:type="spellEnd"/>
       <w:r>
         <w:rPr>
           <w:rFonts w:ascii="Verdana" w:hAnsi="Verdana"/>
@@ -17520,47 +17725,7 @@
           <w:sz w:val="20"/>
           <w:lang w:val="en-US"/>
         </w:rPr>
-        <w:t xml:space="preserve">Ilic, G., Schouten, J.G., Lugtig, P., Mulder, K., </w:t>
-      </w:r>
-      <w:proofErr w:type="spellStart"/>
-      <w:r>
-        <w:rPr>
-          <w:rFonts w:ascii="Verdana" w:hAnsi="Verdana"/>
-          <w:bCs/>
-          <w:sz w:val="20"/>
-          <w:lang w:val="en-US"/>
-        </w:rPr>
-        <w:t>Hocuk</w:t>
-      </w:r>
-      <w:proofErr w:type="spellEnd"/>
-      <w:r>
-        <w:rPr>
-          <w:rFonts w:ascii="Verdana" w:hAnsi="Verdana"/>
-          <w:bCs/>
-          <w:sz w:val="20"/>
-          <w:lang w:val="en-US"/>
-        </w:rPr>
-        <w:t xml:space="preserve">, S. &amp; Streefkerk, M (2020). Photos instead of text answers: An experiment within a housing survey. </w:t>
-      </w:r>
-      <w:proofErr w:type="spellStart"/>
-      <w:r>
-        <w:rPr>
-          <w:rFonts w:ascii="Verdana" w:hAnsi="Verdana"/>
-          <w:bCs/>
-          <w:sz w:val="20"/>
-          <w:lang w:val="en-US"/>
-        </w:rPr>
-        <w:t>BigSurv</w:t>
-      </w:r>
-      <w:proofErr w:type="spellEnd"/>
-      <w:r>
-        <w:rPr>
-          <w:rFonts w:ascii="Verdana" w:hAnsi="Verdana"/>
-          <w:bCs/>
-          <w:sz w:val="20"/>
-          <w:lang w:val="en-US"/>
-        </w:rPr>
-        <w:t xml:space="preserve"> conference. 27 Nov. 2021. </w:t>
+        <w:t xml:space="preserve"> conference. 13 Nov. 2021. </w:t>
       </w:r>
       <w:hyperlink r:id="rId92" w:history="1">
         <w:r>
@@ -17595,109 +17760,7 @@
           <w:sz w:val="20"/>
           <w:lang w:val="en-US"/>
         </w:rPr>
-        <w:t xml:space="preserve">Lugtig, P., McCool, D &amp; Schouten, J.G. (2020) The quality of measurements in a smartphone-app to measure travel </w:t>
-      </w:r>
-      <w:proofErr w:type="spellStart"/>
-      <w:r>
-        <w:rPr>
-          <w:rFonts w:ascii="Verdana" w:hAnsi="Verdana"/>
-          <w:sz w:val="20"/>
-          <w:lang w:val="en-US"/>
-        </w:rPr>
-        <w:t>behaviour</w:t>
-      </w:r>
-      <w:proofErr w:type="spellEnd"/>
-      <w:r>
-        <w:rPr>
-          <w:rFonts w:ascii="Verdana" w:hAnsi="Verdana"/>
-          <w:sz w:val="20"/>
-          <w:lang w:val="en-US"/>
-        </w:rPr>
-        <w:t xml:space="preserve"> for a probability sample of people from the Netherlands. General Online Research Conference. </w:t>
-      </w:r>
-      <w:r>
-        <w:rPr>
-          <w:rFonts w:ascii="Verdana" w:hAnsi="Verdana"/>
-          <w:sz w:val="20"/>
-          <w:lang w:val="en-US"/>
-        </w:rPr>
-        <w:t>9-11 September</w:t>
-      </w:r>
-      <w:r>
-        <w:rPr>
-          <w:rFonts w:ascii="Verdana" w:hAnsi="Verdana"/>
-          <w:sz w:val="20"/>
-          <w:lang w:val="en-US"/>
-        </w:rPr>
-        <w:t>, Berlin, Germany</w:t>
-      </w:r>
-    </w:p>
-    <w:p>
-      <w:pPr>
-        <w:widowControl w:val="0"/>
-        <w:autoSpaceDE w:val="0"/>
-        <w:autoSpaceDN w:val="0"/>
-        <w:adjustRightInd w:val="0"/>
-        <w:ind w:hanging="284"/>
-        <w:rPr>
-          <w:rFonts w:ascii="Verdana" w:hAnsi="Verdana"/>
-          <w:sz w:val="20"/>
-          <w:lang w:val="en-US"/>
-        </w:rPr>
-      </w:pPr>
-      <w:r>
-        <w:rPr>
-          <w:rFonts w:ascii="Verdana" w:hAnsi="Verdana"/>
-          <w:sz w:val="20"/>
-          <w:lang w:val="en-US"/>
-        </w:rPr>
-        <w:t>Lugtig</w:t>
-      </w:r>
-      <w:r>
-        <w:rPr>
-          <w:rFonts w:ascii="Verdana" w:hAnsi="Verdana"/>
-          <w:sz w:val="20"/>
-          <w:lang w:val="en-US"/>
-        </w:rPr>
-        <w:t>, Roth, K., McCool, D.M. &amp; Schouten, J.G.</w:t>
-      </w:r>
-      <w:r>
-        <w:rPr>
-          <w:rFonts w:ascii="Verdana" w:hAnsi="Verdana"/>
-          <w:sz w:val="20"/>
-          <w:lang w:val="en-US"/>
-        </w:rPr>
-        <w:t xml:space="preserve"> (2020) </w:t>
-      </w:r>
-      <w:r>
-        <w:rPr>
-          <w:rFonts w:ascii="Verdana" w:hAnsi="Verdana"/>
-          <w:sz w:val="20"/>
-          <w:lang w:val="en-US"/>
-        </w:rPr>
-        <w:t>Nonresponse rates and bias in a Smartphone-app Travel Study conducted in the Netherlands. Results from experiments in recruitment strategies. AAPOR virtual conference, 12 June 2020.</w:t>
-      </w:r>
-    </w:p>
-    <w:p>
-      <w:pPr>
-        <w:widowControl w:val="0"/>
-        <w:autoSpaceDE w:val="0"/>
-        <w:autoSpaceDN w:val="0"/>
-        <w:adjustRightInd w:val="0"/>
-        <w:ind w:hanging="284"/>
-        <w:rPr>
-          <w:rFonts w:ascii="Verdana" w:hAnsi="Verdana"/>
-          <w:sz w:val="20"/>
-          <w:lang w:val="en-US"/>
-        </w:rPr>
-      </w:pPr>
-      <w:r>
-        <w:rPr>
-          <w:rFonts w:ascii="Verdana" w:hAnsi="Verdana"/>
-          <w:sz w:val="20"/>
-          <w:lang w:val="en-US"/>
-        </w:rPr>
-        <w:t xml:space="preserve">Lugtig, McCool D.M. &amp; Schouten, J.G. (2020) </w:t>
+        <w:t xml:space="preserve">Struminskaya, B., Lugtig, P., Schouten, J.G., &amp; Ilic, G. (2020) </w:t>
       </w:r>
       <w:r>
         <w:rPr>
@@ -17706,9 +17769,9 @@
           <w:sz w:val="20"/>
           <w:lang w:val="en-US"/>
         </w:rPr>
-        <w:t xml:space="preserve">The quality of measurements in a smartphone-app to measure travel </w:t>
-      </w:r>
-      <w:proofErr w:type="spellStart"/>
+        <w:t xml:space="preserve">Giving respondents a choice: does. it </w:t>
+      </w:r>
+      <w:proofErr w:type="gramStart"/>
       <w:r>
         <w:rPr>
           <w:rFonts w:ascii="Verdana" w:hAnsi="Verdana"/>
@@ -17716,9 +17779,9 @@
           <w:sz w:val="20"/>
           <w:lang w:val="en-US"/>
         </w:rPr>
-        <w:t>behaviour</w:t>
-      </w:r>
-      <w:proofErr w:type="spellEnd"/>
+        <w:t>increase</w:t>
+      </w:r>
+      <w:proofErr w:type="gramEnd"/>
       <w:r>
         <w:rPr>
           <w:rFonts w:ascii="Verdana" w:hAnsi="Verdana"/>
@@ -17726,6 +17789,277 @@
           <w:sz w:val="20"/>
           <w:lang w:val="en-US"/>
         </w:rPr>
+        <w:t xml:space="preserve"> sharing of sensor data? </w:t>
+      </w:r>
+      <w:proofErr w:type="spellStart"/>
+      <w:r>
+        <w:rPr>
+          <w:rFonts w:ascii="Verdana" w:hAnsi="Verdana"/>
+          <w:bCs/>
+          <w:sz w:val="20"/>
+          <w:lang w:val="en-US"/>
+        </w:rPr>
+        <w:t>BigSurv</w:t>
+      </w:r>
+      <w:proofErr w:type="spellEnd"/>
+      <w:r>
+        <w:rPr>
+          <w:rFonts w:ascii="Verdana" w:hAnsi="Verdana"/>
+          <w:bCs/>
+          <w:sz w:val="20"/>
+          <w:lang w:val="en-US"/>
+        </w:rPr>
+        <w:t xml:space="preserve"> conference. 27 Nov. 2021. </w:t>
+      </w:r>
+      <w:hyperlink r:id="rId93" w:history="1">
+        <w:r>
+          <w:rPr>
+            <w:rStyle w:val="Hyperlink"/>
+            <w:rFonts w:ascii="Verdana" w:hAnsi="Verdana"/>
+            <w:bCs/>
+            <w:sz w:val="20"/>
+            <w:lang w:val="en-US"/>
+          </w:rPr>
+          <w:t>www.bigsurv20.org</w:t>
+        </w:r>
+      </w:hyperlink>
+      <w:r>
+        <w:rPr>
+          <w:rFonts w:ascii="Verdana" w:hAnsi="Verdana"/>
+          <w:bCs/>
+          <w:sz w:val="20"/>
+          <w:lang w:val="en-US"/>
+        </w:rPr>
+        <w:t xml:space="preserve"> </w:t>
+      </w:r>
+    </w:p>
+    <w:p>
+      <w:pPr>
+        <w:widowControl w:val="0"/>
+        <w:autoSpaceDE w:val="0"/>
+        <w:autoSpaceDN w:val="0"/>
+        <w:adjustRightInd w:val="0"/>
+        <w:ind w:hanging="284"/>
+        <w:rPr>
+          <w:rFonts w:ascii="Verdana" w:hAnsi="Verdana"/>
+          <w:bCs/>
+          <w:sz w:val="20"/>
+          <w:lang w:val="en-US"/>
+        </w:rPr>
+      </w:pPr>
+      <w:r>
+        <w:rPr>
+          <w:rFonts w:ascii="Verdana" w:hAnsi="Verdana"/>
+          <w:bCs/>
+          <w:sz w:val="20"/>
+          <w:lang w:val="en-US"/>
+        </w:rPr>
+        <w:t xml:space="preserve">Ilic, G., Schouten, J.G., Lugtig, P., Mulder, K., </w:t>
+      </w:r>
+      <w:proofErr w:type="spellStart"/>
+      <w:r>
+        <w:rPr>
+          <w:rFonts w:ascii="Verdana" w:hAnsi="Verdana"/>
+          <w:bCs/>
+          <w:sz w:val="20"/>
+          <w:lang w:val="en-US"/>
+        </w:rPr>
+        <w:t>Hocuk</w:t>
+      </w:r>
+      <w:proofErr w:type="spellEnd"/>
+      <w:r>
+        <w:rPr>
+          <w:rFonts w:ascii="Verdana" w:hAnsi="Verdana"/>
+          <w:bCs/>
+          <w:sz w:val="20"/>
+          <w:lang w:val="en-US"/>
+        </w:rPr>
+        <w:t xml:space="preserve">, S. &amp; Streefkerk, M (2020). Photos instead of text answers: An experiment within a housing survey. </w:t>
+      </w:r>
+      <w:proofErr w:type="spellStart"/>
+      <w:r>
+        <w:rPr>
+          <w:rFonts w:ascii="Verdana" w:hAnsi="Verdana"/>
+          <w:bCs/>
+          <w:sz w:val="20"/>
+          <w:lang w:val="en-US"/>
+        </w:rPr>
+        <w:t>BigSurv</w:t>
+      </w:r>
+      <w:proofErr w:type="spellEnd"/>
+      <w:r>
+        <w:rPr>
+          <w:rFonts w:ascii="Verdana" w:hAnsi="Verdana"/>
+          <w:bCs/>
+          <w:sz w:val="20"/>
+          <w:lang w:val="en-US"/>
+        </w:rPr>
+        <w:t xml:space="preserve"> conference. 27 Nov. 2021. </w:t>
+      </w:r>
+      <w:hyperlink r:id="rId94" w:history="1">
+        <w:r>
+          <w:rPr>
+            <w:rStyle w:val="Hyperlink"/>
+            <w:rFonts w:ascii="Verdana" w:hAnsi="Verdana"/>
+            <w:bCs/>
+            <w:sz w:val="20"/>
+            <w:lang w:val="en-US"/>
+          </w:rPr>
+          <w:t>www.bigsurv20.org</w:t>
+        </w:r>
+      </w:hyperlink>
+    </w:p>
+    <w:p>
+      <w:pPr>
+        <w:widowControl w:val="0"/>
+        <w:autoSpaceDE w:val="0"/>
+        <w:autoSpaceDN w:val="0"/>
+        <w:adjustRightInd w:val="0"/>
+        <w:ind w:hanging="284"/>
+        <w:rPr>
+          <w:rFonts w:ascii="Verdana" w:hAnsi="Verdana"/>
+          <w:bCs/>
+          <w:sz w:val="20"/>
+          <w:lang w:val="en-US"/>
+        </w:rPr>
+      </w:pPr>
+      <w:r>
+        <w:rPr>
+          <w:rFonts w:ascii="Verdana" w:hAnsi="Verdana"/>
+          <w:sz w:val="20"/>
+          <w:lang w:val="en-US"/>
+        </w:rPr>
+        <w:t xml:space="preserve">Lugtig, P., McCool, D &amp; Schouten, J.G. (2020) The quality of measurements in a smartphone-app to measure travel </w:t>
+      </w:r>
+      <w:proofErr w:type="spellStart"/>
+      <w:r>
+        <w:rPr>
+          <w:rFonts w:ascii="Verdana" w:hAnsi="Verdana"/>
+          <w:sz w:val="20"/>
+          <w:lang w:val="en-US"/>
+        </w:rPr>
+        <w:t>behaviour</w:t>
+      </w:r>
+      <w:proofErr w:type="spellEnd"/>
+      <w:r>
+        <w:rPr>
+          <w:rFonts w:ascii="Verdana" w:hAnsi="Verdana"/>
+          <w:sz w:val="20"/>
+          <w:lang w:val="en-US"/>
+        </w:rPr>
+        <w:t xml:space="preserve"> for a probability sample of people from the Netherlands. General Online Research Conference. </w:t>
+      </w:r>
+      <w:r>
+        <w:rPr>
+          <w:rFonts w:ascii="Verdana" w:hAnsi="Verdana"/>
+          <w:sz w:val="20"/>
+          <w:lang w:val="en-US"/>
+        </w:rPr>
+        <w:t>9-11 September</w:t>
+      </w:r>
+      <w:r>
+        <w:rPr>
+          <w:rFonts w:ascii="Verdana" w:hAnsi="Verdana"/>
+          <w:sz w:val="20"/>
+          <w:lang w:val="en-US"/>
+        </w:rPr>
+        <w:t>, Berlin, Germany</w:t>
+      </w:r>
+    </w:p>
+    <w:p>
+      <w:pPr>
+        <w:widowControl w:val="0"/>
+        <w:autoSpaceDE w:val="0"/>
+        <w:autoSpaceDN w:val="0"/>
+        <w:adjustRightInd w:val="0"/>
+        <w:ind w:hanging="284"/>
+        <w:rPr>
+          <w:rFonts w:ascii="Verdana" w:hAnsi="Verdana"/>
+          <w:sz w:val="20"/>
+          <w:lang w:val="en-US"/>
+        </w:rPr>
+      </w:pPr>
+      <w:r>
+        <w:rPr>
+          <w:rFonts w:ascii="Verdana" w:hAnsi="Verdana"/>
+          <w:sz w:val="20"/>
+          <w:lang w:val="en-US"/>
+        </w:rPr>
+        <w:t>Lugtig</w:t>
+      </w:r>
+      <w:r>
+        <w:rPr>
+          <w:rFonts w:ascii="Verdana" w:hAnsi="Verdana"/>
+          <w:sz w:val="20"/>
+          <w:lang w:val="en-US"/>
+        </w:rPr>
+        <w:t>, Roth, K., McCool, D.M. &amp; Schouten, J.G.</w:t>
+      </w:r>
+      <w:r>
+        <w:rPr>
+          <w:rFonts w:ascii="Verdana" w:hAnsi="Verdana"/>
+          <w:sz w:val="20"/>
+          <w:lang w:val="en-US"/>
+        </w:rPr>
+        <w:t xml:space="preserve"> (2020) </w:t>
+      </w:r>
+      <w:r>
+        <w:rPr>
+          <w:rFonts w:ascii="Verdana" w:hAnsi="Verdana"/>
+          <w:sz w:val="20"/>
+          <w:lang w:val="en-US"/>
+        </w:rPr>
+        <w:t>Nonresponse rates and bias in a Smartphone-app Travel Study conducted in the Netherlands. Results from experiments in recruitment strategies. AAPOR virtual conference, 12 June 2020.</w:t>
+      </w:r>
+    </w:p>
+    <w:p>
+      <w:pPr>
+        <w:widowControl w:val="0"/>
+        <w:autoSpaceDE w:val="0"/>
+        <w:autoSpaceDN w:val="0"/>
+        <w:adjustRightInd w:val="0"/>
+        <w:ind w:hanging="284"/>
+        <w:rPr>
+          <w:rFonts w:ascii="Verdana" w:hAnsi="Verdana"/>
+          <w:sz w:val="20"/>
+          <w:lang w:val="en-US"/>
+        </w:rPr>
+      </w:pPr>
+      <w:r>
+        <w:rPr>
+          <w:rFonts w:ascii="Verdana" w:hAnsi="Verdana"/>
+          <w:sz w:val="20"/>
+          <w:lang w:val="en-US"/>
+        </w:rPr>
+        <w:t xml:space="preserve">Lugtig, McCool D.M. &amp; Schouten, J.G. (2020) </w:t>
+      </w:r>
+      <w:r>
+        <w:rPr>
+          <w:rFonts w:ascii="Verdana" w:hAnsi="Verdana"/>
+          <w:bCs/>
+          <w:sz w:val="20"/>
+          <w:lang w:val="en-US"/>
+        </w:rPr>
+        <w:t xml:space="preserve">The quality of measurements in a smartphone-app to measure travel </w:t>
+      </w:r>
+      <w:proofErr w:type="spellStart"/>
+      <w:r>
+        <w:rPr>
+          <w:rFonts w:ascii="Verdana" w:hAnsi="Verdana"/>
+          <w:bCs/>
+          <w:sz w:val="20"/>
+          <w:lang w:val="en-US"/>
+        </w:rPr>
+        <w:t>behaviour</w:t>
+      </w:r>
+      <w:proofErr w:type="spellEnd"/>
+      <w:r>
+        <w:rPr>
+          <w:rFonts w:ascii="Verdana" w:hAnsi="Verdana"/>
+          <w:bCs/>
+          <w:sz w:val="20"/>
+          <w:lang w:val="en-US"/>
+        </w:rPr>
         <w:t xml:space="preserve"> for a probability sample of people from the Netherlands</w:t>
       </w:r>
       <w:r>
@@ -18038,6 +18372,7 @@
           <w:u w:color="0000FF"/>
           <w:lang w:val="en-US"/>
         </w:rPr>
+        <w:lastRenderedPageBreak/>
         <w:t xml:space="preserve">Struminskaya, B, Lugtig, P., Schouten, J.G., Toepoel, V., Haan, M. Dolmans, R, </w:t>
       </w:r>
       <w:proofErr w:type="spellStart"/>
@@ -18153,913 +18488,1009 @@
           <w:sz w:val="20"/>
           <w:lang w:val="en-US"/>
         </w:rPr>
-        <w:t xml:space="preserve">European </w:t>
-      </w:r>
-      <w:r>
+        <w:t xml:space="preserve">European Survey Research Association conference. 15-19 July, Zagreb, Croatia </w:t>
+      </w:r>
+    </w:p>
+    <w:p>
+      <w:pPr>
+        <w:widowControl w:val="0"/>
+        <w:autoSpaceDE w:val="0"/>
+        <w:autoSpaceDN w:val="0"/>
+        <w:adjustRightInd w:val="0"/>
+        <w:ind w:hanging="284"/>
         <w:rPr>
           <w:rFonts w:ascii="Verdana" w:hAnsi="Verdana"/>
           <w:sz w:val="20"/>
           <w:lang w:val="en-US"/>
         </w:rPr>
+      </w:pPr>
+      <w:proofErr w:type="spellStart"/>
+      <w:r>
+        <w:rPr>
+          <w:rFonts w:ascii="Verdana" w:hAnsi="Verdana"/>
+          <w:sz w:val="20"/>
+          <w:lang w:val="en-US"/>
+        </w:rPr>
+        <w:t>Lueck</w:t>
+      </w:r>
+      <w:proofErr w:type="spellEnd"/>
+      <w:r>
+        <w:rPr>
+          <w:rFonts w:ascii="Verdana" w:hAnsi="Verdana"/>
+          <w:sz w:val="20"/>
+          <w:lang w:val="en-US"/>
+        </w:rPr>
+        <w:t xml:space="preserve">, D. Schumann, A., Naderi, R., Bujard, M., Emery, T., </w:t>
+      </w:r>
+      <w:proofErr w:type="spellStart"/>
+      <w:r>
+        <w:rPr>
+          <w:rFonts w:ascii="Verdana" w:hAnsi="Verdana"/>
+          <w:sz w:val="20"/>
+          <w:lang w:val="en-US"/>
+        </w:rPr>
+        <w:t>Cabaco</w:t>
+      </w:r>
+      <w:proofErr w:type="spellEnd"/>
+      <w:r>
+        <w:rPr>
+          <w:rFonts w:ascii="Verdana" w:hAnsi="Verdana"/>
+          <w:sz w:val="20"/>
+          <w:lang w:val="en-US"/>
+        </w:rPr>
+        <w:t xml:space="preserve">, S., </w:t>
+      </w:r>
+      <w:proofErr w:type="gramStart"/>
+      <w:r>
+        <w:rPr>
+          <w:rFonts w:ascii="Verdana" w:hAnsi="Verdana"/>
+          <w:sz w:val="20"/>
+          <w:lang w:val="en-US"/>
+        </w:rPr>
+        <w:t>Lugtig ,</w:t>
+      </w:r>
+      <w:proofErr w:type="gramEnd"/>
+      <w:r>
+        <w:rPr>
+          <w:rFonts w:ascii="Verdana" w:hAnsi="Verdana"/>
+          <w:sz w:val="20"/>
+          <w:lang w:val="en-US"/>
+        </w:rPr>
+        <w:t xml:space="preserve"> P. &amp; Toepoel, V. (2019) Improving data quality in the GGS: are modifications in the questionnaire and survey design in the generations and gender survey able to resolve measurement errors? European Survey Research Association conference. 15-19 July, Zagreb, Croatia </w:t>
+      </w:r>
+    </w:p>
+    <w:p>
+      <w:pPr>
+        <w:widowControl w:val="0"/>
+        <w:autoSpaceDE w:val="0"/>
+        <w:autoSpaceDN w:val="0"/>
+        <w:adjustRightInd w:val="0"/>
+        <w:ind w:hanging="284"/>
+        <w:rPr>
+          <w:rFonts w:ascii="Verdana" w:hAnsi="Verdana"/>
+          <w:sz w:val="20"/>
+          <w:lang w:val="en-US"/>
+        </w:rPr>
+      </w:pPr>
+      <w:r>
+        <w:rPr>
+          <w:rFonts w:ascii="Verdana" w:eastAsia="MS-Mincho" w:hAnsi="Verdana"/>
+          <w:sz w:val="20"/>
+          <w:u w:color="0000FF"/>
+          <w:lang w:val="en-US"/>
+        </w:rPr>
+        <w:t xml:space="preserve">Toepoel, V., Lugtig, P., Haan, M., Struminskaya, B. &amp; Elevelt, A. (2019) Investigating the effect of different methods of online probing on a </w:t>
+      </w:r>
+      <w:proofErr w:type="spellStart"/>
+      <w:r>
+        <w:rPr>
+          <w:rFonts w:ascii="Verdana" w:eastAsia="MS-Mincho" w:hAnsi="Verdana"/>
+          <w:sz w:val="20"/>
+          <w:u w:color="0000FF"/>
+          <w:lang w:val="en-US"/>
+        </w:rPr>
+        <w:t>R</w:t>
+      </w:r>
+      <w:r>
+        <w:rPr>
+          <w:rFonts w:ascii="Verdana" w:eastAsia="MS-Mincho" w:hAnsi="Verdana"/>
+          <w:sz w:val="20"/>
+          <w:u w:color="0000FF"/>
+          <w:lang w:val="en-US"/>
+        </w:rPr>
+        <w:t>esearchmessenger</w:t>
+      </w:r>
+      <w:proofErr w:type="spellEnd"/>
+      <w:r>
+        <w:rPr>
+          <w:rFonts w:ascii="Verdana" w:eastAsia="MS-Mincho" w:hAnsi="Verdana"/>
+          <w:sz w:val="20"/>
+          <w:u w:color="0000FF"/>
+          <w:lang w:val="en-US"/>
+        </w:rPr>
+        <w:t xml:space="preserve"> design and a regular responsive survey. </w:t>
+      </w:r>
+      <w:r>
+        <w:rPr>
+          <w:rFonts w:ascii="Verdana" w:hAnsi="Verdana"/>
+          <w:sz w:val="20"/>
+          <w:lang w:val="en-US"/>
+        </w:rPr>
+        <w:t xml:space="preserve">European Survey Research Association conference. 15-19 July, Zagreb, Croatia </w:t>
+      </w:r>
+    </w:p>
+    <w:p>
+      <w:pPr>
+        <w:widowControl w:val="0"/>
+        <w:autoSpaceDE w:val="0"/>
+        <w:autoSpaceDN w:val="0"/>
+        <w:adjustRightInd w:val="0"/>
+        <w:ind w:hanging="284"/>
+        <w:rPr>
+          <w:rFonts w:ascii="Verdana" w:hAnsi="Verdana"/>
+          <w:sz w:val="20"/>
+          <w:lang w:val="en-US"/>
+        </w:rPr>
+      </w:pPr>
+      <w:r>
+        <w:rPr>
+          <w:rFonts w:ascii="Verdana" w:eastAsia="MS-Mincho" w:hAnsi="Verdana"/>
+          <w:sz w:val="20"/>
+          <w:u w:color="0000FF"/>
+          <w:lang w:val="en-US"/>
+        </w:rPr>
+        <w:t xml:space="preserve">Maslovskaya, O., Lugtig, P. &amp; </w:t>
+      </w:r>
+      <w:proofErr w:type="spellStart"/>
+      <w:r>
+        <w:rPr>
+          <w:rFonts w:ascii="Verdana" w:eastAsia="MS-Mincho" w:hAnsi="Verdana"/>
+          <w:sz w:val="20"/>
+          <w:u w:color="0000FF"/>
+          <w:lang w:val="en-US"/>
+        </w:rPr>
+        <w:t>Durrant</w:t>
+      </w:r>
+      <w:proofErr w:type="spellEnd"/>
+      <w:r>
+        <w:rPr>
+          <w:rFonts w:ascii="Verdana" w:eastAsia="MS-Mincho" w:hAnsi="Verdana"/>
+          <w:sz w:val="20"/>
+          <w:u w:color="0000FF"/>
+          <w:lang w:val="en-US"/>
+        </w:rPr>
+        <w:t xml:space="preserve">, G. (2019) Investigation of non-response bias and representativeness in the first cross-national probability-based online panel (CRONOS). </w:t>
+      </w:r>
+      <w:r>
+        <w:rPr>
+          <w:rFonts w:ascii="Verdana" w:hAnsi="Verdana"/>
+          <w:sz w:val="20"/>
+          <w:lang w:val="en-US"/>
+        </w:rPr>
+        <w:t xml:space="preserve">European Survey Research Association conference. 15-19 July, Zagreb, Croatia </w:t>
+      </w:r>
+    </w:p>
+    <w:p>
+      <w:pPr>
+        <w:widowControl w:val="0"/>
+        <w:autoSpaceDE w:val="0"/>
+        <w:autoSpaceDN w:val="0"/>
+        <w:adjustRightInd w:val="0"/>
+        <w:ind w:hanging="284"/>
+        <w:rPr>
+          <w:rFonts w:ascii="Verdana" w:hAnsi="Verdana"/>
+          <w:sz w:val="20"/>
+          <w:lang w:val="en-US"/>
+        </w:rPr>
+      </w:pPr>
+      <w:r>
+        <w:rPr>
+          <w:rFonts w:ascii="Verdana" w:eastAsia="MS-Mincho" w:hAnsi="Verdana"/>
+          <w:sz w:val="20"/>
+          <w:u w:color="0000FF"/>
+          <w:lang w:val="en-US"/>
+        </w:rPr>
+        <w:t>McCool, D, Lugtig, P. &amp; Schouten, J.G. (2019) Stop detection in a travel survey app.</w:t>
+      </w:r>
+      <w:r>
+        <w:rPr>
+          <w:rFonts w:ascii="Verdana" w:hAnsi="Verdana"/>
+          <w:sz w:val="20"/>
+          <w:lang w:val="en-US"/>
+        </w:rPr>
+        <w:t xml:space="preserve"> European Survey Research Association conference. 15-19 July, Zagreb, Croatia </w:t>
+      </w:r>
+    </w:p>
+    <w:p>
+      <w:pPr>
+        <w:widowControl w:val="0"/>
+        <w:autoSpaceDE w:val="0"/>
+        <w:autoSpaceDN w:val="0"/>
+        <w:adjustRightInd w:val="0"/>
+        <w:ind w:hanging="284"/>
+        <w:rPr>
+          <w:rFonts w:ascii="Verdana" w:hAnsi="Verdana"/>
+          <w:sz w:val="20"/>
+          <w:lang w:val="en-US"/>
+        </w:rPr>
+      </w:pPr>
+      <w:proofErr w:type="spellStart"/>
+      <w:r>
+        <w:rPr>
+          <w:rFonts w:ascii="Verdana" w:hAnsi="Verdana"/>
+          <w:sz w:val="20"/>
+          <w:lang w:val="en-US"/>
+        </w:rPr>
+        <w:t>Cabaco</w:t>
+      </w:r>
+      <w:proofErr w:type="spellEnd"/>
+      <w:r>
+        <w:rPr>
+          <w:rFonts w:ascii="Verdana" w:hAnsi="Verdana"/>
+          <w:sz w:val="20"/>
+          <w:lang w:val="en-US"/>
+        </w:rPr>
+        <w:t xml:space="preserve">, S., Koops, J., Emery, T., </w:t>
+      </w:r>
+      <w:proofErr w:type="gramStart"/>
+      <w:r>
+        <w:rPr>
+          <w:rFonts w:ascii="Verdana" w:hAnsi="Verdana"/>
+          <w:sz w:val="20"/>
+          <w:lang w:val="en-US"/>
+        </w:rPr>
+        <w:t>Lugtig ,</w:t>
+      </w:r>
+      <w:proofErr w:type="gramEnd"/>
+      <w:r>
+        <w:rPr>
+          <w:rFonts w:ascii="Verdana" w:hAnsi="Verdana"/>
+          <w:sz w:val="20"/>
+          <w:lang w:val="en-US"/>
+        </w:rPr>
+        <w:t xml:space="preserve"> P., Toepoel, V., </w:t>
+      </w:r>
+      <w:proofErr w:type="spellStart"/>
+      <w:r>
+        <w:rPr>
+          <w:rFonts w:ascii="Verdana" w:hAnsi="Verdana"/>
+          <w:sz w:val="20"/>
+          <w:lang w:val="en-US"/>
+        </w:rPr>
+        <w:t>Lueck</w:t>
+      </w:r>
+      <w:proofErr w:type="spellEnd"/>
+      <w:r>
+        <w:rPr>
+          <w:rFonts w:ascii="Verdana" w:hAnsi="Verdana"/>
+          <w:sz w:val="20"/>
+          <w:lang w:val="en-US"/>
+        </w:rPr>
+        <w:t xml:space="preserve">, D. Schumann, A., Naderi, R. &amp; Bujard, M (2019) Type of device and break-offs in a push to web experiment. European Survey Research Association conference. 15-19 July, Zagreb, Croatia </w:t>
+      </w:r>
+    </w:p>
+    <w:p>
+      <w:pPr>
+        <w:widowControl w:val="0"/>
+        <w:autoSpaceDE w:val="0"/>
+        <w:autoSpaceDN w:val="0"/>
+        <w:adjustRightInd w:val="0"/>
+        <w:ind w:hanging="284"/>
+        <w:rPr>
+          <w:rFonts w:ascii="Verdana" w:hAnsi="Verdana"/>
+          <w:sz w:val="20"/>
+          <w:lang w:val="en-US"/>
+        </w:rPr>
+      </w:pPr>
+      <w:r>
+        <w:rPr>
+          <w:rFonts w:ascii="Verdana" w:eastAsia="MS-Mincho" w:hAnsi="Verdana"/>
+          <w:sz w:val="20"/>
+          <w:u w:color="0000FF"/>
+          <w:lang w:val="en-US"/>
+        </w:rPr>
+        <w:t xml:space="preserve">Toepoel, V., Lugtig, P., Haan, M., Struminskaya, B. &amp; Elevelt, A. (2019) Adapting surveys to the modern world: comparing a </w:t>
+      </w:r>
+      <w:proofErr w:type="spellStart"/>
+      <w:r>
+        <w:rPr>
+          <w:rFonts w:ascii="Verdana" w:eastAsia="MS-Mincho" w:hAnsi="Verdana"/>
+          <w:sz w:val="20"/>
+          <w:u w:color="0000FF"/>
+          <w:lang w:val="en-US"/>
+        </w:rPr>
+        <w:t>researchmessenger</w:t>
+      </w:r>
+      <w:proofErr w:type="spellEnd"/>
+      <w:r>
+        <w:rPr>
+          <w:rFonts w:ascii="Verdana" w:eastAsia="MS-Mincho" w:hAnsi="Verdana"/>
+          <w:sz w:val="20"/>
+          <w:u w:color="0000FF"/>
+          <w:lang w:val="en-US"/>
+        </w:rPr>
+        <w:t xml:space="preserve"> design to a regular responsive survey design for online surveys. </w:t>
+      </w:r>
+      <w:r>
+        <w:rPr>
+          <w:rFonts w:ascii="Verdana" w:hAnsi="Verdana"/>
+          <w:sz w:val="20"/>
+          <w:lang w:val="en-US"/>
+        </w:rPr>
+        <w:t>General Online Research conference, 5-6 March, Cologne, Germany.</w:t>
+      </w:r>
+    </w:p>
+    <w:p>
+      <w:pPr>
+        <w:widowControl w:val="0"/>
+        <w:autoSpaceDE w:val="0"/>
+        <w:autoSpaceDN w:val="0"/>
+        <w:adjustRightInd w:val="0"/>
+        <w:ind w:hanging="284"/>
+        <w:rPr>
+          <w:rFonts w:ascii="Verdana" w:hAnsi="Verdana"/>
+          <w:sz w:val="20"/>
+          <w:lang w:val="en-US"/>
+        </w:rPr>
+      </w:pPr>
+      <w:r>
+        <w:rPr>
+          <w:rFonts w:ascii="Verdana" w:hAnsi="Verdana"/>
+          <w:sz w:val="20"/>
+          <w:lang w:val="en-US"/>
+        </w:rPr>
+        <w:t xml:space="preserve">Schumann, A., </w:t>
+      </w:r>
+      <w:proofErr w:type="spellStart"/>
+      <w:r>
+        <w:rPr>
+          <w:rFonts w:ascii="Verdana" w:hAnsi="Verdana"/>
+          <w:sz w:val="20"/>
+          <w:lang w:val="en-US"/>
+        </w:rPr>
+        <w:t>Lueck</w:t>
+      </w:r>
+      <w:proofErr w:type="spellEnd"/>
+      <w:r>
+        <w:rPr>
+          <w:rFonts w:ascii="Verdana" w:hAnsi="Verdana"/>
+          <w:sz w:val="20"/>
+          <w:lang w:val="en-US"/>
+        </w:rPr>
+        <w:t>, D.</w:t>
+      </w:r>
+      <w:r>
+        <w:rPr>
+          <w:rFonts w:ascii="Verdana" w:hAnsi="Verdana"/>
+          <w:sz w:val="20"/>
+          <w:lang w:val="en-US"/>
+        </w:rPr>
+        <w:t>, Naderi, R., Bujard, M., Schneider, N.</w:t>
+      </w:r>
+      <w:r>
+        <w:rPr>
+          <w:rFonts w:ascii="Verdana" w:hAnsi="Verdana"/>
+          <w:sz w:val="20"/>
+          <w:lang w:val="en-US"/>
+        </w:rPr>
+        <w:t xml:space="preserve">, Emery, T., </w:t>
+      </w:r>
+      <w:proofErr w:type="spellStart"/>
+      <w:r>
+        <w:rPr>
+          <w:rFonts w:ascii="Verdana" w:hAnsi="Verdana"/>
+          <w:sz w:val="20"/>
+          <w:lang w:val="en-US"/>
+        </w:rPr>
+        <w:t>Cabaco</w:t>
+      </w:r>
+      <w:proofErr w:type="spellEnd"/>
+      <w:r>
+        <w:rPr>
+          <w:rFonts w:ascii="Verdana" w:hAnsi="Verdana"/>
+          <w:sz w:val="20"/>
+          <w:lang w:val="en-US"/>
+        </w:rPr>
+        <w:t>, S., Lugtig</w:t>
+      </w:r>
+      <w:r>
+        <w:rPr>
+          <w:rFonts w:ascii="Verdana" w:hAnsi="Verdana"/>
+          <w:sz w:val="20"/>
+          <w:lang w:val="en-US"/>
+        </w:rPr>
+        <w:t xml:space="preserve">, P. &amp; Toepoel, V. (2019) Online, face-to-Face or mixed-mode? Findings from a methodological experiment in the GGP context. </w:t>
+      </w:r>
+      <w:r>
+        <w:rPr>
+          <w:rFonts w:ascii="Verdana" w:hAnsi="Verdana"/>
+          <w:sz w:val="20"/>
+          <w:lang w:val="en-US"/>
+        </w:rPr>
+        <w:t xml:space="preserve">General Online Research conference, 5-6 March, Cologne, Germany. </w:t>
+      </w:r>
+    </w:p>
+    <w:p>
+      <w:pPr>
+        <w:widowControl w:val="0"/>
+        <w:autoSpaceDE w:val="0"/>
+        <w:autoSpaceDN w:val="0"/>
+        <w:adjustRightInd w:val="0"/>
+        <w:ind w:hanging="284"/>
+        <w:rPr>
+          <w:rFonts w:ascii="Verdana" w:eastAsia="MS-Mincho" w:hAnsi="Verdana"/>
+          <w:sz w:val="20"/>
+          <w:u w:color="0000FF"/>
+          <w:lang w:val="en-US"/>
+        </w:rPr>
+      </w:pPr>
+      <w:r>
+        <w:rPr>
+          <w:rFonts w:ascii="Verdana" w:eastAsia="MS-Mincho" w:hAnsi="Verdana"/>
+          <w:sz w:val="20"/>
+          <w:u w:color="0000FF"/>
+          <w:lang w:val="en-US"/>
+        </w:rPr>
+        <w:t xml:space="preserve">McCool, </w:t>
+      </w:r>
+      <w:proofErr w:type="spellStart"/>
+      <w:r>
+        <w:rPr>
+          <w:rFonts w:ascii="Verdana" w:eastAsia="MS-Mincho" w:hAnsi="Verdana"/>
+          <w:sz w:val="20"/>
+          <w:u w:color="0000FF"/>
+          <w:lang w:val="en-US"/>
+        </w:rPr>
+        <w:t>Mussman</w:t>
+      </w:r>
+      <w:proofErr w:type="spellEnd"/>
+      <w:r>
+        <w:rPr>
+          <w:rFonts w:ascii="Verdana" w:eastAsia="MS-Mincho" w:hAnsi="Verdana"/>
+          <w:sz w:val="20"/>
+          <w:u w:color="0000FF"/>
+          <w:lang w:val="en-US"/>
+        </w:rPr>
+        <w:t xml:space="preserve">, O. Schouten, J.G., Verstappen, V. &amp; </w:t>
+      </w:r>
+      <w:proofErr w:type="spellStart"/>
+      <w:proofErr w:type="gramStart"/>
+      <w:r>
+        <w:rPr>
+          <w:rFonts w:ascii="Verdana" w:eastAsia="MS-Mincho" w:hAnsi="Verdana"/>
+          <w:sz w:val="20"/>
+          <w:u w:color="0000FF"/>
+          <w:lang w:val="en-US"/>
+        </w:rPr>
+        <w:t>Lugtig,P</w:t>
+      </w:r>
+      <w:proofErr w:type="spellEnd"/>
+      <w:r>
+        <w:rPr>
+          <w:rFonts w:ascii="Verdana" w:eastAsia="MS-Mincho" w:hAnsi="Verdana"/>
+          <w:sz w:val="20"/>
+          <w:u w:color="0000FF"/>
+          <w:lang w:val="en-US"/>
+        </w:rPr>
+        <w:t>.</w:t>
+      </w:r>
+      <w:proofErr w:type="gramEnd"/>
+      <w:r>
+        <w:rPr>
+          <w:rFonts w:ascii="Verdana" w:eastAsia="MS-Mincho" w:hAnsi="Verdana"/>
+          <w:sz w:val="20"/>
+          <w:u w:color="0000FF"/>
+          <w:lang w:val="en-US"/>
+        </w:rPr>
+        <w:t xml:space="preserve"> (2019) The TABI app as a method to replace a travel-diary study. 1</w:t>
+      </w:r>
+      <w:r>
+        <w:rPr>
+          <w:rFonts w:ascii="Verdana" w:eastAsia="MS-Mincho" w:hAnsi="Verdana"/>
+          <w:sz w:val="20"/>
+          <w:u w:color="0000FF"/>
+          <w:vertAlign w:val="superscript"/>
+          <w:lang w:val="en-US"/>
+        </w:rPr>
+        <w:t>st</w:t>
+      </w:r>
+      <w:r>
+        <w:rPr>
+          <w:rFonts w:ascii="Verdana" w:eastAsia="MS-Mincho" w:hAnsi="Verdana"/>
+          <w:sz w:val="20"/>
+          <w:u w:color="0000FF"/>
+          <w:lang w:val="en-US"/>
+        </w:rPr>
+        <w:t xml:space="preserve"> Mobile Apps and Sensors in Surveys workshop. 4-5 March, Mannheim: Germany.’</w:t>
+      </w:r>
+    </w:p>
+    <w:p>
+      <w:pPr>
+        <w:widowControl w:val="0"/>
+        <w:autoSpaceDE w:val="0"/>
+        <w:autoSpaceDN w:val="0"/>
+        <w:adjustRightInd w:val="0"/>
+        <w:ind w:hanging="284"/>
+        <w:rPr>
+          <w:rFonts w:ascii="Verdana" w:eastAsia="MS-Mincho" w:hAnsi="Verdana"/>
+          <w:sz w:val="20"/>
+          <w:u w:color="0000FF"/>
+          <w:lang w:val="en-US"/>
+        </w:rPr>
+      </w:pPr>
+      <w:r>
+        <w:rPr>
+          <w:rFonts w:ascii="Verdana" w:eastAsia="MS-Mincho" w:hAnsi="Verdana"/>
+          <w:sz w:val="20"/>
+          <w:u w:color="0000FF"/>
+          <w:lang w:val="en-US"/>
+        </w:rPr>
+        <w:t xml:space="preserve">Schouten, J.G., </w:t>
+      </w:r>
+      <w:proofErr w:type="spellStart"/>
+      <w:r>
+        <w:rPr>
+          <w:rFonts w:ascii="Verdana" w:eastAsia="MS-Mincho" w:hAnsi="Verdana"/>
+          <w:sz w:val="20"/>
+          <w:u w:color="0000FF"/>
+          <w:lang w:val="en-US"/>
+        </w:rPr>
+        <w:t>Mussman</w:t>
+      </w:r>
+      <w:proofErr w:type="spellEnd"/>
+      <w:r>
+        <w:rPr>
+          <w:rFonts w:ascii="Verdana" w:eastAsia="MS-Mincho" w:hAnsi="Verdana"/>
+          <w:sz w:val="20"/>
+          <w:u w:color="0000FF"/>
+          <w:lang w:val="en-US"/>
+        </w:rPr>
+        <w:t>, O. &amp; Lugtig, P. (2019) The household budget survey: an app-assisted approach to improve data quality. 1</w:t>
+      </w:r>
+      <w:r>
+        <w:rPr>
+          <w:rFonts w:ascii="Verdana" w:eastAsia="MS-Mincho" w:hAnsi="Verdana"/>
+          <w:sz w:val="20"/>
+          <w:u w:color="0000FF"/>
+          <w:vertAlign w:val="superscript"/>
+          <w:lang w:val="en-US"/>
+        </w:rPr>
+        <w:t>st</w:t>
+      </w:r>
+      <w:r>
+        <w:rPr>
+          <w:rFonts w:ascii="Verdana" w:eastAsia="MS-Mincho" w:hAnsi="Verdana"/>
+          <w:sz w:val="20"/>
+          <w:u w:color="0000FF"/>
+          <w:lang w:val="en-US"/>
+        </w:rPr>
+        <w:t xml:space="preserve"> Mobile Apps and Sensors in Surveys workshop. 4-5 March, Mannheim: Germany.</w:t>
+      </w:r>
+    </w:p>
+    <w:p>
+      <w:pPr>
+        <w:widowControl w:val="0"/>
+        <w:autoSpaceDE w:val="0"/>
+        <w:autoSpaceDN w:val="0"/>
+        <w:adjustRightInd w:val="0"/>
+        <w:ind w:hanging="284"/>
+        <w:rPr>
+          <w:rFonts w:ascii="Verdana" w:eastAsia="MS-Mincho" w:hAnsi="Verdana"/>
+          <w:sz w:val="20"/>
+          <w:u w:color="0000FF"/>
+          <w:lang w:val="en-US"/>
+        </w:rPr>
+      </w:pPr>
+      <w:r>
+        <w:rPr>
+          <w:rFonts w:ascii="Verdana" w:eastAsia="MS-Mincho" w:hAnsi="Verdana"/>
+          <w:sz w:val="20"/>
+          <w:u w:color="0000FF"/>
+          <w:lang w:val="en-US"/>
+        </w:rPr>
+        <w:t>Struminskaya, B., Lugtig, P., Schouten, J.G., Toepoel, V. (2019) Willingness to collect smartphone-based measurements: asking for consent. 1</w:t>
+      </w:r>
+      <w:r>
+        <w:rPr>
+          <w:rFonts w:ascii="Verdana" w:eastAsia="MS-Mincho" w:hAnsi="Verdana"/>
+          <w:sz w:val="20"/>
+          <w:u w:color="0000FF"/>
+          <w:vertAlign w:val="superscript"/>
+          <w:lang w:val="en-US"/>
+        </w:rPr>
+        <w:t>st</w:t>
+      </w:r>
+      <w:r>
+        <w:rPr>
+          <w:rFonts w:ascii="Verdana" w:eastAsia="MS-Mincho" w:hAnsi="Verdana"/>
+          <w:sz w:val="20"/>
+          <w:u w:color="0000FF"/>
+          <w:lang w:val="en-US"/>
+        </w:rPr>
+        <w:t xml:space="preserve"> Mobile Apps and Sensors in Surveys workshop. 4-5 March, Mannheim: Germany.</w:t>
+      </w:r>
+    </w:p>
+    <w:p>
+      <w:pPr>
+        <w:widowControl w:val="0"/>
+        <w:autoSpaceDE w:val="0"/>
+        <w:autoSpaceDN w:val="0"/>
+        <w:adjustRightInd w:val="0"/>
+        <w:ind w:hanging="284"/>
+        <w:rPr>
+          <w:rFonts w:ascii="Verdana" w:hAnsi="Verdana"/>
+          <w:sz w:val="20"/>
+          <w:lang w:val="en-US" w:eastAsia="en-US"/>
+        </w:rPr>
+      </w:pPr>
+      <w:r>
+        <w:rPr>
+          <w:rFonts w:ascii="Verdana" w:eastAsia="MS-Mincho" w:hAnsi="Verdana"/>
+          <w:sz w:val="20"/>
+          <w:u w:color="0000FF"/>
+          <w:lang w:val="en-US"/>
+        </w:rPr>
+        <w:t>Lugtig,</w:t>
+      </w:r>
+      <w:r>
+        <w:rPr>
+          <w:rFonts w:ascii="Verdana" w:eastAsia="MS-Mincho" w:hAnsi="Verdana"/>
+          <w:sz w:val="20"/>
+          <w:u w:color="0000FF"/>
+          <w:lang w:val="en-US"/>
+        </w:rPr>
+        <w:t xml:space="preserve"> </w:t>
+      </w:r>
+      <w:r>
+        <w:rPr>
+          <w:rFonts w:ascii="Verdana" w:eastAsia="MS-Mincho" w:hAnsi="Verdana"/>
+          <w:sz w:val="20"/>
+          <w:u w:color="0000FF"/>
+          <w:lang w:val="en-US"/>
+        </w:rPr>
+        <w:t xml:space="preserve">P. &amp; Blom, A (2018) </w:t>
+      </w:r>
+      <w:r>
+        <w:rPr>
+          <w:rFonts w:ascii="Verdana" w:hAnsi="Verdana"/>
+          <w:sz w:val="20"/>
+          <w:lang w:val="en-US" w:eastAsia="en-US"/>
+        </w:rPr>
+        <w:t xml:space="preserve">Advances in Modelling Attrition: The Added Value of Paradata and Machine Learning Algorithms. Big </w:t>
+      </w:r>
+      <w:proofErr w:type="spellStart"/>
+      <w:r>
+        <w:rPr>
+          <w:rFonts w:ascii="Verdana" w:hAnsi="Verdana"/>
+          <w:sz w:val="20"/>
+          <w:lang w:val="en-US" w:eastAsia="en-US"/>
+        </w:rPr>
+        <w:t>Surv</w:t>
+      </w:r>
+      <w:proofErr w:type="spellEnd"/>
+      <w:r>
+        <w:rPr>
+          <w:rFonts w:ascii="Verdana" w:hAnsi="Verdana"/>
+          <w:sz w:val="20"/>
+          <w:lang w:val="en-US" w:eastAsia="en-US"/>
+        </w:rPr>
+        <w:t xml:space="preserve"> Conference, 25-27 October 2018. Barcelona, Spain</w:t>
+      </w:r>
+    </w:p>
+    <w:p>
+      <w:pPr>
+        <w:widowControl w:val="0"/>
+        <w:autoSpaceDE w:val="0"/>
+        <w:autoSpaceDN w:val="0"/>
+        <w:adjustRightInd w:val="0"/>
+        <w:ind w:hanging="284"/>
+        <w:rPr>
+          <w:rFonts w:ascii="Verdana" w:hAnsi="Verdana"/>
+          <w:sz w:val="20"/>
+          <w:lang w:val="en-US" w:eastAsia="en-US"/>
+        </w:rPr>
+      </w:pPr>
+      <w:r>
+        <w:rPr>
+          <w:rFonts w:ascii="Verdana" w:eastAsia="MS-Mincho" w:hAnsi="Verdana"/>
+          <w:sz w:val="20"/>
+          <w:u w:color="0000FF"/>
+          <w:lang w:val="en-US"/>
+        </w:rPr>
+        <w:t xml:space="preserve">Elevelt, A., Toepoel, V., Lugtig, P., Bernasco, W. &amp; Ruiter, S. de (2018). Using GPS-based locations to review data quality in a Time Use Study. </w:t>
+      </w:r>
+      <w:r>
+        <w:rPr>
+          <w:rFonts w:ascii="Verdana" w:hAnsi="Verdana"/>
+          <w:sz w:val="20"/>
+          <w:lang w:val="en-US" w:eastAsia="en-US"/>
+        </w:rPr>
+        <w:t xml:space="preserve">Big </w:t>
+      </w:r>
+      <w:proofErr w:type="spellStart"/>
+      <w:r>
+        <w:rPr>
+          <w:rFonts w:ascii="Verdana" w:hAnsi="Verdana"/>
+          <w:sz w:val="20"/>
+          <w:lang w:val="en-US" w:eastAsia="en-US"/>
+        </w:rPr>
+        <w:t>Surv</w:t>
+      </w:r>
+      <w:proofErr w:type="spellEnd"/>
+      <w:r>
+        <w:rPr>
+          <w:rFonts w:ascii="Verdana" w:hAnsi="Verdana"/>
+          <w:sz w:val="20"/>
+          <w:lang w:val="en-US" w:eastAsia="en-US"/>
+        </w:rPr>
+        <w:t xml:space="preserve"> Conference, 25-27 October 2018. Barcelona, Spain</w:t>
+      </w:r>
+    </w:p>
+    <w:p>
+      <w:pPr>
+        <w:widowControl w:val="0"/>
+        <w:autoSpaceDE w:val="0"/>
+        <w:autoSpaceDN w:val="0"/>
+        <w:adjustRightInd w:val="0"/>
+        <w:ind w:hanging="284"/>
+        <w:rPr>
+          <w:rFonts w:ascii="Verdana" w:hAnsi="Verdana"/>
+          <w:sz w:val="20"/>
+          <w:lang w:val="en-US" w:eastAsia="en-US"/>
+        </w:rPr>
+      </w:pPr>
+      <w:r>
+        <w:rPr>
+          <w:rFonts w:ascii="Verdana" w:eastAsia="MS-Mincho" w:hAnsi="Verdana"/>
+          <w:sz w:val="20"/>
+          <w:u w:color="0000FF"/>
+          <w:lang w:val="en-US"/>
+        </w:rPr>
+        <w:t xml:space="preserve">Bakker, J, Haan, M., Lugtig, P. &amp; Schouten, J.G. (2018) Using paradata to interpret an </w:t>
+      </w:r>
+      <w:proofErr w:type="spellStart"/>
+      <w:r>
+        <w:rPr>
+          <w:rFonts w:ascii="Verdana" w:eastAsia="MS-Mincho" w:hAnsi="Verdana"/>
+          <w:sz w:val="20"/>
+          <w:u w:color="0000FF"/>
+          <w:lang w:val="en-US"/>
+        </w:rPr>
+        <w:t>autoforward</w:t>
+      </w:r>
+      <w:proofErr w:type="spellEnd"/>
+      <w:r>
+        <w:rPr>
+          <w:rFonts w:ascii="Verdana" w:eastAsia="MS-Mincho" w:hAnsi="Verdana"/>
+          <w:sz w:val="20"/>
+          <w:u w:color="0000FF"/>
+          <w:lang w:val="en-US"/>
+        </w:rPr>
+        <w:t xml:space="preserve"> design. </w:t>
+      </w:r>
+      <w:r>
+        <w:rPr>
+          <w:rFonts w:ascii="Verdana" w:hAnsi="Verdana"/>
+          <w:sz w:val="20"/>
+          <w:lang w:val="en-US" w:eastAsia="en-US"/>
+        </w:rPr>
+        <w:t xml:space="preserve">Big </w:t>
+      </w:r>
+      <w:proofErr w:type="spellStart"/>
+      <w:r>
+        <w:rPr>
+          <w:rFonts w:ascii="Verdana" w:hAnsi="Verdana"/>
+          <w:sz w:val="20"/>
+          <w:lang w:val="en-US" w:eastAsia="en-US"/>
+        </w:rPr>
+        <w:t>Surv</w:t>
+      </w:r>
+      <w:proofErr w:type="spellEnd"/>
+      <w:r>
+        <w:rPr>
+          <w:rFonts w:ascii="Verdana" w:hAnsi="Verdana"/>
+          <w:sz w:val="20"/>
+          <w:lang w:val="en-US" w:eastAsia="en-US"/>
+        </w:rPr>
+        <w:t xml:space="preserve"> Conference, 25-27 October 2018. Barcelona, Spain</w:t>
+      </w:r>
+    </w:p>
+    <w:p>
+      <w:pPr>
+        <w:widowControl w:val="0"/>
+        <w:autoSpaceDE w:val="0"/>
+        <w:autoSpaceDN w:val="0"/>
+        <w:adjustRightInd w:val="0"/>
+        <w:ind w:hanging="284"/>
+        <w:rPr>
+          <w:rFonts w:ascii="Verdana" w:eastAsia="MS-Mincho" w:hAnsi="Verdana"/>
+          <w:sz w:val="20"/>
+          <w:u w:color="0000FF"/>
+          <w:lang w:val="en-US"/>
+        </w:rPr>
+      </w:pPr>
+      <w:r>
+        <w:rPr>
+          <w:rFonts w:ascii="Verdana" w:eastAsia="MS-Mincho" w:hAnsi="Verdana"/>
+          <w:sz w:val="20"/>
+          <w:u w:color="0000FF"/>
+          <w:lang w:val="en-US"/>
+        </w:rPr>
+        <w:t xml:space="preserve">Struminskaya, B, Lugtig, P., Schouten, J.G., Toepoel, V., Haan, M. Dolmans, R, </w:t>
+      </w:r>
+      <w:proofErr w:type="spellStart"/>
+      <w:r>
+        <w:rPr>
+          <w:rFonts w:ascii="Verdana" w:eastAsia="MS-Mincho" w:hAnsi="Verdana"/>
+          <w:sz w:val="20"/>
+          <w:u w:color="0000FF"/>
+          <w:lang w:val="en-US"/>
+        </w:rPr>
+        <w:t>Meertens</w:t>
+      </w:r>
+      <w:proofErr w:type="spellEnd"/>
+      <w:r>
+        <w:rPr>
+          <w:rFonts w:ascii="Verdana" w:eastAsia="MS-Mincho" w:hAnsi="Verdana"/>
+          <w:sz w:val="20"/>
+          <w:u w:color="0000FF"/>
+          <w:lang w:val="en-US"/>
+        </w:rPr>
+        <w:t xml:space="preserve">, V., </w:t>
+      </w:r>
+      <w:proofErr w:type="spellStart"/>
+      <w:r>
+        <w:rPr>
+          <w:rFonts w:ascii="Verdana" w:eastAsia="MS-Mincho" w:hAnsi="Verdana"/>
+          <w:sz w:val="20"/>
+          <w:u w:color="0000FF"/>
+          <w:lang w:val="en-US"/>
+        </w:rPr>
+        <w:t>Giesen</w:t>
+      </w:r>
+      <w:proofErr w:type="spellEnd"/>
+      <w:r>
+        <w:rPr>
+          <w:rFonts w:ascii="Verdana" w:eastAsia="MS-Mincho" w:hAnsi="Verdana"/>
+          <w:sz w:val="20"/>
+          <w:u w:color="0000FF"/>
+          <w:lang w:val="en-US"/>
+        </w:rPr>
+        <w:t xml:space="preserve">, D., Luiten, A. (2018) Collecting Smartphone sensor measurements among the general population: willingness and nonparticipation bias. </w:t>
+      </w:r>
+      <w:r>
+        <w:rPr>
+          <w:rFonts w:ascii="Verdana" w:hAnsi="Verdana"/>
+          <w:sz w:val="20"/>
+          <w:lang w:val="en-US" w:eastAsia="en-US"/>
+        </w:rPr>
+        <w:t xml:space="preserve">Big </w:t>
+      </w:r>
+      <w:proofErr w:type="spellStart"/>
+      <w:r>
+        <w:rPr>
+          <w:rFonts w:ascii="Verdana" w:hAnsi="Verdana"/>
+          <w:sz w:val="20"/>
+          <w:lang w:val="en-US" w:eastAsia="en-US"/>
+        </w:rPr>
+        <w:t>Surv</w:t>
+      </w:r>
+      <w:proofErr w:type="spellEnd"/>
+      <w:r>
+        <w:rPr>
+          <w:rFonts w:ascii="Verdana" w:hAnsi="Verdana"/>
+          <w:sz w:val="20"/>
+          <w:lang w:val="en-US" w:eastAsia="en-US"/>
+        </w:rPr>
+        <w:t xml:space="preserve"> Conference, 25-27 October 2018. Barcelona, Spain</w:t>
+      </w:r>
+    </w:p>
+    <w:bookmarkEnd w:id="18"/>
+    <w:p>
+      <w:pPr>
+        <w:widowControl w:val="0"/>
+        <w:autoSpaceDE w:val="0"/>
+        <w:autoSpaceDN w:val="0"/>
+        <w:adjustRightInd w:val="0"/>
+        <w:ind w:hanging="284"/>
+        <w:rPr>
+          <w:rFonts w:ascii="Verdana" w:eastAsia="MS-Mincho" w:hAnsi="Verdana"/>
+          <w:bCs/>
+          <w:sz w:val="20"/>
+          <w:u w:color="0000FF"/>
+          <w:lang w:val="en-US"/>
+        </w:rPr>
+      </w:pPr>
+      <w:r>
+        <w:rPr>
+          <w:rFonts w:ascii="Verdana" w:eastAsia="MS-Mincho" w:hAnsi="Verdana"/>
+          <w:bCs/>
+          <w:sz w:val="20"/>
+          <w:u w:color="0000FF"/>
+          <w:lang w:val="en-US"/>
+        </w:rPr>
+        <w:t>Lugtig, P. and Blom, A. (2018) It’s the process stupid! Using Machine Learning to understand the relation between paradata and panel dropout. 26 July 2018. Methodology of Longit</w:t>
+      </w:r>
+      <w:r>
+        <w:rPr>
+          <w:rFonts w:ascii="Verdana" w:eastAsia="MS-Mincho" w:hAnsi="Verdana"/>
+          <w:bCs/>
+          <w:sz w:val="20"/>
+          <w:u w:color="0000FF"/>
+          <w:lang w:val="en-US"/>
+        </w:rPr>
+        <w:t>ud</w:t>
+      </w:r>
+      <w:r>
+        <w:rPr>
+          <w:rFonts w:ascii="Verdana" w:eastAsia="MS-Mincho" w:hAnsi="Verdana"/>
+          <w:bCs/>
+          <w:sz w:val="20"/>
+          <w:u w:color="0000FF"/>
+          <w:lang w:val="en-US"/>
+        </w:rPr>
+        <w:t>inal Surveys Conference. Colchester, UK.</w:t>
+      </w:r>
+    </w:p>
+    <w:p>
+      <w:pPr>
+        <w:widowControl w:val="0"/>
+        <w:autoSpaceDE w:val="0"/>
+        <w:autoSpaceDN w:val="0"/>
+        <w:adjustRightInd w:val="0"/>
+        <w:ind w:hanging="284"/>
+        <w:rPr>
+          <w:rFonts w:ascii="Verdana" w:eastAsia="MS-Mincho" w:hAnsi="Verdana"/>
+          <w:sz w:val="20"/>
+          <w:u w:color="0000FF"/>
+        </w:rPr>
+      </w:pPr>
+      <w:r>
+        <w:rPr>
+          <w:rFonts w:ascii="Verdana" w:eastAsia="MS-Mincho" w:hAnsi="Verdana"/>
+          <w:sz w:val="20"/>
+          <w:u w:color="0000FF"/>
+          <w:lang w:val="en-US"/>
+        </w:rPr>
+        <w:t xml:space="preserve">Struminskaya, B., Toepoel, V., Lugtig, P., Schouten, J.G. (2018) Willingness to collect </w:t>
+      </w:r>
+      <w:r>
+        <w:rPr>
+          <w:rFonts w:ascii="Verdana" w:eastAsia="MS-Mincho" w:hAnsi="Verdana"/>
+          <w:sz w:val="20"/>
+          <w:u w:color="0000FF"/>
+          <w:lang w:val="en-US"/>
+        </w:rPr>
         <w:lastRenderedPageBreak/>
-        <w:t xml:space="preserve">Survey Research Association conference. 15-19 July, Zagreb, Croatia </w:t>
-      </w:r>
-    </w:p>
-    <w:p>
-      <w:pPr>
-        <w:widowControl w:val="0"/>
-        <w:autoSpaceDE w:val="0"/>
-        <w:autoSpaceDN w:val="0"/>
-        <w:adjustRightInd w:val="0"/>
-        <w:ind w:hanging="284"/>
-        <w:rPr>
-          <w:rFonts w:ascii="Verdana" w:hAnsi="Verdana"/>
-          <w:sz w:val="20"/>
-          <w:lang w:val="en-US"/>
-        </w:rPr>
-      </w:pPr>
-      <w:proofErr w:type="spellStart"/>
-      <w:r>
-        <w:rPr>
-          <w:rFonts w:ascii="Verdana" w:hAnsi="Verdana"/>
-          <w:sz w:val="20"/>
-          <w:lang w:val="en-US"/>
-        </w:rPr>
-        <w:t>Lueck</w:t>
-      </w:r>
-      <w:proofErr w:type="spellEnd"/>
-      <w:r>
-        <w:rPr>
-          <w:rFonts w:ascii="Verdana" w:hAnsi="Verdana"/>
-          <w:sz w:val="20"/>
-          <w:lang w:val="en-US"/>
-        </w:rPr>
-        <w:t xml:space="preserve">, D. Schumann, A., Naderi, R., Bujard, M., Emery, T., </w:t>
-      </w:r>
-      <w:proofErr w:type="spellStart"/>
-      <w:r>
-        <w:rPr>
-          <w:rFonts w:ascii="Verdana" w:hAnsi="Verdana"/>
-          <w:sz w:val="20"/>
-          <w:lang w:val="en-US"/>
-        </w:rPr>
-        <w:t>Cabaco</w:t>
-      </w:r>
-      <w:proofErr w:type="spellEnd"/>
-      <w:r>
-        <w:rPr>
-          <w:rFonts w:ascii="Verdana" w:hAnsi="Verdana"/>
-          <w:sz w:val="20"/>
-          <w:lang w:val="en-US"/>
-        </w:rPr>
-        <w:t xml:space="preserve">, S., </w:t>
-      </w:r>
-      <w:proofErr w:type="gramStart"/>
-      <w:r>
-        <w:rPr>
-          <w:rFonts w:ascii="Verdana" w:hAnsi="Verdana"/>
-          <w:sz w:val="20"/>
-          <w:lang w:val="en-US"/>
-        </w:rPr>
-        <w:t>Lugtig ,</w:t>
-      </w:r>
-      <w:proofErr w:type="gramEnd"/>
-      <w:r>
-        <w:rPr>
-          <w:rFonts w:ascii="Verdana" w:hAnsi="Verdana"/>
-          <w:sz w:val="20"/>
-          <w:lang w:val="en-US"/>
-        </w:rPr>
-        <w:t xml:space="preserve"> P. &amp; Toepoel, V. (2019) Improving data quality in the GGS: are modifications in the questionnaire and survey design in the generations and gender survey able to resolve measurement errors? European Survey Research Association conference. 15-19 July, Zagreb, Croatia </w:t>
-      </w:r>
-    </w:p>
-    <w:p>
-      <w:pPr>
-        <w:widowControl w:val="0"/>
-        <w:autoSpaceDE w:val="0"/>
-        <w:autoSpaceDN w:val="0"/>
-        <w:adjustRightInd w:val="0"/>
-        <w:ind w:hanging="284"/>
-        <w:rPr>
-          <w:rFonts w:ascii="Verdana" w:hAnsi="Verdana"/>
-          <w:sz w:val="20"/>
-          <w:lang w:val="en-US"/>
-        </w:rPr>
-      </w:pPr>
-      <w:r>
-        <w:rPr>
-          <w:rFonts w:ascii="Verdana" w:eastAsia="MS-Mincho" w:hAnsi="Verdana"/>
-          <w:sz w:val="20"/>
-          <w:u w:color="0000FF"/>
-          <w:lang w:val="en-US"/>
-        </w:rPr>
-        <w:t xml:space="preserve">Toepoel, V., Lugtig, P., Haan, M., Struminskaya, B. &amp; Elevelt, A. (2019) Investigating the effect of different methods of online probing on a </w:t>
-      </w:r>
-      <w:proofErr w:type="spellStart"/>
-      <w:r>
-        <w:rPr>
-          <w:rFonts w:ascii="Verdana" w:eastAsia="MS-Mincho" w:hAnsi="Verdana"/>
-          <w:sz w:val="20"/>
-          <w:u w:color="0000FF"/>
-          <w:lang w:val="en-US"/>
-        </w:rPr>
-        <w:t>R</w:t>
-      </w:r>
-      <w:r>
-        <w:rPr>
-          <w:rFonts w:ascii="Verdana" w:eastAsia="MS-Mincho" w:hAnsi="Verdana"/>
-          <w:sz w:val="20"/>
-          <w:u w:color="0000FF"/>
-          <w:lang w:val="en-US"/>
-        </w:rPr>
-        <w:t>esearchmessenger</w:t>
-      </w:r>
-      <w:proofErr w:type="spellEnd"/>
-      <w:r>
-        <w:rPr>
-          <w:rFonts w:ascii="Verdana" w:eastAsia="MS-Mincho" w:hAnsi="Verdana"/>
-          <w:sz w:val="20"/>
-          <w:u w:color="0000FF"/>
-          <w:lang w:val="en-US"/>
-        </w:rPr>
-        <w:t xml:space="preserve"> design and a regular responsive survey. </w:t>
-      </w:r>
-      <w:r>
-        <w:rPr>
-          <w:rFonts w:ascii="Verdana" w:hAnsi="Verdana"/>
-          <w:sz w:val="20"/>
-          <w:lang w:val="en-US"/>
-        </w:rPr>
-        <w:t xml:space="preserve">European Survey Research Association conference. 15-19 July, Zagreb, Croatia </w:t>
-      </w:r>
-    </w:p>
-    <w:p>
-      <w:pPr>
-        <w:widowControl w:val="0"/>
-        <w:autoSpaceDE w:val="0"/>
-        <w:autoSpaceDN w:val="0"/>
-        <w:adjustRightInd w:val="0"/>
-        <w:ind w:hanging="284"/>
-        <w:rPr>
-          <w:rFonts w:ascii="Verdana" w:hAnsi="Verdana"/>
-          <w:sz w:val="20"/>
-          <w:lang w:val="en-US"/>
-        </w:rPr>
-      </w:pPr>
-      <w:r>
-        <w:rPr>
-          <w:rFonts w:ascii="Verdana" w:eastAsia="MS-Mincho" w:hAnsi="Verdana"/>
-          <w:sz w:val="20"/>
-          <w:u w:color="0000FF"/>
-          <w:lang w:val="en-US"/>
-        </w:rPr>
-        <w:t xml:space="preserve">Maslovskaya, O., Lugtig, P. &amp; </w:t>
-      </w:r>
-      <w:proofErr w:type="spellStart"/>
-      <w:r>
-        <w:rPr>
-          <w:rFonts w:ascii="Verdana" w:eastAsia="MS-Mincho" w:hAnsi="Verdana"/>
-          <w:sz w:val="20"/>
-          <w:u w:color="0000FF"/>
-          <w:lang w:val="en-US"/>
-        </w:rPr>
-        <w:t>Durrant</w:t>
-      </w:r>
-      <w:proofErr w:type="spellEnd"/>
-      <w:r>
-        <w:rPr>
-          <w:rFonts w:ascii="Verdana" w:eastAsia="MS-Mincho" w:hAnsi="Verdana"/>
-          <w:sz w:val="20"/>
-          <w:u w:color="0000FF"/>
-          <w:lang w:val="en-US"/>
-        </w:rPr>
-        <w:t xml:space="preserve">, G. (2019) Investigation of non-response bias and representativeness in the first cross-national probability-based online panel (CRONOS). </w:t>
-      </w:r>
-      <w:r>
-        <w:rPr>
-          <w:rFonts w:ascii="Verdana" w:hAnsi="Verdana"/>
-          <w:sz w:val="20"/>
-          <w:lang w:val="en-US"/>
-        </w:rPr>
-        <w:t xml:space="preserve">European Survey Research Association conference. 15-19 July, Zagreb, Croatia </w:t>
-      </w:r>
-    </w:p>
-    <w:p>
-      <w:pPr>
-        <w:widowControl w:val="0"/>
-        <w:autoSpaceDE w:val="0"/>
-        <w:autoSpaceDN w:val="0"/>
-        <w:adjustRightInd w:val="0"/>
-        <w:ind w:hanging="284"/>
-        <w:rPr>
-          <w:rFonts w:ascii="Verdana" w:hAnsi="Verdana"/>
-          <w:sz w:val="20"/>
-          <w:lang w:val="en-US"/>
-        </w:rPr>
-      </w:pPr>
-      <w:r>
-        <w:rPr>
-          <w:rFonts w:ascii="Verdana" w:eastAsia="MS-Mincho" w:hAnsi="Verdana"/>
-          <w:sz w:val="20"/>
-          <w:u w:color="0000FF"/>
-          <w:lang w:val="en-US"/>
-        </w:rPr>
-        <w:t>McCool, D, Lugtig, P. &amp; Schouten, J.G. (2019) Stop detection in a travel survey app.</w:t>
-      </w:r>
-      <w:r>
-        <w:rPr>
-          <w:rFonts w:ascii="Verdana" w:hAnsi="Verdana"/>
-          <w:sz w:val="20"/>
-          <w:lang w:val="en-US"/>
-        </w:rPr>
-        <w:t xml:space="preserve"> European Survey Research Association conference. 15-19 July, Zagreb, Croatia </w:t>
-      </w:r>
-    </w:p>
-    <w:p>
-      <w:pPr>
-        <w:widowControl w:val="0"/>
-        <w:autoSpaceDE w:val="0"/>
-        <w:autoSpaceDN w:val="0"/>
-        <w:adjustRightInd w:val="0"/>
-        <w:ind w:hanging="284"/>
-        <w:rPr>
-          <w:rFonts w:ascii="Verdana" w:hAnsi="Verdana"/>
-          <w:sz w:val="20"/>
-          <w:lang w:val="en-US"/>
-        </w:rPr>
-      </w:pPr>
-      <w:proofErr w:type="spellStart"/>
-      <w:r>
-        <w:rPr>
-          <w:rFonts w:ascii="Verdana" w:hAnsi="Verdana"/>
-          <w:sz w:val="20"/>
-          <w:lang w:val="en-US"/>
-        </w:rPr>
-        <w:t>Cabaco</w:t>
-      </w:r>
-      <w:proofErr w:type="spellEnd"/>
-      <w:r>
-        <w:rPr>
-          <w:rFonts w:ascii="Verdana" w:hAnsi="Verdana"/>
-          <w:sz w:val="20"/>
-          <w:lang w:val="en-US"/>
-        </w:rPr>
-        <w:t xml:space="preserve">, S., Koops, J., Emery, T., </w:t>
-      </w:r>
-      <w:proofErr w:type="gramStart"/>
-      <w:r>
-        <w:rPr>
-          <w:rFonts w:ascii="Verdana" w:hAnsi="Verdana"/>
-          <w:sz w:val="20"/>
-          <w:lang w:val="en-US"/>
-        </w:rPr>
-        <w:t>Lugtig ,</w:t>
-      </w:r>
-      <w:proofErr w:type="gramEnd"/>
-      <w:r>
-        <w:rPr>
-          <w:rFonts w:ascii="Verdana" w:hAnsi="Verdana"/>
-          <w:sz w:val="20"/>
-          <w:lang w:val="en-US"/>
-        </w:rPr>
-        <w:t xml:space="preserve"> P., Toepoel, V., </w:t>
-      </w:r>
-      <w:proofErr w:type="spellStart"/>
-      <w:r>
-        <w:rPr>
-          <w:rFonts w:ascii="Verdana" w:hAnsi="Verdana"/>
-          <w:sz w:val="20"/>
-          <w:lang w:val="en-US"/>
-        </w:rPr>
-        <w:t>Lueck</w:t>
-      </w:r>
-      <w:proofErr w:type="spellEnd"/>
-      <w:r>
-        <w:rPr>
-          <w:rFonts w:ascii="Verdana" w:hAnsi="Verdana"/>
-          <w:sz w:val="20"/>
-          <w:lang w:val="en-US"/>
-        </w:rPr>
-        <w:t xml:space="preserve">, D. Schumann, A., Naderi, R. &amp; Bujard, M (2019) Type of device and break-offs in a push to web experiment. European Survey Research Association conference. 15-19 July, Zagreb, Croatia </w:t>
-      </w:r>
-    </w:p>
-    <w:p>
-      <w:pPr>
-        <w:widowControl w:val="0"/>
-        <w:autoSpaceDE w:val="0"/>
-        <w:autoSpaceDN w:val="0"/>
-        <w:adjustRightInd w:val="0"/>
-        <w:ind w:hanging="284"/>
-        <w:rPr>
-          <w:rFonts w:ascii="Verdana" w:hAnsi="Verdana"/>
-          <w:sz w:val="20"/>
-          <w:lang w:val="en-US"/>
-        </w:rPr>
-      </w:pPr>
-      <w:r>
-        <w:rPr>
-          <w:rFonts w:ascii="Verdana" w:eastAsia="MS-Mincho" w:hAnsi="Verdana"/>
-          <w:sz w:val="20"/>
-          <w:u w:color="0000FF"/>
-          <w:lang w:val="en-US"/>
-        </w:rPr>
-        <w:t xml:space="preserve">Toepoel, V., Lugtig, P., Haan, M., Struminskaya, B. &amp; Elevelt, A. (2019) Adapting surveys to the modern world: comparing a </w:t>
-      </w:r>
-      <w:proofErr w:type="spellStart"/>
-      <w:r>
-        <w:rPr>
-          <w:rFonts w:ascii="Verdana" w:eastAsia="MS-Mincho" w:hAnsi="Verdana"/>
-          <w:sz w:val="20"/>
-          <w:u w:color="0000FF"/>
-          <w:lang w:val="en-US"/>
-        </w:rPr>
-        <w:t>researchmessenger</w:t>
-      </w:r>
-      <w:proofErr w:type="spellEnd"/>
-      <w:r>
-        <w:rPr>
-          <w:rFonts w:ascii="Verdana" w:eastAsia="MS-Mincho" w:hAnsi="Verdana"/>
-          <w:sz w:val="20"/>
-          <w:u w:color="0000FF"/>
-          <w:lang w:val="en-US"/>
-        </w:rPr>
-        <w:t xml:space="preserve"> design to a regular responsive survey design for online surveys. </w:t>
-      </w:r>
-      <w:r>
-        <w:rPr>
-          <w:rFonts w:ascii="Verdana" w:hAnsi="Verdana"/>
-          <w:sz w:val="20"/>
-          <w:lang w:val="en-US"/>
-        </w:rPr>
-        <w:t>General Online Research conference, 5-6 March, Cologne, Germany.</w:t>
-      </w:r>
-    </w:p>
-    <w:p>
-      <w:pPr>
-        <w:widowControl w:val="0"/>
-        <w:autoSpaceDE w:val="0"/>
-        <w:autoSpaceDN w:val="0"/>
-        <w:adjustRightInd w:val="0"/>
-        <w:ind w:hanging="284"/>
-        <w:rPr>
-          <w:rFonts w:ascii="Verdana" w:hAnsi="Verdana"/>
-          <w:sz w:val="20"/>
-          <w:lang w:val="en-US"/>
-        </w:rPr>
-      </w:pPr>
-      <w:r>
-        <w:rPr>
-          <w:rFonts w:ascii="Verdana" w:hAnsi="Verdana"/>
-          <w:sz w:val="20"/>
-          <w:lang w:val="en-US"/>
-        </w:rPr>
-        <w:t xml:space="preserve">Schumann, A., </w:t>
-      </w:r>
-      <w:proofErr w:type="spellStart"/>
-      <w:r>
-        <w:rPr>
-          <w:rFonts w:ascii="Verdana" w:hAnsi="Verdana"/>
-          <w:sz w:val="20"/>
-          <w:lang w:val="en-US"/>
-        </w:rPr>
-        <w:t>Lueck</w:t>
-      </w:r>
-      <w:proofErr w:type="spellEnd"/>
-      <w:r>
-        <w:rPr>
-          <w:rFonts w:ascii="Verdana" w:hAnsi="Verdana"/>
-          <w:sz w:val="20"/>
-          <w:lang w:val="en-US"/>
-        </w:rPr>
-        <w:t>, D.</w:t>
-      </w:r>
-      <w:r>
-        <w:rPr>
-          <w:rFonts w:ascii="Verdana" w:hAnsi="Verdana"/>
-          <w:sz w:val="20"/>
-          <w:lang w:val="en-US"/>
-        </w:rPr>
-        <w:t>, Naderi, R., Bujard, M., Schneider, N.</w:t>
-      </w:r>
-      <w:r>
-        <w:rPr>
-          <w:rFonts w:ascii="Verdana" w:hAnsi="Verdana"/>
-          <w:sz w:val="20"/>
-          <w:lang w:val="en-US"/>
-        </w:rPr>
-        <w:t xml:space="preserve">, Emery, T., </w:t>
-      </w:r>
-      <w:proofErr w:type="spellStart"/>
-      <w:r>
-        <w:rPr>
-          <w:rFonts w:ascii="Verdana" w:hAnsi="Verdana"/>
-          <w:sz w:val="20"/>
-          <w:lang w:val="en-US"/>
-        </w:rPr>
-        <w:t>Cabaco</w:t>
-      </w:r>
-      <w:proofErr w:type="spellEnd"/>
-      <w:r>
-        <w:rPr>
-          <w:rFonts w:ascii="Verdana" w:hAnsi="Verdana"/>
-          <w:sz w:val="20"/>
-          <w:lang w:val="en-US"/>
-        </w:rPr>
-        <w:t>, S., Lugtig</w:t>
-      </w:r>
-      <w:r>
-        <w:rPr>
-          <w:rFonts w:ascii="Verdana" w:hAnsi="Verdana"/>
-          <w:sz w:val="20"/>
-          <w:lang w:val="en-US"/>
-        </w:rPr>
-        <w:t xml:space="preserve">, P. &amp; Toepoel, V. (2019) Online, face-to-Face or mixed-mode? Findings from a methodological experiment in the GGP context. </w:t>
-      </w:r>
-      <w:r>
-        <w:rPr>
-          <w:rFonts w:ascii="Verdana" w:hAnsi="Verdana"/>
-          <w:sz w:val="20"/>
-          <w:lang w:val="en-US"/>
-        </w:rPr>
-        <w:t xml:space="preserve">General Online Research conference, 5-6 March, Cologne, Germany. </w:t>
-      </w:r>
-    </w:p>
-    <w:p>
-      <w:pPr>
-        <w:widowControl w:val="0"/>
-        <w:autoSpaceDE w:val="0"/>
-        <w:autoSpaceDN w:val="0"/>
-        <w:adjustRightInd w:val="0"/>
-        <w:ind w:hanging="284"/>
-        <w:rPr>
-          <w:rFonts w:ascii="Verdana" w:eastAsia="MS-Mincho" w:hAnsi="Verdana"/>
-          <w:sz w:val="20"/>
-          <w:u w:color="0000FF"/>
-          <w:lang w:val="en-US"/>
-        </w:rPr>
-      </w:pPr>
-      <w:r>
-        <w:rPr>
-          <w:rFonts w:ascii="Verdana" w:eastAsia="MS-Mincho" w:hAnsi="Verdana"/>
-          <w:sz w:val="20"/>
-          <w:u w:color="0000FF"/>
-          <w:lang w:val="en-US"/>
-        </w:rPr>
-        <w:t xml:space="preserve">McCool, </w:t>
-      </w:r>
-      <w:proofErr w:type="spellStart"/>
-      <w:r>
-        <w:rPr>
-          <w:rFonts w:ascii="Verdana" w:eastAsia="MS-Mincho" w:hAnsi="Verdana"/>
-          <w:sz w:val="20"/>
-          <w:u w:color="0000FF"/>
-          <w:lang w:val="en-US"/>
-        </w:rPr>
-        <w:t>Mussman</w:t>
-      </w:r>
-      <w:proofErr w:type="spellEnd"/>
-      <w:r>
-        <w:rPr>
-          <w:rFonts w:ascii="Verdana" w:eastAsia="MS-Mincho" w:hAnsi="Verdana"/>
-          <w:sz w:val="20"/>
-          <w:u w:color="0000FF"/>
-          <w:lang w:val="en-US"/>
-        </w:rPr>
-        <w:t xml:space="preserve">, O. Schouten, J.G., Verstappen, V. &amp; </w:t>
-      </w:r>
-      <w:proofErr w:type="spellStart"/>
-      <w:proofErr w:type="gramStart"/>
-      <w:r>
-        <w:rPr>
-          <w:rFonts w:ascii="Verdana" w:eastAsia="MS-Mincho" w:hAnsi="Verdana"/>
-          <w:sz w:val="20"/>
-          <w:u w:color="0000FF"/>
-          <w:lang w:val="en-US"/>
-        </w:rPr>
-        <w:t>Lugtig,P</w:t>
-      </w:r>
-      <w:proofErr w:type="spellEnd"/>
-      <w:r>
-        <w:rPr>
-          <w:rFonts w:ascii="Verdana" w:eastAsia="MS-Mincho" w:hAnsi="Verdana"/>
-          <w:sz w:val="20"/>
-          <w:u w:color="0000FF"/>
-          <w:lang w:val="en-US"/>
-        </w:rPr>
-        <w:t>.</w:t>
-      </w:r>
-      <w:proofErr w:type="gramEnd"/>
-      <w:r>
-        <w:rPr>
-          <w:rFonts w:ascii="Verdana" w:eastAsia="MS-Mincho" w:hAnsi="Verdana"/>
-          <w:sz w:val="20"/>
-          <w:u w:color="0000FF"/>
-          <w:lang w:val="en-US"/>
-        </w:rPr>
-        <w:t xml:space="preserve"> (2019) The TABI app as a method to replace a travel-diary study. 1</w:t>
-      </w:r>
-      <w:r>
-        <w:rPr>
-          <w:rFonts w:ascii="Verdana" w:eastAsia="MS-Mincho" w:hAnsi="Verdana"/>
-          <w:sz w:val="20"/>
-          <w:u w:color="0000FF"/>
-          <w:vertAlign w:val="superscript"/>
-          <w:lang w:val="en-US"/>
-        </w:rPr>
-        <w:t>st</w:t>
-      </w:r>
-      <w:r>
-        <w:rPr>
-          <w:rFonts w:ascii="Verdana" w:eastAsia="MS-Mincho" w:hAnsi="Verdana"/>
-          <w:sz w:val="20"/>
-          <w:u w:color="0000FF"/>
-          <w:lang w:val="en-US"/>
-        </w:rPr>
-        <w:t xml:space="preserve"> Mobile Apps and Sensors in Surveys workshop. 4-5 March, Mannheim: Germany.’</w:t>
-      </w:r>
-    </w:p>
-    <w:p>
-      <w:pPr>
-        <w:widowControl w:val="0"/>
-        <w:autoSpaceDE w:val="0"/>
-        <w:autoSpaceDN w:val="0"/>
-        <w:adjustRightInd w:val="0"/>
-        <w:ind w:hanging="284"/>
-        <w:rPr>
-          <w:rFonts w:ascii="Verdana" w:eastAsia="MS-Mincho" w:hAnsi="Verdana"/>
-          <w:sz w:val="20"/>
-          <w:u w:color="0000FF"/>
-          <w:lang w:val="en-US"/>
-        </w:rPr>
-      </w:pPr>
-      <w:r>
-        <w:rPr>
-          <w:rFonts w:ascii="Verdana" w:eastAsia="MS-Mincho" w:hAnsi="Verdana"/>
-          <w:sz w:val="20"/>
-          <w:u w:color="0000FF"/>
-          <w:lang w:val="en-US"/>
-        </w:rPr>
-        <w:t xml:space="preserve">Schouten, J.G., </w:t>
-      </w:r>
-      <w:proofErr w:type="spellStart"/>
-      <w:r>
-        <w:rPr>
-          <w:rFonts w:ascii="Verdana" w:eastAsia="MS-Mincho" w:hAnsi="Verdana"/>
-          <w:sz w:val="20"/>
-          <w:u w:color="0000FF"/>
-          <w:lang w:val="en-US"/>
-        </w:rPr>
-        <w:t>Mussman</w:t>
-      </w:r>
-      <w:proofErr w:type="spellEnd"/>
-      <w:r>
-        <w:rPr>
-          <w:rFonts w:ascii="Verdana" w:eastAsia="MS-Mincho" w:hAnsi="Verdana"/>
-          <w:sz w:val="20"/>
-          <w:u w:color="0000FF"/>
-          <w:lang w:val="en-US"/>
-        </w:rPr>
-        <w:t>, O. &amp; Lugtig, P. (2019) The household budget survey: an app-assisted approach to improve data quality. 1</w:t>
-      </w:r>
-      <w:r>
-        <w:rPr>
-          <w:rFonts w:ascii="Verdana" w:eastAsia="MS-Mincho" w:hAnsi="Verdana"/>
-          <w:sz w:val="20"/>
-          <w:u w:color="0000FF"/>
-          <w:vertAlign w:val="superscript"/>
-          <w:lang w:val="en-US"/>
-        </w:rPr>
-        <w:t>st</w:t>
-      </w:r>
-      <w:r>
-        <w:rPr>
-          <w:rFonts w:ascii="Verdana" w:eastAsia="MS-Mincho" w:hAnsi="Verdana"/>
-          <w:sz w:val="20"/>
-          <w:u w:color="0000FF"/>
-          <w:lang w:val="en-US"/>
-        </w:rPr>
-        <w:t xml:space="preserve"> Mobile Apps and Sensors in Surveys workshop. 4-5 March, Mannheim: Germany.</w:t>
-      </w:r>
-    </w:p>
-    <w:p>
-      <w:pPr>
-        <w:widowControl w:val="0"/>
-        <w:autoSpaceDE w:val="0"/>
-        <w:autoSpaceDN w:val="0"/>
-        <w:adjustRightInd w:val="0"/>
-        <w:ind w:hanging="284"/>
-        <w:rPr>
-          <w:rFonts w:ascii="Verdana" w:eastAsia="MS-Mincho" w:hAnsi="Verdana"/>
-          <w:sz w:val="20"/>
-          <w:u w:color="0000FF"/>
-          <w:lang w:val="en-US"/>
-        </w:rPr>
-      </w:pPr>
-      <w:r>
-        <w:rPr>
-          <w:rFonts w:ascii="Verdana" w:eastAsia="MS-Mincho" w:hAnsi="Verdana"/>
-          <w:sz w:val="20"/>
-          <w:u w:color="0000FF"/>
-          <w:lang w:val="en-US"/>
-        </w:rPr>
-        <w:t>Struminskaya, B., Lugtig, P., Schouten, J.G., Toepoel, V. (2019) Willingness to collect smartphone-based measurements: asking for consent. 1</w:t>
-      </w:r>
-      <w:r>
-        <w:rPr>
-          <w:rFonts w:ascii="Verdana" w:eastAsia="MS-Mincho" w:hAnsi="Verdana"/>
-          <w:sz w:val="20"/>
-          <w:u w:color="0000FF"/>
-          <w:vertAlign w:val="superscript"/>
-          <w:lang w:val="en-US"/>
-        </w:rPr>
-        <w:t>st</w:t>
-      </w:r>
-      <w:r>
-        <w:rPr>
-          <w:rFonts w:ascii="Verdana" w:eastAsia="MS-Mincho" w:hAnsi="Verdana"/>
-          <w:sz w:val="20"/>
-          <w:u w:color="0000FF"/>
-          <w:lang w:val="en-US"/>
-        </w:rPr>
-        <w:t xml:space="preserve"> Mobile Apps and Sensors in Surveys workshop. 4-5 March, Mannheim: Germany.</w:t>
-      </w:r>
-    </w:p>
-    <w:p>
-      <w:pPr>
-        <w:widowControl w:val="0"/>
-        <w:autoSpaceDE w:val="0"/>
-        <w:autoSpaceDN w:val="0"/>
-        <w:adjustRightInd w:val="0"/>
-        <w:ind w:hanging="284"/>
-        <w:rPr>
-          <w:rFonts w:ascii="Verdana" w:hAnsi="Verdana"/>
-          <w:sz w:val="20"/>
-          <w:lang w:val="en-US" w:eastAsia="en-US"/>
-        </w:rPr>
-      </w:pPr>
-      <w:r>
-        <w:rPr>
-          <w:rFonts w:ascii="Verdana" w:eastAsia="MS-Mincho" w:hAnsi="Verdana"/>
-          <w:sz w:val="20"/>
-          <w:u w:color="0000FF"/>
-          <w:lang w:val="en-US"/>
-        </w:rPr>
-        <w:t>Lugtig,</w:t>
-      </w:r>
-      <w:r>
-        <w:rPr>
-          <w:rFonts w:ascii="Verdana" w:eastAsia="MS-Mincho" w:hAnsi="Verdana"/>
-          <w:sz w:val="20"/>
-          <w:u w:color="0000FF"/>
-          <w:lang w:val="en-US"/>
-        </w:rPr>
-        <w:t xml:space="preserve"> </w:t>
-      </w:r>
-      <w:r>
-        <w:rPr>
-          <w:rFonts w:ascii="Verdana" w:eastAsia="MS-Mincho" w:hAnsi="Verdana"/>
-          <w:sz w:val="20"/>
-          <w:u w:color="0000FF"/>
-          <w:lang w:val="en-US"/>
-        </w:rPr>
-        <w:t xml:space="preserve">P. &amp; Blom, A (2018) </w:t>
-      </w:r>
-      <w:r>
-        <w:rPr>
-          <w:rFonts w:ascii="Verdana" w:hAnsi="Verdana"/>
-          <w:sz w:val="20"/>
-          <w:lang w:val="en-US" w:eastAsia="en-US"/>
-        </w:rPr>
-        <w:t xml:space="preserve">Advances in Modelling Attrition: The Added Value of Paradata and Machine Learning Algorithms. Big </w:t>
-      </w:r>
-      <w:proofErr w:type="spellStart"/>
-      <w:r>
-        <w:rPr>
-          <w:rFonts w:ascii="Verdana" w:hAnsi="Verdana"/>
-          <w:sz w:val="20"/>
-          <w:lang w:val="en-US" w:eastAsia="en-US"/>
-        </w:rPr>
-        <w:t>Surv</w:t>
-      </w:r>
-      <w:proofErr w:type="spellEnd"/>
-      <w:r>
-        <w:rPr>
-          <w:rFonts w:ascii="Verdana" w:hAnsi="Verdana"/>
-          <w:sz w:val="20"/>
-          <w:lang w:val="en-US" w:eastAsia="en-US"/>
-        </w:rPr>
-        <w:t xml:space="preserve"> Conference, 25-27 October 2018. Barcelona, Spain</w:t>
-      </w:r>
-    </w:p>
-    <w:p>
-      <w:pPr>
-        <w:widowControl w:val="0"/>
-        <w:autoSpaceDE w:val="0"/>
-        <w:autoSpaceDN w:val="0"/>
-        <w:adjustRightInd w:val="0"/>
-        <w:ind w:hanging="284"/>
-        <w:rPr>
-          <w:rFonts w:ascii="Verdana" w:hAnsi="Verdana"/>
-          <w:sz w:val="20"/>
-          <w:lang w:val="en-US" w:eastAsia="en-US"/>
-        </w:rPr>
-      </w:pPr>
-      <w:r>
-        <w:rPr>
-          <w:rFonts w:ascii="Verdana" w:eastAsia="MS-Mincho" w:hAnsi="Verdana"/>
-          <w:sz w:val="20"/>
-          <w:u w:color="0000FF"/>
-          <w:lang w:val="en-US"/>
-        </w:rPr>
-        <w:t xml:space="preserve">Elevelt, A., Toepoel, V., Lugtig, P., Bernasco, W. &amp; Ruiter, S. de (2018). Using GPS-based locations to review data quality in a Time Use Study. </w:t>
-      </w:r>
-      <w:r>
-        <w:rPr>
-          <w:rFonts w:ascii="Verdana" w:hAnsi="Verdana"/>
-          <w:sz w:val="20"/>
-          <w:lang w:val="en-US" w:eastAsia="en-US"/>
-        </w:rPr>
-        <w:t xml:space="preserve">Big </w:t>
-      </w:r>
-      <w:proofErr w:type="spellStart"/>
-      <w:r>
-        <w:rPr>
-          <w:rFonts w:ascii="Verdana" w:hAnsi="Verdana"/>
-          <w:sz w:val="20"/>
-          <w:lang w:val="en-US" w:eastAsia="en-US"/>
-        </w:rPr>
-        <w:t>Surv</w:t>
-      </w:r>
-      <w:proofErr w:type="spellEnd"/>
-      <w:r>
-        <w:rPr>
-          <w:rFonts w:ascii="Verdana" w:hAnsi="Verdana"/>
-          <w:sz w:val="20"/>
-          <w:lang w:val="en-US" w:eastAsia="en-US"/>
-        </w:rPr>
-        <w:t xml:space="preserve"> Conference, 25-27 October 2018. Barcelona, Spain</w:t>
-      </w:r>
-    </w:p>
-    <w:p>
-      <w:pPr>
-        <w:widowControl w:val="0"/>
-        <w:autoSpaceDE w:val="0"/>
-        <w:autoSpaceDN w:val="0"/>
-        <w:adjustRightInd w:val="0"/>
-        <w:ind w:hanging="284"/>
-        <w:rPr>
-          <w:rFonts w:ascii="Verdana" w:hAnsi="Verdana"/>
-          <w:sz w:val="20"/>
-          <w:lang w:val="en-US" w:eastAsia="en-US"/>
-        </w:rPr>
-      </w:pPr>
-      <w:r>
-        <w:rPr>
-          <w:rFonts w:ascii="Verdana" w:eastAsia="MS-Mincho" w:hAnsi="Verdana"/>
-          <w:sz w:val="20"/>
-          <w:u w:color="0000FF"/>
-          <w:lang w:val="en-US"/>
-        </w:rPr>
-        <w:t xml:space="preserve">Bakker, J, Haan, M., Lugtig, P. &amp; Schouten, J.G. (2018) Using paradata to interpret an </w:t>
-      </w:r>
-      <w:proofErr w:type="spellStart"/>
-      <w:r>
-        <w:rPr>
-          <w:rFonts w:ascii="Verdana" w:eastAsia="MS-Mincho" w:hAnsi="Verdana"/>
-          <w:sz w:val="20"/>
-          <w:u w:color="0000FF"/>
-          <w:lang w:val="en-US"/>
-        </w:rPr>
-        <w:t>autoforward</w:t>
-      </w:r>
-      <w:proofErr w:type="spellEnd"/>
-      <w:r>
-        <w:rPr>
-          <w:rFonts w:ascii="Verdana" w:eastAsia="MS-Mincho" w:hAnsi="Verdana"/>
-          <w:sz w:val="20"/>
-          <w:u w:color="0000FF"/>
-          <w:lang w:val="en-US"/>
-        </w:rPr>
-        <w:t xml:space="preserve"> design. </w:t>
-      </w:r>
-      <w:r>
-        <w:rPr>
-          <w:rFonts w:ascii="Verdana" w:hAnsi="Verdana"/>
-          <w:sz w:val="20"/>
-          <w:lang w:val="en-US" w:eastAsia="en-US"/>
-        </w:rPr>
-        <w:t xml:space="preserve">Big </w:t>
-      </w:r>
-      <w:proofErr w:type="spellStart"/>
-      <w:r>
-        <w:rPr>
-          <w:rFonts w:ascii="Verdana" w:hAnsi="Verdana"/>
-          <w:sz w:val="20"/>
-          <w:lang w:val="en-US" w:eastAsia="en-US"/>
-        </w:rPr>
-        <w:t>Surv</w:t>
-      </w:r>
-      <w:proofErr w:type="spellEnd"/>
-      <w:r>
-        <w:rPr>
-          <w:rFonts w:ascii="Verdana" w:hAnsi="Verdana"/>
-          <w:sz w:val="20"/>
-          <w:lang w:val="en-US" w:eastAsia="en-US"/>
-        </w:rPr>
-        <w:t xml:space="preserve"> Conference, 25-27 October 2018. Barcelona, Spain</w:t>
-      </w:r>
-    </w:p>
-    <w:p>
-      <w:pPr>
-        <w:widowControl w:val="0"/>
-        <w:autoSpaceDE w:val="0"/>
-        <w:autoSpaceDN w:val="0"/>
-        <w:adjustRightInd w:val="0"/>
-        <w:ind w:hanging="284"/>
-        <w:rPr>
-          <w:rFonts w:ascii="Verdana" w:eastAsia="MS-Mincho" w:hAnsi="Verdana"/>
-          <w:sz w:val="20"/>
-          <w:u w:color="0000FF"/>
-          <w:lang w:val="en-US"/>
-        </w:rPr>
-      </w:pPr>
-      <w:r>
-        <w:rPr>
-          <w:rFonts w:ascii="Verdana" w:eastAsia="MS-Mincho" w:hAnsi="Verdana"/>
-          <w:sz w:val="20"/>
-          <w:u w:color="0000FF"/>
-          <w:lang w:val="en-US"/>
-        </w:rPr>
-        <w:t xml:space="preserve">Struminskaya, B, Lugtig, P., Schouten, J.G., Toepoel, V., Haan, M. Dolmans, R, </w:t>
-      </w:r>
-      <w:proofErr w:type="spellStart"/>
-      <w:r>
-        <w:rPr>
-          <w:rFonts w:ascii="Verdana" w:eastAsia="MS-Mincho" w:hAnsi="Verdana"/>
-          <w:sz w:val="20"/>
-          <w:u w:color="0000FF"/>
-          <w:lang w:val="en-US"/>
-        </w:rPr>
-        <w:t>Meertens</w:t>
-      </w:r>
-      <w:proofErr w:type="spellEnd"/>
-      <w:r>
-        <w:rPr>
-          <w:rFonts w:ascii="Verdana" w:eastAsia="MS-Mincho" w:hAnsi="Verdana"/>
-          <w:sz w:val="20"/>
-          <w:u w:color="0000FF"/>
-          <w:lang w:val="en-US"/>
-        </w:rPr>
-        <w:t xml:space="preserve">, V., </w:t>
-      </w:r>
-      <w:proofErr w:type="spellStart"/>
-      <w:r>
-        <w:rPr>
-          <w:rFonts w:ascii="Verdana" w:eastAsia="MS-Mincho" w:hAnsi="Verdana"/>
-          <w:sz w:val="20"/>
-          <w:u w:color="0000FF"/>
-          <w:lang w:val="en-US"/>
-        </w:rPr>
-        <w:t>Giesen</w:t>
-      </w:r>
-      <w:proofErr w:type="spellEnd"/>
-      <w:r>
-        <w:rPr>
-          <w:rFonts w:ascii="Verdana" w:eastAsia="MS-Mincho" w:hAnsi="Verdana"/>
-          <w:sz w:val="20"/>
-          <w:u w:color="0000FF"/>
-          <w:lang w:val="en-US"/>
-        </w:rPr>
-        <w:t xml:space="preserve">, D., Luiten, A. (2018) Collecting Smartphone sensor measurements among the general population: willingness and nonparticipation bias. </w:t>
-      </w:r>
-      <w:r>
-        <w:rPr>
-          <w:rFonts w:ascii="Verdana" w:hAnsi="Verdana"/>
-          <w:sz w:val="20"/>
-          <w:lang w:val="en-US" w:eastAsia="en-US"/>
-        </w:rPr>
-        <w:t xml:space="preserve">Big </w:t>
-      </w:r>
-      <w:proofErr w:type="spellStart"/>
-      <w:r>
-        <w:rPr>
-          <w:rFonts w:ascii="Verdana" w:hAnsi="Verdana"/>
-          <w:sz w:val="20"/>
-          <w:lang w:val="en-US" w:eastAsia="en-US"/>
-        </w:rPr>
-        <w:t>Surv</w:t>
-      </w:r>
-      <w:proofErr w:type="spellEnd"/>
-      <w:r>
-        <w:rPr>
-          <w:rFonts w:ascii="Verdana" w:hAnsi="Verdana"/>
-          <w:sz w:val="20"/>
-          <w:lang w:val="en-US" w:eastAsia="en-US"/>
-        </w:rPr>
-        <w:t xml:space="preserve"> Conference, 25-27 October 2018. Barcelona, Spain</w:t>
-      </w:r>
-    </w:p>
-    <w:bookmarkEnd w:id="18"/>
+        <w:t xml:space="preserve">smartphone sensor data in a Dutch probability-based general population panel. </w:t>
+      </w:r>
+      <w:r>
+        <w:rPr>
+          <w:rFonts w:ascii="Verdana" w:eastAsia="MS-Mincho" w:hAnsi="Verdana"/>
+          <w:sz w:val="20"/>
+          <w:u w:color="0000FF"/>
+        </w:rPr>
+        <w:t xml:space="preserve">31 </w:t>
+      </w:r>
+      <w:proofErr w:type="spellStart"/>
+      <w:r>
+        <w:rPr>
+          <w:rFonts w:ascii="Verdana" w:eastAsia="MS-Mincho" w:hAnsi="Verdana"/>
+          <w:sz w:val="20"/>
+          <w:u w:color="0000FF"/>
+        </w:rPr>
+        <w:t>July</w:t>
+      </w:r>
+      <w:proofErr w:type="spellEnd"/>
+      <w:r>
+        <w:rPr>
+          <w:rFonts w:ascii="Verdana" w:eastAsia="MS-Mincho" w:hAnsi="Verdana"/>
+          <w:sz w:val="20"/>
+          <w:u w:color="0000FF"/>
+        </w:rPr>
+        <w:t xml:space="preserve"> 2018, Joint Statistical Meetings.</w:t>
+      </w:r>
+    </w:p>
     <w:p>
       <w:pPr>
         <w:widowControl w:val="0"/>
@@ -19078,14 +19509,53 @@
       <w:r>
         <w:rPr>
           <w:rFonts w:ascii="Verdana" w:eastAsia="MS-Mincho" w:hAnsi="Verdana"/>
+          <w:sz w:val="20"/>
+          <w:u w:color="0000FF"/>
+        </w:rPr>
+        <w:t>Lugtig, P., Toepoe</w:t>
+      </w:r>
+      <w:r>
+        <w:rPr>
+          <w:rFonts w:ascii="Verdana" w:eastAsia="MS-Mincho" w:hAnsi="Verdana"/>
+          <w:sz w:val="20"/>
+          <w:u w:color="0000FF"/>
+        </w:rPr>
+        <w:t xml:space="preserve">l, V., Haan, M., Zandvliet, R. </w:t>
+      </w:r>
+      <w:r>
+        <w:rPr>
+          <w:rFonts w:ascii="Verdana" w:eastAsia="MS-Mincho" w:hAnsi="Verdana"/>
+          <w:sz w:val="20"/>
+          <w:u w:color="0000FF"/>
+        </w:rPr>
+        <w:t>&amp;</w:t>
+      </w:r>
+      <w:r>
+        <w:rPr>
+          <w:rFonts w:ascii="Verdana" w:eastAsia="MS-Mincho" w:hAnsi="Verdana"/>
+          <w:sz w:val="20"/>
+          <w:u w:color="0000FF"/>
+        </w:rPr>
+        <w:t xml:space="preserve"> Klein Kranenburg, L. (2018). </w:t>
+      </w:r>
+      <w:r>
+        <w:rPr>
+          <w:rFonts w:ascii="Verdana" w:eastAsia="MS-Mincho" w:hAnsi="Verdana"/>
           <w:bCs/>
           <w:sz w:val="20"/>
           <w:u w:color="0000FF"/>
           <w:lang w:val="en-US"/>
         </w:rPr>
-        <w:t>Lugtig, P. and Blom, A. (2018) It’s the process stupid! Using Machine Learning to understand the relation between paradata and panel dropout. 26 July 2018. Methodology of Longit</w:t>
-      </w:r>
-      <w:r>
+        <w:t>Does smartphone-friendly survey design help to attract more and different respondents? 17 May 2018, conference of the American Association for Public Opinion Research, Denver, CO</w:t>
+      </w:r>
+    </w:p>
+    <w:p>
+      <w:pPr>
+        <w:widowControl w:val="0"/>
+        <w:autoSpaceDE w:val="0"/>
+        <w:autoSpaceDN w:val="0"/>
+        <w:adjustRightInd w:val="0"/>
+        <w:ind w:hanging="284"/>
         <w:rPr>
           <w:rFonts w:ascii="Verdana" w:eastAsia="MS-Mincho" w:hAnsi="Verdana"/>
           <w:bCs/>
@@ -19093,8 +19563,7 @@
           <w:u w:color="0000FF"/>
           <w:lang w:val="en-US"/>
         </w:rPr>
-        <w:t>ud</w:t>
-      </w:r>
+      </w:pPr>
       <w:r>
         <w:rPr>
           <w:rFonts w:ascii="Verdana" w:eastAsia="MS-Mincho" w:hAnsi="Verdana"/>
@@ -19103,140 +19572,6 @@
           <w:u w:color="0000FF"/>
           <w:lang w:val="en-US"/>
         </w:rPr>
-        <w:t>inal Surveys Conference. Colchester, UK.</w:t>
-      </w:r>
-    </w:p>
-    <w:p>
-      <w:pPr>
-        <w:widowControl w:val="0"/>
-        <w:autoSpaceDE w:val="0"/>
-        <w:autoSpaceDN w:val="0"/>
-        <w:adjustRightInd w:val="0"/>
-        <w:ind w:hanging="284"/>
-        <w:rPr>
-          <w:rFonts w:ascii="Verdana" w:eastAsia="MS-Mincho" w:hAnsi="Verdana"/>
-          <w:sz w:val="20"/>
-          <w:u w:color="0000FF"/>
-        </w:rPr>
-      </w:pPr>
-      <w:r>
-        <w:rPr>
-          <w:rFonts w:ascii="Verdana" w:eastAsia="MS-Mincho" w:hAnsi="Verdana"/>
-          <w:sz w:val="20"/>
-          <w:u w:color="0000FF"/>
-          <w:lang w:val="en-US"/>
-        </w:rPr>
-        <w:t xml:space="preserve">Struminskaya, B., Toepoel, V., Lugtig, P., Schouten, J.G. (2018) Willingness to collect smartphone sensor data in a Dutch probability-based general population panel. </w:t>
-      </w:r>
-      <w:r>
-        <w:rPr>
-          <w:rFonts w:ascii="Verdana" w:eastAsia="MS-Mincho" w:hAnsi="Verdana"/>
-          <w:sz w:val="20"/>
-          <w:u w:color="0000FF"/>
-        </w:rPr>
-        <w:t xml:space="preserve">31 </w:t>
-      </w:r>
-      <w:proofErr w:type="spellStart"/>
-      <w:r>
-        <w:rPr>
-          <w:rFonts w:ascii="Verdana" w:eastAsia="MS-Mincho" w:hAnsi="Verdana"/>
-          <w:sz w:val="20"/>
-          <w:u w:color="0000FF"/>
-        </w:rPr>
-        <w:t>July</w:t>
-      </w:r>
-      <w:proofErr w:type="spellEnd"/>
-      <w:r>
-        <w:rPr>
-          <w:rFonts w:ascii="Verdana" w:eastAsia="MS-Mincho" w:hAnsi="Verdana"/>
-          <w:sz w:val="20"/>
-          <w:u w:color="0000FF"/>
-        </w:rPr>
-        <w:t xml:space="preserve"> 2018, Joint Statistical Meetings.</w:t>
-      </w:r>
-    </w:p>
-    <w:p>
-      <w:pPr>
-        <w:widowControl w:val="0"/>
-        <w:autoSpaceDE w:val="0"/>
-        <w:autoSpaceDN w:val="0"/>
-        <w:adjustRightInd w:val="0"/>
-        <w:ind w:hanging="284"/>
-        <w:rPr>
-          <w:rFonts w:ascii="Verdana" w:eastAsia="MS-Mincho" w:hAnsi="Verdana"/>
-          <w:bCs/>
-          <w:sz w:val="20"/>
-          <w:u w:color="0000FF"/>
-          <w:lang w:val="en-US"/>
-        </w:rPr>
-      </w:pPr>
-      <w:r>
-        <w:rPr>
-          <w:rFonts w:ascii="Verdana" w:eastAsia="MS-Mincho" w:hAnsi="Verdana"/>
-          <w:sz w:val="20"/>
-          <w:u w:color="0000FF"/>
-        </w:rPr>
-        <w:t>Lugtig, P., Toepoe</w:t>
-      </w:r>
-      <w:r>
-        <w:rPr>
-          <w:rFonts w:ascii="Verdana" w:eastAsia="MS-Mincho" w:hAnsi="Verdana"/>
-          <w:sz w:val="20"/>
-          <w:u w:color="0000FF"/>
-        </w:rPr>
-        <w:t xml:space="preserve">l, V., Haan, M., Zandvliet, R. </w:t>
-      </w:r>
-      <w:r>
-        <w:rPr>
-          <w:rFonts w:ascii="Verdana" w:eastAsia="MS-Mincho" w:hAnsi="Verdana"/>
-          <w:sz w:val="20"/>
-          <w:u w:color="0000FF"/>
-        </w:rPr>
-        <w:t>&amp;</w:t>
-      </w:r>
-      <w:r>
-        <w:rPr>
-          <w:rFonts w:ascii="Verdana" w:eastAsia="MS-Mincho" w:hAnsi="Verdana"/>
-          <w:sz w:val="20"/>
-          <w:u w:color="0000FF"/>
-        </w:rPr>
-        <w:t xml:space="preserve"> Klein Kranenburg, L. (2018). </w:t>
-      </w:r>
-      <w:r>
-        <w:rPr>
-          <w:rFonts w:ascii="Verdana" w:eastAsia="MS-Mincho" w:hAnsi="Verdana"/>
-          <w:bCs/>
-          <w:sz w:val="20"/>
-          <w:u w:color="0000FF"/>
-          <w:lang w:val="en-US"/>
-        </w:rPr>
-        <w:t>Does smartphone-friendly survey design help to attract more and different respondents? 17 May 2018, conference of the American Association for Public Opinion Research, Denver, CO</w:t>
-      </w:r>
-    </w:p>
-    <w:p>
-      <w:pPr>
-        <w:widowControl w:val="0"/>
-        <w:autoSpaceDE w:val="0"/>
-        <w:autoSpaceDN w:val="0"/>
-        <w:adjustRightInd w:val="0"/>
-        <w:ind w:hanging="284"/>
-        <w:rPr>
-          <w:rFonts w:ascii="Verdana" w:eastAsia="MS-Mincho" w:hAnsi="Verdana"/>
-          <w:bCs/>
-          <w:sz w:val="20"/>
-          <w:u w:color="0000FF"/>
-          <w:lang w:val="en-US"/>
-        </w:rPr>
-      </w:pPr>
-      <w:r>
-        <w:rPr>
-          <w:rFonts w:ascii="Verdana" w:eastAsia="MS-Mincho" w:hAnsi="Verdana"/>
-          <w:bCs/>
-          <w:sz w:val="20"/>
-          <w:u w:color="0000FF"/>
-          <w:lang w:val="en-US"/>
-        </w:rPr>
-        <w:lastRenderedPageBreak/>
         <w:t>Lugtig, P. and</w:t>
       </w:r>
       <w:r>
@@ -20004,6 +20339,7 @@
           <w:sz w:val="20"/>
           <w:lang w:val="en-US"/>
         </w:rPr>
+        <w:lastRenderedPageBreak/>
         <w:t>Lugtig, P. (2015) Explaining attrition. Whether it occurs, how and when.</w:t>
       </w:r>
       <w:r>
@@ -20130,7 +20466,6 @@
           <w:sz w:val="20"/>
           <w:lang w:val="en-US"/>
         </w:rPr>
-        <w:lastRenderedPageBreak/>
         <w:t>Lugtig, P, Toepoel, V and Amin, A (2015) The Effects of Adding a Mobile-Compatible Design to the American Life Panel</w:t>
       </w:r>
       <w:r>
@@ -20681,7 +21016,7 @@
         </w:rPr>
         <w:t xml:space="preserve">Lugtig, P. (2013) </w:t>
       </w:r>
-      <w:hyperlink r:id="rId93" w:history="1">
+      <w:hyperlink r:id="rId95" w:history="1">
         <w:r>
           <w:rPr>
             <w:rFonts w:ascii="Verdana" w:eastAsia="MS-Mincho" w:hAnsi="Verdana"/>
@@ -20718,130 +21053,6 @@
           <w:lang w:val="en-US"/>
         </w:rPr>
         <w:t xml:space="preserve">.  </w:t>
-      </w:r>
-    </w:p>
-    <w:p>
-      <w:pPr>
-        <w:widowControl w:val="0"/>
-        <w:autoSpaceDE w:val="0"/>
-        <w:autoSpaceDN w:val="0"/>
-        <w:adjustRightInd w:val="0"/>
-        <w:ind w:hanging="284"/>
-        <w:rPr>
-          <w:rFonts w:ascii="Verdana" w:eastAsia="MS-Mincho" w:hAnsi="Verdana"/>
-          <w:sz w:val="20"/>
-          <w:u w:color="0000FF"/>
-          <w:lang w:val="en-US"/>
-        </w:rPr>
-      </w:pPr>
-      <w:r>
-        <w:rPr>
-          <w:rFonts w:ascii="Verdana" w:eastAsia="MS-Mincho" w:hAnsi="Verdana"/>
-          <w:sz w:val="20"/>
-          <w:u w:color="0000FF"/>
-          <w:lang w:val="en-US"/>
-        </w:rPr>
-        <w:t>Toepoel V. and Lugtig P. (2013)</w:t>
-      </w:r>
-      <w:hyperlink r:id="rId94" w:history="1">
-        <w:r>
-          <w:rPr>
-            <w:rFonts w:ascii="Verdana" w:eastAsia="MS-Mincho" w:hAnsi="Verdana"/>
-            <w:sz w:val="20"/>
-            <w:u w:color="0000FF"/>
-            <w:lang w:val="en-US"/>
-          </w:rPr>
-          <w:t xml:space="preserve"> What happens if you offer a mobile option to your web panel?</w:t>
-        </w:r>
-      </w:hyperlink>
-      <w:r>
-        <w:rPr>
-          <w:rFonts w:ascii="Verdana" w:eastAsia="MS-Mincho" w:hAnsi="Verdana"/>
-          <w:sz w:val="20"/>
-          <w:u w:color="0000FF"/>
-          <w:lang w:val="en-US"/>
-        </w:rPr>
-        <w:t xml:space="preserve"> 4th MESS workshop, 30-31 August 2013: The Hague</w:t>
-      </w:r>
-      <w:r>
-        <w:rPr>
-          <w:rFonts w:ascii="Verdana" w:eastAsia="MS-Mincho" w:hAnsi="Verdana"/>
-          <w:sz w:val="20"/>
-          <w:u w:color="0000FF"/>
-          <w:lang w:val="en-US"/>
-        </w:rPr>
-        <w:t>, Netherlands</w:t>
-      </w:r>
-      <w:r>
-        <w:rPr>
-          <w:rFonts w:ascii="Verdana" w:eastAsia="MS-Mincho" w:hAnsi="Verdana"/>
-          <w:sz w:val="20"/>
-          <w:u w:color="0000FF"/>
-          <w:lang w:val="en-US"/>
-        </w:rPr>
-        <w:t xml:space="preserve">. </w:t>
-      </w:r>
-    </w:p>
-    <w:p>
-      <w:pPr>
-        <w:widowControl w:val="0"/>
-        <w:autoSpaceDE w:val="0"/>
-        <w:autoSpaceDN w:val="0"/>
-        <w:adjustRightInd w:val="0"/>
-        <w:ind w:hanging="284"/>
-        <w:rPr>
-          <w:rFonts w:ascii="Verdana" w:eastAsia="MS-Mincho" w:hAnsi="Verdana"/>
-          <w:sz w:val="20"/>
-          <w:u w:color="0000FF"/>
-          <w:lang w:val="en-US"/>
-        </w:rPr>
-      </w:pPr>
-      <w:r>
-        <w:rPr>
-          <w:rFonts w:ascii="Verdana" w:eastAsia="MS-Mincho" w:hAnsi="Verdana"/>
-          <w:sz w:val="20"/>
-          <w:u w:color="0000FF"/>
-          <w:lang w:val="en-US"/>
-        </w:rPr>
-        <w:t xml:space="preserve">Lugtig, P. (2013) </w:t>
-      </w:r>
-      <w:hyperlink r:id="rId95" w:history="1">
-        <w:r>
-          <w:rPr>
-            <w:rFonts w:ascii="Verdana" w:eastAsia="MS-Mincho" w:hAnsi="Verdana"/>
-            <w:sz w:val="20"/>
-            <w:u w:color="0000FF"/>
-            <w:lang w:val="en-US"/>
-          </w:rPr>
-          <w:t>Latent class models to investigate the trade-off between measurement and attrition errors</w:t>
-        </w:r>
-      </w:hyperlink>
-      <w:r>
-        <w:rPr>
-          <w:rFonts w:ascii="Verdana" w:eastAsia="MS-Mincho" w:hAnsi="Verdana"/>
-          <w:sz w:val="20"/>
-          <w:u w:color="0000FF"/>
-          <w:lang w:val="en-US"/>
-        </w:rPr>
-        <w:t>, Understanding Society Research Conference, 25 July 2013, Colchester</w:t>
-      </w:r>
-      <w:r>
-        <w:rPr>
-          <w:rFonts w:ascii="Verdana" w:eastAsia="MS-Mincho" w:hAnsi="Verdana"/>
-          <w:sz w:val="20"/>
-          <w:u w:color="0000FF"/>
-          <w:lang w:val="en-US"/>
-        </w:rPr>
-        <w:t>, UK</w:t>
-      </w:r>
-      <w:r>
-        <w:rPr>
-          <w:rFonts w:ascii="Verdana" w:eastAsia="MS-Mincho" w:hAnsi="Verdana"/>
-          <w:sz w:val="20"/>
-          <w:u w:color="0000FF"/>
-          <w:lang w:val="en-US"/>
-        </w:rPr>
-        <w:t xml:space="preserve">. </w:t>
       </w:r>
     </w:p>
     <w:p>
@@ -20885,6 +21096,130 @@
           <w:u w:color="0000FF"/>
           <w:lang w:val="en-US"/>
         </w:rPr>
+        <w:t xml:space="preserve"> 4th MESS workshop, 30-31 August 2013: The Hague</w:t>
+      </w:r>
+      <w:r>
+        <w:rPr>
+          <w:rFonts w:ascii="Verdana" w:eastAsia="MS-Mincho" w:hAnsi="Verdana"/>
+          <w:sz w:val="20"/>
+          <w:u w:color="0000FF"/>
+          <w:lang w:val="en-US"/>
+        </w:rPr>
+        <w:t>, Netherlands</w:t>
+      </w:r>
+      <w:r>
+        <w:rPr>
+          <w:rFonts w:ascii="Verdana" w:eastAsia="MS-Mincho" w:hAnsi="Verdana"/>
+          <w:sz w:val="20"/>
+          <w:u w:color="0000FF"/>
+          <w:lang w:val="en-US"/>
+        </w:rPr>
+        <w:t xml:space="preserve">. </w:t>
+      </w:r>
+    </w:p>
+    <w:p>
+      <w:pPr>
+        <w:widowControl w:val="0"/>
+        <w:autoSpaceDE w:val="0"/>
+        <w:autoSpaceDN w:val="0"/>
+        <w:adjustRightInd w:val="0"/>
+        <w:ind w:hanging="284"/>
+        <w:rPr>
+          <w:rFonts w:ascii="Verdana" w:eastAsia="MS-Mincho" w:hAnsi="Verdana"/>
+          <w:sz w:val="20"/>
+          <w:u w:color="0000FF"/>
+          <w:lang w:val="en-US"/>
+        </w:rPr>
+      </w:pPr>
+      <w:r>
+        <w:rPr>
+          <w:rFonts w:ascii="Verdana" w:eastAsia="MS-Mincho" w:hAnsi="Verdana"/>
+          <w:sz w:val="20"/>
+          <w:u w:color="0000FF"/>
+          <w:lang w:val="en-US"/>
+        </w:rPr>
+        <w:t xml:space="preserve">Lugtig, P. (2013) </w:t>
+      </w:r>
+      <w:hyperlink r:id="rId97" w:history="1">
+        <w:r>
+          <w:rPr>
+            <w:rFonts w:ascii="Verdana" w:eastAsia="MS-Mincho" w:hAnsi="Verdana"/>
+            <w:sz w:val="20"/>
+            <w:u w:color="0000FF"/>
+            <w:lang w:val="en-US"/>
+          </w:rPr>
+          <w:t>Latent class models to investigate the trade-off between measurement and attrition errors</w:t>
+        </w:r>
+      </w:hyperlink>
+      <w:r>
+        <w:rPr>
+          <w:rFonts w:ascii="Verdana" w:eastAsia="MS-Mincho" w:hAnsi="Verdana"/>
+          <w:sz w:val="20"/>
+          <w:u w:color="0000FF"/>
+          <w:lang w:val="en-US"/>
+        </w:rPr>
+        <w:t>, Understanding Society Research Conference, 25 July 2013, Colchester</w:t>
+      </w:r>
+      <w:r>
+        <w:rPr>
+          <w:rFonts w:ascii="Verdana" w:eastAsia="MS-Mincho" w:hAnsi="Verdana"/>
+          <w:sz w:val="20"/>
+          <w:u w:color="0000FF"/>
+          <w:lang w:val="en-US"/>
+        </w:rPr>
+        <w:t>, UK</w:t>
+      </w:r>
+      <w:r>
+        <w:rPr>
+          <w:rFonts w:ascii="Verdana" w:eastAsia="MS-Mincho" w:hAnsi="Verdana"/>
+          <w:sz w:val="20"/>
+          <w:u w:color="0000FF"/>
+          <w:lang w:val="en-US"/>
+        </w:rPr>
+        <w:t xml:space="preserve">. </w:t>
+      </w:r>
+    </w:p>
+    <w:p>
+      <w:pPr>
+        <w:widowControl w:val="0"/>
+        <w:autoSpaceDE w:val="0"/>
+        <w:autoSpaceDN w:val="0"/>
+        <w:adjustRightInd w:val="0"/>
+        <w:ind w:hanging="284"/>
+        <w:rPr>
+          <w:rFonts w:ascii="Verdana" w:eastAsia="MS-Mincho" w:hAnsi="Verdana"/>
+          <w:sz w:val="20"/>
+          <w:u w:color="0000FF"/>
+          <w:lang w:val="en-US"/>
+        </w:rPr>
+      </w:pPr>
+      <w:r>
+        <w:rPr>
+          <w:rFonts w:ascii="Verdana" w:eastAsia="MS-Mincho" w:hAnsi="Verdana"/>
+          <w:sz w:val="20"/>
+          <w:u w:color="0000FF"/>
+          <w:lang w:val="en-US"/>
+        </w:rPr>
+        <w:t>Toepoel V. and Lugtig P. (2013)</w:t>
+      </w:r>
+      <w:hyperlink r:id="rId98" w:history="1">
+        <w:r>
+          <w:rPr>
+            <w:rFonts w:ascii="Verdana" w:eastAsia="MS-Mincho" w:hAnsi="Verdana"/>
+            <w:sz w:val="20"/>
+            <w:u w:color="0000FF"/>
+            <w:lang w:val="en-US"/>
+          </w:rPr>
+          <w:t xml:space="preserve"> What happens if you offer a mobile option to your web panel?</w:t>
+        </w:r>
+      </w:hyperlink>
+      <w:r>
+        <w:rPr>
+          <w:rFonts w:ascii="Verdana" w:eastAsia="MS-Mincho" w:hAnsi="Verdana"/>
+          <w:sz w:val="20"/>
+          <w:u w:color="0000FF"/>
+          <w:lang w:val="en-US"/>
+        </w:rPr>
         <w:t xml:space="preserve"> 5th ESRA conference, 15-19 July 2013, Ljubljana</w:t>
       </w:r>
       <w:r>
@@ -20929,7 +21264,7 @@
         </w:rPr>
         <w:t xml:space="preserve">Lugtig, P. (2013) </w:t>
       </w:r>
-      <w:hyperlink r:id="rId97" w:history="1">
+      <w:hyperlink r:id="rId99" w:history="1">
         <w:r>
           <w:rPr>
             <w:rFonts w:ascii="Verdana" w:eastAsia="MS-Mincho" w:hAnsi="Verdana"/>
@@ -21051,7 +21386,7 @@
         </w:rPr>
         <w:t xml:space="preserve">Lugtig, P. (2013) </w:t>
       </w:r>
-      <w:hyperlink r:id="rId98" w:history="1">
+      <w:hyperlink r:id="rId100" w:history="1">
         <w:r>
           <w:rPr>
             <w:rFonts w:ascii="Verdana" w:eastAsia="MS-Mincho" w:hAnsi="Verdana"/>
@@ -21271,7 +21606,17 @@
           <w:u w:color="0000FF"/>
           <w:lang w:val="en-US"/>
         </w:rPr>
-        <w:t xml:space="preserve"> Panel Survey Methods Workshop, 4-5 July 2012, Melbourne</w:t>
+        <w:t xml:space="preserve"> Panel Survey Methods Workshop, 4-5 July </w:t>
+      </w:r>
+      <w:r>
+        <w:rPr>
+          <w:rFonts w:ascii="Verdana" w:eastAsia="MS-Mincho" w:hAnsi="Verdana"/>
+          <w:sz w:val="20"/>
+          <w:u w:color="0000FF"/>
+          <w:lang w:val="en-US"/>
+        </w:rPr>
+        <w:lastRenderedPageBreak/>
+        <w:t>2012, Melbourne</w:t>
       </w:r>
       <w:r>
         <w:rPr>
@@ -21388,7 +21733,6 @@
           <w:u w:color="0000FF"/>
           <w:lang w:val="en-US"/>
         </w:rPr>
-        <w:lastRenderedPageBreak/>
         <w:t>Lugtig, P., Hox, J.J., de Leeuw, E.D and Scherpenzeel, A. (2011) Attrition in the LISS panel: stayers, sleepers and lurkers. European Survey Research Association Conference, 22-26 July, Lausanne.</w:t>
       </w:r>
     </w:p>
@@ -26645,7 +26989,7 @@
       </w:pPr>
     </w:p>
     <w:sectPr>
-      <w:footerReference w:type="default" r:id="rId99"/>
+      <w:footerReference w:type="default" r:id="rId101"/>
       <w:pgSz w:w="12240" w:h="15840"/>
       <w:pgMar w:top="1417" w:right="1417" w:bottom="1417" w:left="1417" w:header="708" w:footer="708" w:gutter="0"/>
       <w:cols w:space="708"/>
@@ -29401,7 +29745,7 @@
 </file>
 
 <file path=customXml/itemProps1.xml><?xml version="1.0" encoding="utf-8"?>
-<ds:datastoreItem xmlns:ds="http://schemas.openxmlformats.org/officeDocument/2006/customXml" ds:itemID="{1A104969-1794-EA4E-9115-F866B3F0BDBB}">
+<ds:datastoreItem xmlns:ds="http://schemas.openxmlformats.org/officeDocument/2006/customXml" ds:itemID="{C7949584-C4BD-7841-84DF-4614E0E59FAF}">
   <ds:schemaRefs>
     <ds:schemaRef ds:uri="http://schemas.openxmlformats.org/officeDocument/2006/bibliography"/>
   </ds:schemaRefs>

</xml_diff>

<commit_message>
CV update sept 21
</commit_message>
<xml_diff>
--- a/static/files/CV-peter-lugtig.docx
+++ b/static/files/CV-peter-lugtig.docx
@@ -50,7 +50,7 @@
           <w:szCs w:val="18"/>
           <w:lang w:val="en-US"/>
         </w:rPr>
-        <w:t>21 July 2021</w:t>
+        <w:t>05 Sept 2021</w:t>
       </w:r>
     </w:p>
     <w:p>
@@ -2659,17 +2659,15 @@
         </w:rPr>
         <w:t xml:space="preserve">Educational innovation grant (interactive learning) at Faculty of Social Sciences, Utrecht University (with Marieke </w:t>
       </w:r>
-      <w:proofErr w:type="spellStart"/>
-      <w:r>
-        <w:rPr>
-          <w:rFonts w:ascii="Verdana" w:eastAsia="MS-Mincho" w:hAnsi="Verdana"/>
-          <w:sz w:val="20"/>
-          <w:u w:color="0000FF"/>
-          <w:lang w:val="en-US"/>
-        </w:rPr>
-        <w:t>Westeneng</w:t>
-      </w:r>
-      <w:proofErr w:type="spellEnd"/>
+      <w:r>
+        <w:rPr>
+          <w:rFonts w:ascii="Verdana" w:eastAsia="MS-Mincho" w:hAnsi="Verdana"/>
+          <w:sz w:val="20"/>
+          <w:u w:color="0000FF"/>
+          <w:lang w:val="en-US"/>
+        </w:rPr>
+        <w:t>den Otter</w:t>
+      </w:r>
       <w:r>
         <w:rPr>
           <w:rFonts w:ascii="Verdana" w:eastAsia="MS-Mincho" w:hAnsi="Verdana"/>
@@ -2757,17 +2755,15 @@
         <w:lastRenderedPageBreak/>
         <w:t xml:space="preserve">Sciences, Utrecht University (with Marieke </w:t>
       </w:r>
-      <w:proofErr w:type="spellStart"/>
-      <w:r>
-        <w:rPr>
-          <w:rFonts w:ascii="Verdana" w:eastAsia="MS-Mincho" w:hAnsi="Verdana"/>
-          <w:sz w:val="20"/>
-          <w:u w:color="0000FF"/>
-          <w:lang w:val="en-US"/>
-        </w:rPr>
-        <w:t>Westeneng</w:t>
-      </w:r>
-      <w:proofErr w:type="spellEnd"/>
+      <w:r>
+        <w:rPr>
+          <w:rFonts w:ascii="Verdana" w:eastAsia="MS-Mincho" w:hAnsi="Verdana"/>
+          <w:sz w:val="20"/>
+          <w:u w:color="0000FF"/>
+          <w:lang w:val="en-US"/>
+        </w:rPr>
+        <w:t>den Otter</w:t>
+      </w:r>
       <w:r>
         <w:rPr>
           <w:rFonts w:ascii="Verdana" w:eastAsia="MS-Mincho" w:hAnsi="Verdana"/>
@@ -4116,7 +4112,25 @@
           <w:u w:color="0000FF"/>
           <w:lang w:val="en-US"/>
         </w:rPr>
-        <w:t>Mavlovskaya</w:t>
+        <w:t>Ma</w:t>
+      </w:r>
+      <w:r>
+        <w:rPr>
+          <w:rFonts w:ascii="Verdana" w:eastAsia="MS-Mincho" w:hAnsi="Verdana"/>
+          <w:sz w:val="20"/>
+          <w:u w:color="0000FF"/>
+          <w:lang w:val="en-US"/>
+        </w:rPr>
+        <w:t>sl</w:t>
+      </w:r>
+      <w:r>
+        <w:rPr>
+          <w:rFonts w:ascii="Verdana" w:eastAsia="MS-Mincho" w:hAnsi="Verdana"/>
+          <w:sz w:val="20"/>
+          <w:u w:color="0000FF"/>
+          <w:lang w:val="en-US"/>
+        </w:rPr>
+        <w:t>ovskaya</w:t>
       </w:r>
       <w:proofErr w:type="spellEnd"/>
       <w:r>
@@ -7088,16 +7102,7 @@
                 <w:sz w:val="21"/>
                 <w:szCs w:val="22"/>
               </w:rPr>
-              <w:t>2</w:t>
-            </w:r>
-            <w:r>
-              <w:rPr>
-                <w:rFonts w:ascii="Verdana" w:eastAsia="MS-Mincho" w:hAnsi="Verdana"/>
-                <w:bCs/>
-                <w:sz w:val="21"/>
-                <w:szCs w:val="22"/>
-              </w:rPr>
-              <w:t>546</w:t>
+              <w:t>2600</w:t>
             </w:r>
           </w:p>
         </w:tc>
@@ -7211,6 +7216,7 @@
           <w:iCs/>
           <w:sz w:val="20"/>
           <w:u w:color="0000FF"/>
+          <w:lang w:val="en-US"/>
         </w:rPr>
       </w:pPr>
       <w:r>
@@ -7227,7 +7233,26 @@
       <w:r>
         <w:rPr>
           <w:rFonts w:ascii="Verdana" w:eastAsia="MS-Mincho" w:hAnsi="Verdana"/>
-          <w:iCs/>
+          <w:sz w:val="20"/>
+          <w:u w:color="0000FF"/>
+          <w:lang w:val="en-US"/>
+        </w:rPr>
+        <w:t>Struminskaya</w:t>
+      </w:r>
+      <w:proofErr w:type="spellEnd"/>
+      <w:r>
+        <w:rPr>
+          <w:rFonts w:ascii="Verdana" w:eastAsia="MS-Mincho" w:hAnsi="Verdana"/>
+          <w:sz w:val="20"/>
+          <w:u w:color="0000FF"/>
+          <w:lang w:val="en-US"/>
+        </w:rPr>
+        <w:t xml:space="preserve">, B, Lugtig, P., Schouten, J.G., </w:t>
+      </w:r>
+      <w:proofErr w:type="spellStart"/>
+      <w:r>
+        <w:rPr>
+          <w:rFonts w:ascii="Verdana" w:eastAsia="MS-Mincho" w:hAnsi="Verdana"/>
           <w:sz w:val="20"/>
           <w:u w:color="0000FF"/>
           <w:lang w:val="en-US"/>
@@ -7238,56 +7263,68 @@
       <w:r>
         <w:rPr>
           <w:rFonts w:ascii="Verdana" w:eastAsia="MS-Mincho" w:hAnsi="Verdana"/>
-          <w:iCs/>
-          <w:sz w:val="20"/>
-          <w:u w:color="0000FF"/>
-          <w:lang w:val="en-US"/>
-        </w:rPr>
-        <w:t xml:space="preserve">, V. </w:t>
-      </w:r>
-      <w:proofErr w:type="spellStart"/>
-      <w:r>
-        <w:rPr>
-          <w:rFonts w:ascii="Verdana" w:eastAsia="MS-Mincho" w:hAnsi="Verdana"/>
-          <w:iCs/>
-          <w:sz w:val="20"/>
-          <w:u w:color="0000FF"/>
-          <w:lang w:val="en-US"/>
-        </w:rPr>
-        <w:t>Mathon</w:t>
-      </w:r>
-      <w:proofErr w:type="spellEnd"/>
-      <w:r>
-        <w:rPr>
-          <w:rFonts w:ascii="Verdana" w:eastAsia="MS-Mincho" w:hAnsi="Verdana"/>
-          <w:iCs/>
-          <w:sz w:val="20"/>
-          <w:u w:color="0000FF"/>
-          <w:lang w:val="en-US"/>
-        </w:rPr>
-        <w:t xml:space="preserve">, K, van </w:t>
-      </w:r>
-      <w:proofErr w:type="spellStart"/>
-      <w:r>
-        <w:rPr>
-          <w:rFonts w:ascii="Verdana" w:eastAsia="MS-Mincho" w:hAnsi="Verdana"/>
-          <w:iCs/>
-          <w:sz w:val="20"/>
-          <w:u w:color="0000FF"/>
-          <w:lang w:val="en-US"/>
-        </w:rPr>
-        <w:t>Tussenbroek</w:t>
-      </w:r>
-      <w:proofErr w:type="spellEnd"/>
-      <w:r>
-        <w:rPr>
-          <w:rFonts w:ascii="Verdana" w:eastAsia="MS-Mincho" w:hAnsi="Verdana"/>
-          <w:iCs/>
-          <w:sz w:val="20"/>
-          <w:u w:color="0000FF"/>
-          <w:lang w:val="en-US"/>
-        </w:rPr>
-        <w:t xml:space="preserve">, P &amp; Lugtig, P. (in press) Probing in Online Surveys: Is a Chatbot more Effective than a Responsive Survey. </w:t>
+          <w:sz w:val="20"/>
+          <w:u w:color="0000FF"/>
+          <w:lang w:val="en-US"/>
+        </w:rPr>
+        <w:t xml:space="preserve">, V., </w:t>
+      </w:r>
+      <w:proofErr w:type="spellStart"/>
+      <w:r>
+        <w:rPr>
+          <w:rFonts w:ascii="Verdana" w:eastAsia="MS-Mincho" w:hAnsi="Verdana"/>
+          <w:sz w:val="20"/>
+          <w:u w:color="0000FF"/>
+          <w:lang w:val="en-US"/>
+        </w:rPr>
+        <w:t>Giesen</w:t>
+      </w:r>
+      <w:proofErr w:type="spellEnd"/>
+      <w:r>
+        <w:rPr>
+          <w:rFonts w:ascii="Verdana" w:eastAsia="MS-Mincho" w:hAnsi="Verdana"/>
+          <w:sz w:val="20"/>
+          <w:u w:color="0000FF"/>
+          <w:lang w:val="en-US"/>
+        </w:rPr>
+        <w:t>, D. &amp; Dolmans, R. (</w:t>
+      </w:r>
+      <w:r>
+        <w:rPr>
+          <w:rFonts w:ascii="Verdana" w:eastAsia="MS-Mincho" w:hAnsi="Verdana"/>
+          <w:sz w:val="20"/>
+          <w:u w:color="0000FF"/>
+          <w:lang w:val="en-US"/>
+        </w:rPr>
+        <w:t>in press</w:t>
+      </w:r>
+      <w:r>
+        <w:rPr>
+          <w:rFonts w:ascii="Verdana" w:eastAsia="MS-Mincho" w:hAnsi="Verdana"/>
+          <w:sz w:val="20"/>
+          <w:u w:color="0000FF"/>
+          <w:lang w:val="en-US"/>
+        </w:rPr>
+        <w:t>)</w:t>
+      </w:r>
+      <w:r>
+        <w:rPr>
+          <w:rFonts w:ascii="Verdana" w:hAnsi="Verdana" w:cs="Verdana-Bold"/>
+          <w:b/>
+          <w:bCs/>
+          <w:color w:val="2B2B2B"/>
+          <w:lang w:val="en-US" w:eastAsia="en-US"/>
+        </w:rPr>
+        <w:t xml:space="preserve"> </w:t>
+      </w:r>
+      <w:r>
+        <w:rPr>
+          <w:rFonts w:ascii="Verdana" w:eastAsia="MS-Mincho" w:hAnsi="Verdana"/>
+          <w:sz w:val="20"/>
+          <w:u w:color="0000FF"/>
+          <w:lang w:val="en-US"/>
+        </w:rPr>
+        <w:t xml:space="preserve">Sharing of smartphone sensor-collected data: Willingness, participation, and non-participation bias. </w:t>
       </w:r>
       <w:r>
         <w:rPr>
@@ -7298,7 +7335,7 @@
           <w:u w:color="0000FF"/>
           <w:lang w:val="en-US"/>
         </w:rPr>
-        <w:t>Bulletin of Sociological Methodology</w:t>
+        <w:t>Public Opinion Quarterly</w:t>
       </w:r>
       <w:r>
         <w:rPr>
@@ -7317,28 +7354,9 @@
           <w:iCs/>
           <w:sz w:val="20"/>
           <w:u w:color="0000FF"/>
-        </w:rPr>
-        <w:t xml:space="preserve">151(1):74-95. </w:t>
-      </w:r>
-      <w:proofErr w:type="gramStart"/>
-      <w:r>
-        <w:rPr>
-          <w:rFonts w:ascii="Verdana" w:eastAsia="MS-Mincho" w:hAnsi="Verdana"/>
-          <w:iCs/>
-          <w:sz w:val="20"/>
-          <w:u w:color="0000FF"/>
-        </w:rPr>
-        <w:t>doi</w:t>
-      </w:r>
-      <w:proofErr w:type="gramEnd"/>
-      <w:r>
-        <w:rPr>
-          <w:rFonts w:ascii="Verdana" w:eastAsia="MS-Mincho" w:hAnsi="Verdana"/>
-          <w:iCs/>
-          <w:sz w:val="20"/>
-          <w:u w:color="0000FF"/>
-        </w:rPr>
-        <w:t>:</w:t>
+          <w:lang w:val="en-US"/>
+        </w:rPr>
+        <w:t xml:space="preserve">advance access. </w:t>
       </w:r>
       <w:hyperlink r:id="rId31" w:history="1">
         <w:r>
@@ -7347,6 +7365,188 @@
             <w:rFonts w:ascii="Verdana" w:eastAsia="MS-Mincho" w:hAnsi="Verdana"/>
             <w:iCs/>
             <w:sz w:val="20"/>
+            <w:lang w:val="en-US"/>
+          </w:rPr>
+          <w:t>Doi:10.1093/</w:t>
+        </w:r>
+        <w:proofErr w:type="spellStart"/>
+        <w:r>
+          <w:rPr>
+            <w:rStyle w:val="Hyperlink"/>
+            <w:rFonts w:ascii="Verdana" w:eastAsia="MS-Mincho" w:hAnsi="Verdana"/>
+            <w:iCs/>
+            <w:sz w:val="20"/>
+            <w:lang w:val="en-US"/>
+          </w:rPr>
+          <w:t>poq</w:t>
+        </w:r>
+        <w:proofErr w:type="spellEnd"/>
+        <w:r>
+          <w:rPr>
+            <w:rStyle w:val="Hyperlink"/>
+            <w:rFonts w:ascii="Verdana" w:eastAsia="MS-Mincho" w:hAnsi="Verdana"/>
+            <w:iCs/>
+            <w:sz w:val="20"/>
+            <w:lang w:val="en-US"/>
+          </w:rPr>
+          <w:t xml:space="preserve">/nfab025 </w:t>
+        </w:r>
+      </w:hyperlink>
+      <w:r>
+        <w:rPr>
+          <w:rFonts w:ascii="Verdana" w:eastAsia="MS-Mincho" w:hAnsi="Verdana"/>
+          <w:iCs/>
+          <w:sz w:val="20"/>
+          <w:u w:color="0000FF"/>
+          <w:lang w:val="en-US"/>
+        </w:rPr>
+        <w:t xml:space="preserve"> </w:t>
+      </w:r>
+    </w:p>
+    <w:p>
+      <w:pPr>
+        <w:widowControl w:val="0"/>
+        <w:autoSpaceDE w:val="0"/>
+        <w:autoSpaceDN w:val="0"/>
+        <w:adjustRightInd w:val="0"/>
+        <w:ind w:hanging="284"/>
+        <w:rPr>
+          <w:rFonts w:ascii="Verdana" w:eastAsia="MS-Mincho" w:hAnsi="Verdana"/>
+          <w:i/>
+          <w:iCs/>
+          <w:sz w:val="20"/>
+          <w:u w:color="0000FF"/>
+          <w:lang w:val="en-US"/>
+        </w:rPr>
+      </w:pPr>
+      <w:r>
+        <w:rPr>
+          <w:rFonts w:ascii="Verdana" w:eastAsia="MS-Mincho" w:hAnsi="Verdana"/>
+          <w:iCs/>
+          <w:sz w:val="20"/>
+          <w:u w:color="0000FF"/>
+          <w:lang w:val="en-US"/>
+        </w:rPr>
+        <w:t xml:space="preserve">2021 - </w:t>
+      </w:r>
+      <w:proofErr w:type="spellStart"/>
+      <w:r>
+        <w:rPr>
+          <w:rFonts w:ascii="Verdana" w:eastAsia="MS-Mincho" w:hAnsi="Verdana"/>
+          <w:iCs/>
+          <w:sz w:val="20"/>
+          <w:u w:color="0000FF"/>
+          <w:lang w:val="en-US"/>
+        </w:rPr>
+        <w:t>Toepoel</w:t>
+      </w:r>
+      <w:proofErr w:type="spellEnd"/>
+      <w:r>
+        <w:rPr>
+          <w:rFonts w:ascii="Verdana" w:eastAsia="MS-Mincho" w:hAnsi="Verdana"/>
+          <w:iCs/>
+          <w:sz w:val="20"/>
+          <w:u w:color="0000FF"/>
+          <w:lang w:val="en-US"/>
+        </w:rPr>
+        <w:t xml:space="preserve">, V. </w:t>
+      </w:r>
+      <w:proofErr w:type="spellStart"/>
+      <w:r>
+        <w:rPr>
+          <w:rFonts w:ascii="Verdana" w:eastAsia="MS-Mincho" w:hAnsi="Verdana"/>
+          <w:iCs/>
+          <w:sz w:val="20"/>
+          <w:u w:color="0000FF"/>
+          <w:lang w:val="en-US"/>
+        </w:rPr>
+        <w:t>Mathon</w:t>
+      </w:r>
+      <w:proofErr w:type="spellEnd"/>
+      <w:r>
+        <w:rPr>
+          <w:rFonts w:ascii="Verdana" w:eastAsia="MS-Mincho" w:hAnsi="Verdana"/>
+          <w:iCs/>
+          <w:sz w:val="20"/>
+          <w:u w:color="0000FF"/>
+          <w:lang w:val="en-US"/>
+        </w:rPr>
+        <w:t xml:space="preserve">, K, van </w:t>
+      </w:r>
+      <w:proofErr w:type="spellStart"/>
+      <w:r>
+        <w:rPr>
+          <w:rFonts w:ascii="Verdana" w:eastAsia="MS-Mincho" w:hAnsi="Verdana"/>
+          <w:iCs/>
+          <w:sz w:val="20"/>
+          <w:u w:color="0000FF"/>
+          <w:lang w:val="en-US"/>
+        </w:rPr>
+        <w:t>Tussenbroek</w:t>
+      </w:r>
+      <w:proofErr w:type="spellEnd"/>
+      <w:r>
+        <w:rPr>
+          <w:rFonts w:ascii="Verdana" w:eastAsia="MS-Mincho" w:hAnsi="Verdana"/>
+          <w:iCs/>
+          <w:sz w:val="20"/>
+          <w:u w:color="0000FF"/>
+          <w:lang w:val="en-US"/>
+        </w:rPr>
+        <w:t xml:space="preserve">, P &amp; Lugtig, P. (in press) Probing in Online Surveys: Is a Chatbot more Effective than a Responsive Survey. </w:t>
+      </w:r>
+      <w:r>
+        <w:rPr>
+          <w:rFonts w:ascii="Verdana" w:eastAsia="MS-Mincho" w:hAnsi="Verdana"/>
+          <w:i/>
+          <w:iCs/>
+          <w:sz w:val="20"/>
+          <w:u w:color="0000FF"/>
+          <w:lang w:val="en-US"/>
+        </w:rPr>
+        <w:t xml:space="preserve">Bulletin of Sociological </w:t>
+      </w:r>
+      <w:bookmarkStart w:id="10" w:name="_GoBack"/>
+      <w:r>
+        <w:rPr>
+          <w:rFonts w:ascii="Verdana" w:eastAsia="MS-Mincho" w:hAnsi="Verdana"/>
+          <w:i/>
+          <w:iCs/>
+          <w:sz w:val="20"/>
+          <w:u w:color="0000FF"/>
+          <w:lang w:val="en-US"/>
+        </w:rPr>
+        <w:t>Methodology</w:t>
+      </w:r>
+      <w:r>
+        <w:rPr>
+          <w:rFonts w:ascii="Verdana" w:eastAsia="MS-Mincho" w:hAnsi="Verdana"/>
+          <w:i/>
+          <w:iCs/>
+          <w:sz w:val="20"/>
+          <w:u w:color="0000FF"/>
+          <w:lang w:val="en-US"/>
+        </w:rPr>
+        <w:t xml:space="preserve">, </w:t>
+      </w:r>
+      <w:r>
+        <w:rPr>
+          <w:rFonts w:ascii="Verdana" w:eastAsia="MS-Mincho" w:hAnsi="Verdana"/>
+          <w:iCs/>
+          <w:sz w:val="20"/>
+          <w:u w:color="0000FF"/>
+          <w:lang w:val="en-US"/>
+        </w:rPr>
+        <w:t>151(1):74-95. doi:</w:t>
+      </w:r>
+      <w:hyperlink r:id="rId32" w:history="1">
+        <w:r>
+          <w:rPr>
+            <w:rStyle w:val="Hyperlink"/>
+            <w:rFonts w:ascii="Verdana" w:eastAsia="MS-Mincho" w:hAnsi="Verdana"/>
+            <w:iCs/>
+            <w:sz w:val="20"/>
+            <w:lang w:val="en-US"/>
           </w:rPr>
           <w:t>10.1177/07591063211019953</w:t>
         </w:r>
@@ -7377,7 +7577,7 @@
         </w:rPr>
         <w:t xml:space="preserve">2021 - </w:t>
       </w:r>
-      <w:bookmarkStart w:id="10" w:name="_Hlk71618985"/>
+      <w:bookmarkStart w:id="11" w:name="_Hlk71618985"/>
       <w:r>
         <w:rPr>
           <w:rFonts w:ascii="Verdana" w:eastAsia="MS-Mincho" w:hAnsi="Verdana"/>
@@ -7509,7 +7709,7 @@
         </w:rPr>
         <w:t xml:space="preserve"> </w:t>
       </w:r>
-      <w:hyperlink r:id="rId32" w:history="1">
+      <w:hyperlink r:id="rId33" w:history="1">
         <w:r>
           <w:rPr>
             <w:rStyle w:val="Hyperlink"/>
@@ -7618,6 +7818,7 @@
         <w:t>. Oxford University Press.</w:t>
       </w:r>
     </w:p>
+    <w:bookmarkEnd w:id="10"/>
     <w:p>
       <w:pPr>
         <w:widowControl w:val="0"/>
@@ -7699,7 +7900,7 @@
         </w:rPr>
         <w:t xml:space="preserve"> </w:t>
       </w:r>
-      <w:hyperlink r:id="rId33" w:history="1">
+      <w:hyperlink r:id="rId34" w:history="1">
         <w:r>
           <w:rPr>
             <w:rFonts w:ascii="Verdana" w:hAnsi="Verdana"/>
@@ -7737,7 +7938,75 @@
           <w:u w:color="0000FF"/>
           <w:lang w:val="en-US"/>
         </w:rPr>
-        <w:t xml:space="preserve">2021 - Struminskaya, B., Toepoel, V., Lugtig, P. Haan, M., Luiten, A. &amp; Schouten, J.G.(2021) Understanding Willingness to Share Smartphone-Sensor Data, </w:t>
+        <w:t>202</w:t>
+      </w:r>
+      <w:r>
+        <w:rPr>
+          <w:rFonts w:ascii="Verdana" w:eastAsia="MS-Mincho" w:hAnsi="Verdana"/>
+          <w:iCs/>
+          <w:sz w:val="20"/>
+          <w:szCs w:val="20"/>
+          <w:u w:color="0000FF"/>
+          <w:lang w:val="en-US"/>
+        </w:rPr>
+        <w:t>0</w:t>
+      </w:r>
+      <w:r>
+        <w:rPr>
+          <w:rFonts w:ascii="Verdana" w:eastAsia="MS-Mincho" w:hAnsi="Verdana"/>
+          <w:iCs/>
+          <w:sz w:val="20"/>
+          <w:szCs w:val="20"/>
+          <w:u w:color="0000FF"/>
+          <w:lang w:val="en-US"/>
+        </w:rPr>
+        <w:t xml:space="preserve"> - </w:t>
+      </w:r>
+      <w:proofErr w:type="spellStart"/>
+      <w:r>
+        <w:rPr>
+          <w:rFonts w:ascii="Verdana" w:eastAsia="MS-Mincho" w:hAnsi="Verdana"/>
+          <w:iCs/>
+          <w:sz w:val="20"/>
+          <w:szCs w:val="20"/>
+          <w:u w:color="0000FF"/>
+          <w:lang w:val="en-US"/>
+        </w:rPr>
+        <w:t>Struminskaya</w:t>
+      </w:r>
+      <w:proofErr w:type="spellEnd"/>
+      <w:r>
+        <w:rPr>
+          <w:rFonts w:ascii="Verdana" w:eastAsia="MS-Mincho" w:hAnsi="Verdana"/>
+          <w:iCs/>
+          <w:sz w:val="20"/>
+          <w:szCs w:val="20"/>
+          <w:u w:color="0000FF"/>
+          <w:lang w:val="en-US"/>
+        </w:rPr>
+        <w:t>, B., Toepoel, V., Lugtig, P. Haan, M., Luiten, A. &amp; Schouten, J.G.(202</w:t>
+      </w:r>
+      <w:r>
+        <w:rPr>
+          <w:rFonts w:ascii="Verdana" w:eastAsia="MS-Mincho" w:hAnsi="Verdana"/>
+          <w:iCs/>
+          <w:sz w:val="20"/>
+          <w:szCs w:val="20"/>
+          <w:u w:color="0000FF"/>
+          <w:lang w:val="en-US"/>
+        </w:rPr>
+        <w:t>0</w:t>
+      </w:r>
+      <w:r>
+        <w:rPr>
+          <w:rFonts w:ascii="Verdana" w:eastAsia="MS-Mincho" w:hAnsi="Verdana"/>
+          <w:iCs/>
+          <w:sz w:val="20"/>
+          <w:szCs w:val="20"/>
+          <w:u w:color="0000FF"/>
+          <w:lang w:val="en-US"/>
+        </w:rPr>
+        <w:t xml:space="preserve">) Understanding Willingness to Share Smartphone-Sensor Data, </w:t>
       </w:r>
       <w:r>
         <w:rPr>
@@ -7762,7 +8031,29 @@
         </w:rPr>
         <w:t>,</w:t>
       </w:r>
-      <w:hyperlink r:id="rId34" w:history="1">
+      <w:r>
+        <w:rPr>
+          <w:rFonts w:ascii="Verdana" w:eastAsia="MS-Mincho" w:hAnsi="Verdana"/>
+          <w:iCs/>
+          <w:sz w:val="20"/>
+          <w:szCs w:val="20"/>
+          <w:u w:color="0000FF"/>
+          <w:lang w:val="en-US"/>
+        </w:rPr>
+        <w:t xml:space="preserve"> 84, </w:t>
+      </w:r>
+      <w:r>
+        <w:rPr>
+          <w:rFonts w:ascii="Verdana" w:eastAsia="MS-Mincho" w:hAnsi="Verdana"/>
+          <w:iCs/>
+          <w:sz w:val="20"/>
+          <w:szCs w:val="20"/>
+          <w:u w:color="0000FF"/>
+          <w:lang w:val="en-US"/>
+        </w:rPr>
+        <w:t>725–759</w:t>
+      </w:r>
+      <w:hyperlink r:id="rId35" w:history="1">
         <w:r>
           <w:rPr>
             <w:rStyle w:val="Hyperlink"/>
@@ -7824,7 +8115,7 @@
         </w:r>
       </w:hyperlink>
     </w:p>
-    <w:bookmarkEnd w:id="10"/>
+    <w:bookmarkEnd w:id="11"/>
     <w:p>
       <w:pPr>
         <w:widowControl w:val="0"/>
@@ -7989,7 +8280,7 @@
         </w:rPr>
         <w:t xml:space="preserve"> </w:t>
       </w:r>
-      <w:hyperlink r:id="rId35" w:history="1">
+      <w:hyperlink r:id="rId36" w:history="1">
         <w:r>
           <w:rPr>
             <w:rStyle w:val="Hyperlink"/>
@@ -8197,7 +8488,7 @@
         </w:rPr>
         <w:t xml:space="preserve"> </w:t>
       </w:r>
-      <w:hyperlink r:id="rId36" w:history="1">
+      <w:hyperlink r:id="rId37" w:history="1">
         <w:proofErr w:type="spellStart"/>
         <w:r>
           <w:rPr>
@@ -8247,7 +8538,7 @@
         </w:rPr>
         <w:t xml:space="preserve"> </w:t>
       </w:r>
-      <w:hyperlink r:id="rId37" w:history="1">
+      <w:hyperlink r:id="rId38" w:history="1">
         <w:r>
           <w:rPr>
             <w:rStyle w:val="Hyperlink"/>
@@ -8284,7 +8575,7 @@
         </w:rPr>
         <w:t xml:space="preserve">G., </w:t>
       </w:r>
-      <w:hyperlink r:id="rId38" w:history="1">
+      <w:hyperlink r:id="rId39" w:history="1">
         <w:r>
           <w:rPr>
             <w:rStyle w:val="Hyperlink"/>
@@ -8332,7 +8623,7 @@
         </w:rPr>
         <w:t xml:space="preserve"> </w:t>
       </w:r>
-      <w:hyperlink r:id="rId39" w:history="1">
+      <w:hyperlink r:id="rId40" w:history="1">
         <w:proofErr w:type="spellStart"/>
         <w:r>
           <w:rPr>
@@ -8509,7 +8800,7 @@
         </w:rPr>
         <w:t xml:space="preserve"> 46, </w:t>
       </w:r>
-      <w:hyperlink r:id="rId40" w:history="1">
+      <w:hyperlink r:id="rId41" w:history="1">
         <w:r>
           <w:rPr>
             <w:rStyle w:val="Hyperlink"/>
@@ -8602,7 +8893,7 @@
         </w:rPr>
         <w:t xml:space="preserve"> </w:t>
       </w:r>
-      <w:hyperlink r:id="rId41" w:history="1">
+      <w:hyperlink r:id="rId42" w:history="1">
         <w:r>
           <w:rPr>
             <w:rStyle w:val="Hyperlink"/>
@@ -8669,7 +8960,7 @@
         </w:rPr>
         <w:t xml:space="preserve">14-26 </w:t>
       </w:r>
-      <w:hyperlink r:id="rId42" w:history="1">
+      <w:hyperlink r:id="rId43" w:history="1">
         <w:r>
           <w:rPr>
             <w:rStyle w:val="Hyperlink"/>
@@ -8714,7 +9005,7 @@
         </w:rPr>
         <w:t xml:space="preserve">2020 - </w:t>
       </w:r>
-      <w:bookmarkStart w:id="11" w:name="_Hlk32830069"/>
+      <w:bookmarkStart w:id="12" w:name="_Hlk32830069"/>
       <w:r>
         <w:rPr>
           <w:rFonts w:ascii="Verdana" w:eastAsia="MS-Mincho" w:hAnsi="Verdana"/>
@@ -8725,7 +9016,7 @@
         </w:rPr>
         <w:t xml:space="preserve">Kolenikov, S., West, B.T., &amp; Lugtig, P. (2020) </w:t>
       </w:r>
-      <w:bookmarkStart w:id="12" w:name="_Hlk25144449"/>
+      <w:bookmarkStart w:id="13" w:name="_Hlk25144449"/>
       <w:r>
         <w:rPr>
           <w:rFonts w:ascii="Verdana" w:eastAsia="MS-Mincho" w:hAnsi="Verdana"/>
@@ -8736,7 +9027,7 @@
         </w:rPr>
         <w:t>A Checklist for Assessing the Analysis Documentation for Public-Use Complex Sample Survey Data Sets</w:t>
       </w:r>
-      <w:bookmarkEnd w:id="12"/>
+      <w:bookmarkEnd w:id="13"/>
       <w:r>
         <w:rPr>
           <w:rFonts w:ascii="Verdana" w:eastAsia="MS-Mincho" w:hAnsi="Verdana"/>
@@ -8767,7 +9058,7 @@
         </w:rPr>
         <w:t>50-62.</w:t>
       </w:r>
-      <w:hyperlink r:id="rId43" w:history="1">
+      <w:hyperlink r:id="rId44" w:history="1">
         <w:r>
           <w:rPr>
             <w:rStyle w:val="Hyperlink"/>
@@ -8778,7 +9069,7 @@
           <w:t>http://isi-iass.org/home/wp-content/uploads/Survey_Statistician_2020_January_N81.pdf</w:t>
         </w:r>
       </w:hyperlink>
-      <w:bookmarkEnd w:id="11"/>
+      <w:bookmarkEnd w:id="12"/>
     </w:p>
     <w:p>
       <w:pPr>
@@ -8801,9 +9092,19 @@
           <w:u w:color="0000FF"/>
           <w:lang w:val="en-US"/>
         </w:rPr>
-        <w:t xml:space="preserve">2019 – Smeets, L.S.M., Lugtig, P and Schouten, J.G. (2019). Automatic Travel Mode Prediction in a National Travel Survey. CBS discussion paper. December 2019 - </w:t>
-      </w:r>
-      <w:hyperlink r:id="rId44" w:history="1">
+        <w:t xml:space="preserve">2019 – Smeets, L.S.M., Lugtig, P and Schouten, J.G. (2019). Automatic Travel Mode Prediction in </w:t>
+      </w:r>
+      <w:r>
+        <w:rPr>
+          <w:rFonts w:ascii="Verdana" w:eastAsia="MS-Mincho" w:hAnsi="Verdana"/>
+          <w:sz w:val="20"/>
+          <w:u w:color="0000FF"/>
+          <w:lang w:val="en-US"/>
+        </w:rPr>
+        <w:lastRenderedPageBreak/>
+        <w:t xml:space="preserve">a National Travel Survey. CBS discussion paper. December 2019 - </w:t>
+      </w:r>
+      <w:hyperlink r:id="rId45" w:history="1">
         <w:r>
           <w:rPr>
             <w:rStyle w:val="Hyperlink"/>
@@ -8846,7 +9147,6 @@
           <w:sz w:val="20"/>
           <w:u w:color="0000FF"/>
         </w:rPr>
-        <w:lastRenderedPageBreak/>
         <w:t xml:space="preserve">2019 - Elevelt, A., Toepoel, V., Lugtig, P., Bernasco, W. &amp; Ruiter, S. de (in </w:t>
       </w:r>
       <w:proofErr w:type="spellStart"/>
@@ -8905,7 +9205,7 @@
         </w:rPr>
         <w:t xml:space="preserve">: </w:t>
       </w:r>
-      <w:hyperlink r:id="rId45" w:history="1">
+      <w:hyperlink r:id="rId46" w:history="1">
         <w:r>
           <w:rPr>
             <w:rStyle w:val="Hyperlink"/>
@@ -9015,7 +9315,7 @@
         </w:rPr>
         <w:t xml:space="preserve">. </w:t>
       </w:r>
-      <w:hyperlink r:id="rId46" w:history="1">
+      <w:hyperlink r:id="rId47" w:history="1">
         <w:r>
           <w:rPr>
             <w:rStyle w:val="Hyperlink"/>
@@ -9117,7 +9417,7 @@
         </w:rPr>
         <w:t xml:space="preserve">(2), 195-213. </w:t>
       </w:r>
-      <w:hyperlink r:id="rId47" w:history="1">
+      <w:hyperlink r:id="rId48" w:history="1">
         <w:r>
           <w:rPr>
             <w:rStyle w:val="Hyperlink"/>
@@ -9213,7 +9513,7 @@
         </w:rPr>
         <w:t xml:space="preserve"> </w:t>
       </w:r>
-      <w:hyperlink r:id="rId48" w:history="1">
+      <w:hyperlink r:id="rId49" w:history="1">
         <w:r>
           <w:rPr>
             <w:rStyle w:val="Hyperlink"/>
@@ -9395,7 +9695,7 @@
         </w:rPr>
         <w:t xml:space="preserve">, </w:t>
       </w:r>
-      <w:hyperlink r:id="rId49" w:history="1">
+      <w:hyperlink r:id="rId50" w:history="1">
         <w:r>
           <w:rPr>
             <w:rStyle w:val="Hyperlink"/>
@@ -9550,7 +9850,7 @@
         </w:rPr>
         <w:t xml:space="preserve"> 263-295 </w:t>
       </w:r>
-      <w:hyperlink r:id="rId50" w:history="1">
+      <w:hyperlink r:id="rId51" w:history="1">
         <w:r>
           <w:rPr>
             <w:rStyle w:val="Hyperlink"/>
@@ -9611,7 +9911,7 @@
         </w:rPr>
         <w:t xml:space="preserve"> </w:t>
       </w:r>
-      <w:hyperlink r:id="rId51" w:history="1">
+      <w:hyperlink r:id="rId52" w:history="1">
         <w:r>
           <w:rPr>
             <w:rStyle w:val="Hyperlink"/>
@@ -9697,7 +9997,7 @@
         </w:rPr>
         <w:t xml:space="preserve">. </w:t>
       </w:r>
-      <w:hyperlink r:id="rId52" w:history="1">
+      <w:hyperlink r:id="rId53" w:history="1">
         <w:r>
           <w:rPr>
             <w:rStyle w:val="Hyperlink"/>
@@ -9768,7 +10068,7 @@
         </w:rPr>
         <w:t xml:space="preserve">, 11, 369-382. </w:t>
       </w:r>
-      <w:hyperlink r:id="rId53" w:history="1">
+      <w:hyperlink r:id="rId54" w:history="1">
         <w:r>
           <w:rPr>
             <w:rStyle w:val="Hyperlink"/>
@@ -10103,7 +10403,7 @@
         </w:rPr>
         <w:t xml:space="preserve">Journal of Psychiatric Research. </w:t>
       </w:r>
-      <w:hyperlink r:id="rId54" w:history="1">
+      <w:hyperlink r:id="rId55" w:history="1">
         <w:r>
           <w:rPr>
             <w:rStyle w:val="Hyperlink"/>
@@ -10206,7 +10506,7 @@
         </w:rPr>
         <w:t xml:space="preserve"> 2044-2056. </w:t>
       </w:r>
-      <w:hyperlink r:id="rId55" w:history="1">
+      <w:hyperlink r:id="rId56" w:history="1">
         <w:r>
           <w:rPr>
             <w:rStyle w:val="Hyperlink"/>
@@ -10287,7 +10587,7 @@
         </w:rPr>
         <w:t xml:space="preserve">, 12. 73-74. </w:t>
       </w:r>
-      <w:hyperlink r:id="rId56" w:history="1">
+      <w:hyperlink r:id="rId57" w:history="1">
         <w:r>
           <w:rPr>
             <w:rStyle w:val="Hyperlink"/>
@@ -10361,7 +10661,7 @@
         </w:rPr>
         <w:t xml:space="preserve">Survey practice 9(4). </w:t>
       </w:r>
-      <w:hyperlink r:id="rId57" w:history="1">
+      <w:hyperlink r:id="rId58" w:history="1">
         <w:r>
           <w:rPr>
             <w:rStyle w:val="Hyperlink"/>
@@ -10453,7 +10753,7 @@
         </w:rPr>
         <w:t xml:space="preserve"> </w:t>
       </w:r>
-      <w:hyperlink r:id="rId58" w:history="1">
+      <w:hyperlink r:id="rId59" w:history="1">
         <w:r>
           <w:rPr>
             <w:rStyle w:val="Hyperlink"/>
@@ -10561,7 +10861,7 @@
         </w:rPr>
         <w:t xml:space="preserve">. </w:t>
       </w:r>
-      <w:hyperlink r:id="rId59" w:history="1">
+      <w:hyperlink r:id="rId60" w:history="1">
         <w:r>
           <w:rPr>
             <w:rStyle w:val="Hyperlink"/>
@@ -10611,6 +10911,7 @@
           <w:u w:color="0000FF"/>
           <w:lang w:val="en-US"/>
         </w:rPr>
+        <w:lastRenderedPageBreak/>
         <w:t xml:space="preserve">2016 - </w:t>
       </w:r>
       <w:r>
@@ -10700,7 +11001,7 @@
         </w:rPr>
         <w:t xml:space="preserve"> </w:t>
       </w:r>
-      <w:hyperlink r:id="rId60" w:history="1">
+      <w:hyperlink r:id="rId61" w:history="1">
         <w:r>
           <w:rPr>
             <w:rStyle w:val="Hyperlink"/>
@@ -10762,7 +11063,6 @@
           <w:u w:color="0000FF"/>
           <w:lang w:val="en-US"/>
         </w:rPr>
-        <w:lastRenderedPageBreak/>
         <w:t>2015</w:t>
       </w:r>
       <w:r>
@@ -10854,7 +11154,7 @@
         </w:rPr>
         <w:t xml:space="preserve">, </w:t>
       </w:r>
-      <w:hyperlink r:id="rId61" w:history="1">
+      <w:hyperlink r:id="rId62" w:history="1">
         <w:r>
           <w:rPr>
             <w:rStyle w:val="Hyperlink"/>
@@ -11014,7 +11314,7 @@
         </w:rPr>
         <w:t xml:space="preserve"> </w:t>
       </w:r>
-      <w:hyperlink r:id="rId62" w:history="1">
+      <w:hyperlink r:id="rId63" w:history="1">
         <w:r>
           <w:rPr>
             <w:rStyle w:val="Hyperlink"/>
@@ -11126,7 +11426,7 @@
         </w:rPr>
         <w:t xml:space="preserve">. John Wiley &amp; Sons. </w:t>
       </w:r>
-      <w:hyperlink r:id="rId63" w:history="1">
+      <w:hyperlink r:id="rId64" w:history="1">
         <w:r>
           <w:rPr>
             <w:rStyle w:val="Hyperlink"/>
@@ -11235,7 +11535,7 @@
         </w:rPr>
         <w:t xml:space="preserve">, 11, 1-2 </w:t>
       </w:r>
-      <w:hyperlink r:id="rId64" w:history="1">
+      <w:hyperlink r:id="rId65" w:history="1">
         <w:r>
           <w:rPr>
             <w:rStyle w:val="Hyperlink"/>
@@ -11355,7 +11655,7 @@
         </w:rPr>
         <w:t xml:space="preserve"> </w:t>
       </w:r>
-      <w:hyperlink r:id="rId65" w:history="1">
+      <w:hyperlink r:id="rId66" w:history="1">
         <w:r>
           <w:rPr>
             <w:rStyle w:val="Hyperlink"/>
@@ -11444,7 +11744,7 @@
         </w:rPr>
         <w:t xml:space="preserve">, 32 (4), 544-560. </w:t>
       </w:r>
-      <w:hyperlink r:id="rId66" w:history="1">
+      <w:hyperlink r:id="rId67" w:history="1">
         <w:r>
           <w:rPr>
             <w:rStyle w:val="Hyperlink"/>
@@ -11565,7 +11865,7 @@
         </w:rPr>
         <w:t xml:space="preserve">, 1-10. </w:t>
       </w:r>
-      <w:hyperlink r:id="rId67" w:history="1">
+      <w:hyperlink r:id="rId68" w:history="1">
         <w:r>
           <w:rPr>
             <w:rStyle w:val="Hyperlink"/>
@@ -11660,7 +11960,7 @@
         </w:rPr>
         <w:t xml:space="preserve">ISER working paper 2014-09. </w:t>
       </w:r>
-      <w:hyperlink r:id="rId68" w:history="1">
+      <w:hyperlink r:id="rId69" w:history="1">
         <w:r>
           <w:rPr>
             <w:rFonts w:ascii="Verdana" w:eastAsia="MS-Mincho" w:hAnsi="Verdana"/>
@@ -11877,7 +12177,7 @@
         </w:rPr>
         <w:t xml:space="preserve"> </w:t>
       </w:r>
-      <w:hyperlink r:id="rId69" w:history="1">
+      <w:hyperlink r:id="rId70" w:history="1">
         <w:r>
           <w:rPr>
             <w:rStyle w:val="Hyperlink"/>
@@ -12009,7 +12309,7 @@
         </w:rPr>
         <w:t xml:space="preserve">30(1), p. 45-62. </w:t>
       </w:r>
-      <w:hyperlink r:id="rId70" w:history="1">
+      <w:hyperlink r:id="rId71" w:history="1">
         <w:r>
           <w:rPr>
             <w:rStyle w:val="Hyperlink"/>
@@ -12115,7 +12415,7 @@
         </w:rPr>
         <w:t xml:space="preserve">. 172-189. </w:t>
       </w:r>
-      <w:hyperlink r:id="rId71" w:history="1">
+      <w:hyperlink r:id="rId72" w:history="1">
         <w:r>
           <w:rPr>
             <w:rStyle w:val="Hyperlink"/>
@@ -12399,7 +12699,7 @@
         </w:rPr>
         <w:t xml:space="preserve">: a comparison of scalar, partial and the novel possibility of approximate measurement invariance. Frontiers in Psychology. </w:t>
       </w:r>
-      <w:hyperlink r:id="rId72" w:history="1">
+      <w:hyperlink r:id="rId73" w:history="1">
         <w:r>
           <w:rPr>
             <w:rStyle w:val="Hyperlink"/>
@@ -12463,7 +12763,7 @@
         </w:rPr>
         <w:t xml:space="preserve">, A.G.J. van de, Lugtig, P. and Hox, J. (2012) A checklist for testing measurement invariance. European Journal of Developmental Psychology, </w:t>
       </w:r>
-      <w:hyperlink r:id="rId73" w:history="1">
+      <w:hyperlink r:id="rId74" w:history="1">
         <w:r>
           <w:rPr>
             <w:rStyle w:val="Hyperlink"/>
@@ -12585,7 +12885,17 @@
           <w:u w:color="0000FF"/>
           <w:lang w:val="en-US"/>
         </w:rPr>
-        <w:t xml:space="preserve">, S.A., De Winter, A.F., van Oort, F., </w:t>
+        <w:t xml:space="preserve">, S.A., De </w:t>
+      </w:r>
+      <w:r>
+        <w:rPr>
+          <w:rFonts w:ascii="Verdana" w:eastAsia="MS-Mincho" w:hAnsi="Verdana"/>
+          <w:sz w:val="20"/>
+          <w:u w:color="0000FF"/>
+          <w:lang w:val="en-US"/>
+        </w:rPr>
+        <w:lastRenderedPageBreak/>
+        <w:t xml:space="preserve">Winter, A.F., van Oort, F., </w:t>
       </w:r>
       <w:proofErr w:type="spellStart"/>
       <w:r>
@@ -12647,7 +12957,7 @@
         </w:rPr>
         <w:t xml:space="preserve">. </w:t>
       </w:r>
-      <w:hyperlink r:id="rId74" w:history="1">
+      <w:hyperlink r:id="rId75" w:history="1">
         <w:r>
           <w:rPr>
             <w:rStyle w:val="Hyperlink"/>
@@ -12689,7 +12999,6 @@
           <w:u w:color="0000FF"/>
           <w:lang w:val="en-US"/>
         </w:rPr>
-        <w:lastRenderedPageBreak/>
         <w:t xml:space="preserve">2012 - Lugtig, P., </w:t>
       </w:r>
       <w:proofErr w:type="spellStart"/>
@@ -12770,7 +13079,7 @@
         </w:rPr>
         <w:t xml:space="preserve">7(3), p. 115-123. </w:t>
       </w:r>
-      <w:hyperlink r:id="rId75" w:history="1">
+      <w:hyperlink r:id="rId76" w:history="1">
         <w:r>
           <w:rPr>
             <w:rStyle w:val="Hyperlink"/>
@@ -13086,7 +13395,7 @@
         </w:rPr>
         <w:t xml:space="preserve">, M. (2009) Separating Selection bias and Non-coverage in Internet Panels using Propensity Matching, </w:t>
       </w:r>
-      <w:hyperlink r:id="rId76" w:history="1">
+      <w:hyperlink r:id="rId77" w:history="1">
         <w:r>
           <w:rPr>
             <w:rFonts w:ascii="Verdana" w:eastAsia="MS-Mincho" w:hAnsi="Verdana"/>
@@ -13660,7 +13969,7 @@
           <w:lang w:val="en-US"/>
         </w:rPr>
       </w:pPr>
-      <w:bookmarkStart w:id="13" w:name="_Hlk22547705"/>
+      <w:bookmarkStart w:id="14" w:name="_Hlk22547705"/>
     </w:p>
     <w:p>
       <w:pPr>
@@ -13787,7 +14096,7 @@
         </w:rPr>
         <w:t xml:space="preserve">. </w:t>
       </w:r>
-      <w:hyperlink r:id="rId77" w:history="1">
+      <w:hyperlink r:id="rId78" w:history="1">
         <w:r>
           <w:rPr>
             <w:rStyle w:val="Hyperlink"/>
@@ -13856,7 +14165,7 @@
         </w:rPr>
         <w:t xml:space="preserve">. </w:t>
       </w:r>
-      <w:hyperlink r:id="rId78" w:history="1">
+      <w:hyperlink r:id="rId79" w:history="1">
         <w:r>
           <w:rPr>
             <w:rStyle w:val="Hyperlink"/>
@@ -13868,7 +14177,7 @@
         </w:r>
       </w:hyperlink>
     </w:p>
-    <w:bookmarkEnd w:id="13"/>
+    <w:bookmarkEnd w:id="14"/>
     <w:p>
       <w:pPr>
         <w:widowControl w:val="0"/>
@@ -13964,7 +14273,7 @@
         </w:rPr>
         <w:t xml:space="preserve"> </w:t>
       </w:r>
-      <w:hyperlink r:id="rId79" w:history="1">
+      <w:hyperlink r:id="rId80" w:history="1">
         <w:r>
           <w:rPr>
             <w:rStyle w:val="Hyperlink"/>
@@ -14072,7 +14381,7 @@
         </w:rPr>
         <w:t xml:space="preserve">WODC rapport 2667. </w:t>
       </w:r>
-      <w:hyperlink r:id="rId80" w:history="1">
+      <w:hyperlink r:id="rId81" w:history="1">
         <w:r>
           <w:rPr>
             <w:rStyle w:val="Hyperlink"/>
@@ -14164,7 +14473,6 @@
           <w:u w:color="0000FF"/>
           <w:lang w:val="en-US"/>
         </w:rPr>
-        <w:lastRenderedPageBreak/>
         <w:t>Morren</w:t>
       </w:r>
       <w:proofErr w:type="spellEnd"/>
@@ -14260,7 +14568,7 @@
         </w:rPr>
         <w:tab/>
       </w:r>
-      <w:hyperlink r:id="rId81" w:history="1">
+      <w:hyperlink r:id="rId82" w:history="1">
         <w:r>
           <w:rPr>
             <w:rStyle w:val="Hyperlink"/>
@@ -14314,7 +14622,7 @@
         </w:rPr>
         <w:t xml:space="preserve">, V., Bryan, M., Lugtig, P. and Brewer, M. (2014) The feasibility of conducting a universal credit panel survey – UK department for Work and pensions. </w:t>
       </w:r>
-      <w:hyperlink r:id="rId82" w:history="1">
+      <w:hyperlink r:id="rId83" w:history="1">
         <w:r>
           <w:rPr>
             <w:rStyle w:val="Hyperlink"/>
@@ -14548,35 +14856,39 @@
       <w:r>
         <w:rPr>
           <w:rFonts w:ascii="Verdana" w:eastAsia="MS-Mincho" w:hAnsi="Verdana"/>
-          <w:sz w:val="20"/>
-          <w:u w:color="0000FF"/>
-          <w:lang w:val="en-US"/>
-        </w:rPr>
-        <w:t xml:space="preserve">Struminskaya, B, Lugtig, P., Schouten, J.G., Toepoel, V., </w:t>
-      </w:r>
-      <w:proofErr w:type="spellStart"/>
-      <w:r>
-        <w:rPr>
-          <w:rFonts w:ascii="Verdana" w:eastAsia="MS-Mincho" w:hAnsi="Verdana"/>
-          <w:sz w:val="20"/>
-          <w:u w:color="0000FF"/>
-          <w:lang w:val="en-US"/>
-        </w:rPr>
-        <w:t>Giesen</w:t>
-      </w:r>
-      <w:proofErr w:type="spellEnd"/>
-      <w:r>
-        <w:rPr>
-          <w:rFonts w:ascii="Verdana" w:eastAsia="MS-Mincho" w:hAnsi="Verdana"/>
-          <w:sz w:val="20"/>
-          <w:u w:color="0000FF"/>
-          <w:lang w:val="en-US"/>
-        </w:rPr>
-        <w:t>, D. &amp; Dolmans, R. (</w:t>
-      </w:r>
-      <w:r>
-        <w:rPr>
-          <w:rFonts w:ascii="Verdana" w:eastAsia="MS-Mincho" w:hAnsi="Verdana"/>
+          <w:iCs/>
+          <w:sz w:val="20"/>
+          <w:u w:color="0000FF"/>
+          <w:lang w:val="en-US"/>
+        </w:rPr>
+        <w:t xml:space="preserve">Bakker, J., Haan, M., Schouten, J.G., Lugtig, P., Toepoel, V., Struminskaya, B., Giessen, D. &amp; </w:t>
+      </w:r>
+      <w:proofErr w:type="spellStart"/>
+      <w:r>
+        <w:rPr>
+          <w:rFonts w:ascii="Verdana" w:eastAsia="MS-Mincho" w:hAnsi="Verdana"/>
+          <w:iCs/>
+          <w:sz w:val="20"/>
+          <w:u w:color="0000FF"/>
+          <w:lang w:val="en-US"/>
+        </w:rPr>
+        <w:t>Meertens</w:t>
+      </w:r>
+      <w:proofErr w:type="spellEnd"/>
+      <w:r>
+        <w:rPr>
+          <w:rFonts w:ascii="Verdana" w:eastAsia="MS-Mincho" w:hAnsi="Verdana"/>
+          <w:iCs/>
+          <w:sz w:val="20"/>
+          <w:u w:color="0000FF"/>
+          <w:lang w:val="en-US"/>
+        </w:rPr>
+        <w:t>, V. (</w:t>
+      </w:r>
+      <w:r>
+        <w:rPr>
+          <w:rFonts w:ascii="Verdana" w:eastAsia="MS-Mincho" w:hAnsi="Verdana"/>
+          <w:iCs/>
           <w:sz w:val="20"/>
           <w:u w:color="0000FF"/>
           <w:lang w:val="en-US"/>
@@ -14586,30 +14898,34 @@
       <w:r>
         <w:rPr>
           <w:rFonts w:ascii="Verdana" w:eastAsia="MS-Mincho" w:hAnsi="Verdana"/>
-          <w:sz w:val="20"/>
-          <w:u w:color="0000FF"/>
-          <w:lang w:val="en-US"/>
-        </w:rPr>
-        <w:t>)</w:t>
-      </w:r>
-      <w:r>
-        <w:rPr>
-          <w:rFonts w:ascii="Verdana" w:hAnsi="Verdana" w:cs="Verdana-Bold"/>
-          <w:b/>
-          <w:bCs/>
-          <w:color w:val="2B2B2B"/>
-          <w:lang w:val="en-US" w:eastAsia="en-US"/>
-        </w:rPr>
-        <w:t xml:space="preserve"> </w:t>
-      </w:r>
-      <w:r>
-        <w:rPr>
-          <w:rFonts w:ascii="Verdana" w:eastAsia="MS-Mincho" w:hAnsi="Verdana"/>
-          <w:sz w:val="20"/>
-          <w:u w:color="0000FF"/>
-          <w:lang w:val="en-US"/>
-        </w:rPr>
-        <w:t xml:space="preserve">Sharing of smartphone sensor-collected data: Willingness, participation, and non-participation bias. </w:t>
+          <w:iCs/>
+          <w:sz w:val="20"/>
+          <w:u w:color="0000FF"/>
+          <w:lang w:val="en-US"/>
+        </w:rPr>
+        <w:t xml:space="preserve">) Testing an </w:t>
+      </w:r>
+      <w:proofErr w:type="spellStart"/>
+      <w:r>
+        <w:rPr>
+          <w:rFonts w:ascii="Verdana" w:eastAsia="MS-Mincho" w:hAnsi="Verdana"/>
+          <w:iCs/>
+          <w:sz w:val="20"/>
+          <w:u w:color="0000FF"/>
+          <w:lang w:val="en-US"/>
+        </w:rPr>
+        <w:t>Autoforward</w:t>
+      </w:r>
+      <w:proofErr w:type="spellEnd"/>
+      <w:r>
+        <w:rPr>
+          <w:rFonts w:ascii="Verdana" w:eastAsia="MS-Mincho" w:hAnsi="Verdana"/>
+          <w:iCs/>
+          <w:sz w:val="20"/>
+          <w:u w:color="0000FF"/>
+          <w:lang w:val="en-US"/>
+        </w:rPr>
+        <w:t xml:space="preserve"> Design in a Long Online General Population Survey. </w:t>
       </w:r>
       <w:r>
         <w:rPr>
@@ -14620,16 +14936,85 @@
           <w:u w:color="0000FF"/>
           <w:lang w:val="en-US"/>
         </w:rPr>
-        <w:t>Public Opinion Quarterly</w:t>
-      </w:r>
-    </w:p>
-    <w:p>
-      <w:pPr>
-        <w:widowControl w:val="0"/>
-        <w:autoSpaceDE w:val="0"/>
-        <w:autoSpaceDN w:val="0"/>
-        <w:adjustRightInd w:val="0"/>
-        <w:ind w:hanging="284"/>
+        <w:t>Methods, Data, Analysis</w:t>
+      </w:r>
+    </w:p>
+    <w:p>
+      <w:pPr>
+        <w:widowControl w:val="0"/>
+        <w:autoSpaceDE w:val="0"/>
+        <w:autoSpaceDN w:val="0"/>
+        <w:adjustRightInd w:val="0"/>
+        <w:ind w:hanging="284"/>
+        <w:rPr>
+          <w:rFonts w:ascii="Verdana" w:eastAsia="MS-Mincho" w:hAnsi="Verdana"/>
+          <w:sz w:val="20"/>
+          <w:u w:color="0000FF"/>
+          <w:lang w:val="en-US"/>
+        </w:rPr>
+      </w:pPr>
+      <w:r>
+        <w:rPr>
+          <w:rFonts w:ascii="Verdana" w:eastAsia="MS-Mincho" w:hAnsi="Verdana"/>
+          <w:sz w:val="20"/>
+          <w:u w:color="0000FF"/>
+          <w:lang w:val="en-US"/>
+        </w:rPr>
+        <w:t xml:space="preserve">Lugtig, P. Roth, K. </w:t>
+      </w:r>
+      <w:r>
+        <w:rPr>
+          <w:rFonts w:ascii="Verdana" w:eastAsia="MS-Mincho" w:hAnsi="Verdana"/>
+          <w:sz w:val="20"/>
+          <w:u w:color="0000FF"/>
+          <w:lang w:val="en-US"/>
+        </w:rPr>
+        <w:t xml:space="preserve">&amp; </w:t>
+      </w:r>
+      <w:r>
+        <w:rPr>
+          <w:rFonts w:ascii="Verdana" w:eastAsia="MS-Mincho" w:hAnsi="Verdana"/>
+          <w:sz w:val="20"/>
+          <w:u w:color="0000FF"/>
+          <w:lang w:val="en-US"/>
+        </w:rPr>
+        <w:t>Schouten, J.G., &amp; (</w:t>
+      </w:r>
+      <w:r>
+        <w:rPr>
+          <w:rFonts w:ascii="Verdana" w:eastAsia="MS-Mincho" w:hAnsi="Verdana"/>
+          <w:sz w:val="20"/>
+          <w:u w:color="0000FF"/>
+          <w:lang w:val="en-US"/>
+        </w:rPr>
+        <w:t>accepted</w:t>
+      </w:r>
+      <w:r>
+        <w:rPr>
+          <w:rFonts w:ascii="Verdana" w:eastAsia="MS-Mincho" w:hAnsi="Verdana"/>
+          <w:sz w:val="20"/>
+          <w:u w:color="0000FF"/>
+          <w:lang w:val="en-US"/>
+        </w:rPr>
+        <w:t xml:space="preserve">) Analysis of missing data in a longitudinal smartphone travel survey. </w:t>
+      </w:r>
+      <w:r>
+        <w:rPr>
+          <w:rFonts w:ascii="Verdana" w:eastAsia="MS-Mincho" w:hAnsi="Verdana"/>
+          <w:i/>
+          <w:sz w:val="20"/>
+          <w:u w:color="0000FF"/>
+          <w:lang w:val="en-US"/>
+        </w:rPr>
+        <w:t>Survey Research Methods</w:t>
+      </w:r>
+    </w:p>
+    <w:p>
+      <w:pPr>
+        <w:widowControl w:val="0"/>
+        <w:autoSpaceDE w:val="0"/>
+        <w:autoSpaceDN w:val="0"/>
+        <w:adjustRightInd w:val="0"/>
         <w:rPr>
           <w:rFonts w:ascii="Verdana" w:eastAsia="MS-Mincho" w:hAnsi="Verdana"/>
           <w:i/>
@@ -14639,81 +15024,13 @@
           <w:lang w:val="en-US"/>
         </w:rPr>
       </w:pPr>
-      <w:r>
-        <w:rPr>
-          <w:rFonts w:ascii="Verdana" w:eastAsia="MS-Mincho" w:hAnsi="Verdana"/>
-          <w:iCs/>
-          <w:sz w:val="20"/>
-          <w:u w:color="0000FF"/>
-          <w:lang w:val="en-US"/>
-        </w:rPr>
-        <w:t xml:space="preserve">Bakker, J., Haan, M., Schouten, J.G., Lugtig, P., Toepoel, V., Struminskaya, B., Giessen, D. &amp; </w:t>
-      </w:r>
-      <w:proofErr w:type="spellStart"/>
-      <w:r>
-        <w:rPr>
-          <w:rFonts w:ascii="Verdana" w:eastAsia="MS-Mincho" w:hAnsi="Verdana"/>
-          <w:iCs/>
-          <w:sz w:val="20"/>
-          <w:u w:color="0000FF"/>
-          <w:lang w:val="en-US"/>
-        </w:rPr>
-        <w:t>Meertens</w:t>
-      </w:r>
-      <w:proofErr w:type="spellEnd"/>
-      <w:r>
-        <w:rPr>
-          <w:rFonts w:ascii="Verdana" w:eastAsia="MS-Mincho" w:hAnsi="Verdana"/>
-          <w:iCs/>
-          <w:sz w:val="20"/>
-          <w:u w:color="0000FF"/>
-          <w:lang w:val="en-US"/>
-        </w:rPr>
-        <w:t>, V. (</w:t>
-      </w:r>
-      <w:r>
-        <w:rPr>
-          <w:rFonts w:ascii="Verdana" w:eastAsia="MS-Mincho" w:hAnsi="Verdana"/>
-          <w:iCs/>
-          <w:sz w:val="20"/>
-          <w:u w:color="0000FF"/>
-          <w:lang w:val="en-US"/>
-        </w:rPr>
-        <w:t>in press</w:t>
-      </w:r>
-      <w:r>
-        <w:rPr>
-          <w:rFonts w:ascii="Verdana" w:eastAsia="MS-Mincho" w:hAnsi="Verdana"/>
-          <w:iCs/>
-          <w:sz w:val="20"/>
-          <w:u w:color="0000FF"/>
-          <w:lang w:val="en-US"/>
-        </w:rPr>
-        <w:t xml:space="preserve">) Testing an </w:t>
-      </w:r>
-      <w:proofErr w:type="spellStart"/>
-      <w:r>
-        <w:rPr>
-          <w:rFonts w:ascii="Verdana" w:eastAsia="MS-Mincho" w:hAnsi="Verdana"/>
-          <w:iCs/>
-          <w:sz w:val="20"/>
-          <w:u w:color="0000FF"/>
-          <w:lang w:val="en-US"/>
-        </w:rPr>
-        <w:t>Autoforward</w:t>
-      </w:r>
-      <w:proofErr w:type="spellEnd"/>
-      <w:r>
-        <w:rPr>
-          <w:rFonts w:ascii="Verdana" w:eastAsia="MS-Mincho" w:hAnsi="Verdana"/>
-          <w:iCs/>
-          <w:sz w:val="20"/>
-          <w:u w:color="0000FF"/>
-          <w:lang w:val="en-US"/>
-        </w:rPr>
-        <w:t xml:space="preserve"> Design in a Long Online General Population Survey. </w:t>
-      </w:r>
-      <w:r>
+    </w:p>
+    <w:p>
+      <w:pPr>
+        <w:widowControl w:val="0"/>
+        <w:autoSpaceDE w:val="0"/>
+        <w:autoSpaceDN w:val="0"/>
+        <w:adjustRightInd w:val="0"/>
         <w:rPr>
           <w:rFonts w:ascii="Verdana" w:eastAsia="MS-Mincho" w:hAnsi="Verdana"/>
           <w:i/>
@@ -14722,31 +15039,103 @@
           <w:u w:color="0000FF"/>
           <w:lang w:val="en-US"/>
         </w:rPr>
-        <w:t>Methods, Data, Analysis</w:t>
-      </w:r>
-    </w:p>
-    <w:p>
-      <w:pPr>
-        <w:widowControl w:val="0"/>
-        <w:autoSpaceDE w:val="0"/>
-        <w:autoSpaceDN w:val="0"/>
-        <w:adjustRightInd w:val="0"/>
-        <w:ind w:hanging="284"/>
-        <w:rPr>
-          <w:rFonts w:ascii="Verdana" w:eastAsia="MS-Mincho" w:hAnsi="Verdana"/>
-          <w:sz w:val="20"/>
-          <w:u w:color="0000FF"/>
-          <w:lang w:val="en-US"/>
-        </w:rPr>
-      </w:pPr>
-      <w:r>
-        <w:rPr>
-          <w:rFonts w:ascii="Verdana" w:eastAsia="MS-Mincho" w:hAnsi="Verdana"/>
-          <w:sz w:val="20"/>
-          <w:u w:color="0000FF"/>
-          <w:lang w:val="en-US"/>
-        </w:rPr>
-        <w:t xml:space="preserve">Lugtig, </w:t>
+      </w:pPr>
+    </w:p>
+    <w:p>
+      <w:pPr>
+        <w:widowControl w:val="0"/>
+        <w:autoSpaceDE w:val="0"/>
+        <w:autoSpaceDN w:val="0"/>
+        <w:adjustRightInd w:val="0"/>
+        <w:ind w:hanging="284"/>
+        <w:rPr>
+          <w:rFonts w:ascii="Verdana" w:eastAsia="MS-Mincho" w:hAnsi="Verdana"/>
+          <w:sz w:val="20"/>
+          <w:u w:color="0000FF"/>
+          <w:lang w:val="en-US"/>
+        </w:rPr>
+      </w:pPr>
+      <w:r>
+        <w:rPr>
+          <w:rFonts w:ascii="Verdana" w:eastAsia="MS-Mincho" w:hAnsi="Verdana"/>
+          <w:sz w:val="20"/>
+          <w:u w:color="0000FF"/>
+          <w:lang w:val="en-US"/>
+        </w:rPr>
+        <w:t>Elevelt, A., Toepoel, V. &amp; Lugtig, P. (</w:t>
+      </w:r>
+      <w:r>
+        <w:rPr>
+          <w:rFonts w:ascii="Verdana" w:eastAsia="MS-Mincho" w:hAnsi="Verdana"/>
+          <w:sz w:val="20"/>
+          <w:u w:color="0000FF"/>
+          <w:lang w:val="en-US"/>
+        </w:rPr>
+        <w:t>re</w:t>
+      </w:r>
+      <w:r>
+        <w:rPr>
+          <w:rFonts w:ascii="Verdana" w:eastAsia="MS-Mincho" w:hAnsi="Verdana"/>
+          <w:sz w:val="20"/>
+          <w:u w:color="0000FF"/>
+          <w:lang w:val="en-US"/>
+        </w:rPr>
+        <w:t xml:space="preserve">submitted) A meta-analysis of experiments asking for consent. </w:t>
+      </w:r>
+      <w:r>
+        <w:rPr>
+          <w:rFonts w:ascii="Verdana" w:eastAsia="MS-Mincho" w:hAnsi="Verdana"/>
+          <w:i/>
+          <w:sz w:val="20"/>
+          <w:u w:color="0000FF"/>
+          <w:lang w:val="en-US"/>
+        </w:rPr>
+        <w:t>Public Opinion Quarterly</w:t>
+      </w:r>
+    </w:p>
+    <w:p>
+      <w:pPr>
+        <w:widowControl w:val="0"/>
+        <w:autoSpaceDE w:val="0"/>
+        <w:autoSpaceDN w:val="0"/>
+        <w:adjustRightInd w:val="0"/>
+        <w:ind w:hanging="284"/>
+        <w:rPr>
+          <w:rFonts w:ascii="Verdana" w:eastAsia="MS-Mincho" w:hAnsi="Verdana"/>
+          <w:i/>
+          <w:sz w:val="20"/>
+          <w:u w:color="0000FF"/>
+          <w:lang w:val="en-US"/>
+        </w:rPr>
+      </w:pPr>
+      <w:proofErr w:type="spellStart"/>
+      <w:r>
+        <w:rPr>
+          <w:rFonts w:ascii="Verdana" w:eastAsia="MS-Mincho" w:hAnsi="Verdana"/>
+          <w:sz w:val="20"/>
+          <w:u w:color="0000FF"/>
+          <w:lang w:val="en-US"/>
+        </w:rPr>
+        <w:t>Smeets</w:t>
+      </w:r>
+      <w:proofErr w:type="spellEnd"/>
+      <w:r>
+        <w:rPr>
+          <w:rFonts w:ascii="Verdana" w:eastAsia="MS-Mincho" w:hAnsi="Verdana"/>
+          <w:sz w:val="20"/>
+          <w:u w:color="0000FF"/>
+          <w:lang w:val="en-US"/>
+        </w:rPr>
+        <w:t>, L.S.M., Lugtig, P. &amp; Schouten, J.G. (submitted) Automatic travel mode prediction in a national travel survey.</w:t>
+      </w:r>
+      <w:r>
+        <w:rPr>
+          <w:rFonts w:ascii="Verdana" w:eastAsia="MS-Mincho" w:hAnsi="Verdana"/>
+          <w:sz w:val="20"/>
+          <w:u w:color="0000FF"/>
+          <w:lang w:val="en-US"/>
+        </w:rPr>
+        <w:t xml:space="preserve"> </w:t>
       </w:r>
       <w:proofErr w:type="gramStart"/>
       <w:r>
@@ -14756,16 +15145,7 @@
           <w:u w:color="0000FF"/>
           <w:lang w:val="en-US"/>
         </w:rPr>
-        <w:t xml:space="preserve">P. </w:t>
-      </w:r>
-      <w:r>
-        <w:rPr>
-          <w:rFonts w:ascii="Verdana" w:eastAsia="MS-Mincho" w:hAnsi="Verdana"/>
-          <w:sz w:val="20"/>
-          <w:u w:color="0000FF"/>
-          <w:lang w:val="en-US"/>
-        </w:rPr>
-        <w:t>,</w:t>
+        <w:t>JRSS:A</w:t>
       </w:r>
       <w:proofErr w:type="gramEnd"/>
       <w:r>
@@ -14777,212 +15157,7 @@
         </w:rPr>
         <w:t xml:space="preserve"> </w:t>
       </w:r>
-      <w:r>
-        <w:rPr>
-          <w:rFonts w:ascii="Verdana" w:eastAsia="MS-Mincho" w:hAnsi="Verdana"/>
-          <w:sz w:val="20"/>
-          <w:u w:color="0000FF"/>
-          <w:lang w:val="en-US"/>
-        </w:rPr>
-        <w:t xml:space="preserve">Roth, K. </w:t>
-      </w:r>
-      <w:r>
-        <w:rPr>
-          <w:rFonts w:ascii="Verdana" w:eastAsia="MS-Mincho" w:hAnsi="Verdana"/>
-          <w:sz w:val="20"/>
-          <w:u w:color="0000FF"/>
-          <w:lang w:val="en-US"/>
-        </w:rPr>
-        <w:t xml:space="preserve">&amp; </w:t>
-      </w:r>
-      <w:r>
-        <w:rPr>
-          <w:rFonts w:ascii="Verdana" w:eastAsia="MS-Mincho" w:hAnsi="Verdana"/>
-          <w:sz w:val="20"/>
-          <w:u w:color="0000FF"/>
-          <w:lang w:val="en-US"/>
-        </w:rPr>
-        <w:t>Schouten, J.G., &amp; (</w:t>
-      </w:r>
-      <w:r>
-        <w:rPr>
-          <w:rFonts w:ascii="Verdana" w:eastAsia="MS-Mincho" w:hAnsi="Verdana"/>
-          <w:sz w:val="20"/>
-          <w:u w:color="0000FF"/>
-          <w:lang w:val="en-US"/>
-        </w:rPr>
-        <w:t>accepted</w:t>
-      </w:r>
-      <w:r>
-        <w:rPr>
-          <w:rFonts w:ascii="Verdana" w:eastAsia="MS-Mincho" w:hAnsi="Verdana"/>
-          <w:sz w:val="20"/>
-          <w:u w:color="0000FF"/>
-          <w:lang w:val="en-US"/>
-        </w:rPr>
-        <w:t xml:space="preserve">) Analysis of missing data in a longitudinal smartphone travel survey. </w:t>
-      </w:r>
-      <w:r>
-        <w:rPr>
-          <w:rFonts w:ascii="Verdana" w:eastAsia="MS-Mincho" w:hAnsi="Verdana"/>
-          <w:i/>
-          <w:sz w:val="20"/>
-          <w:u w:color="0000FF"/>
-          <w:lang w:val="en-US"/>
-        </w:rPr>
-        <w:t>Survey Research Methods</w:t>
-      </w:r>
-    </w:p>
-    <w:p>
-      <w:pPr>
-        <w:widowControl w:val="0"/>
-        <w:autoSpaceDE w:val="0"/>
-        <w:autoSpaceDN w:val="0"/>
-        <w:adjustRightInd w:val="0"/>
-        <w:rPr>
-          <w:rFonts w:ascii="Verdana" w:eastAsia="MS-Mincho" w:hAnsi="Verdana"/>
-          <w:i/>
-          <w:iCs/>
-          <w:sz w:val="20"/>
-          <w:u w:color="0000FF"/>
-          <w:lang w:val="en-US"/>
-        </w:rPr>
-      </w:pPr>
-    </w:p>
-    <w:p>
-      <w:pPr>
-        <w:widowControl w:val="0"/>
-        <w:autoSpaceDE w:val="0"/>
-        <w:autoSpaceDN w:val="0"/>
-        <w:adjustRightInd w:val="0"/>
-        <w:ind w:hanging="284"/>
-        <w:rPr>
-          <w:rFonts w:ascii="Verdana" w:eastAsia="MS-Mincho" w:hAnsi="Verdana"/>
-          <w:i/>
-          <w:iCs/>
-          <w:sz w:val="20"/>
-          <w:u w:color="0000FF"/>
-          <w:lang w:val="en-US"/>
-        </w:rPr>
-      </w:pPr>
-    </w:p>
-    <w:p>
-      <w:pPr>
-        <w:widowControl w:val="0"/>
-        <w:autoSpaceDE w:val="0"/>
-        <w:autoSpaceDN w:val="0"/>
-        <w:adjustRightInd w:val="0"/>
-        <w:ind w:hanging="284"/>
-        <w:rPr>
-          <w:rFonts w:ascii="Verdana" w:eastAsia="MS-Mincho" w:hAnsi="Verdana"/>
-          <w:sz w:val="20"/>
-          <w:u w:color="0000FF"/>
-          <w:lang w:val="en-US"/>
-        </w:rPr>
-      </w:pPr>
-      <w:r>
-        <w:rPr>
-          <w:rFonts w:ascii="Verdana" w:eastAsia="MS-Mincho" w:hAnsi="Verdana"/>
-          <w:sz w:val="20"/>
-          <w:u w:color="0000FF"/>
-          <w:lang w:val="en-US"/>
-        </w:rPr>
-        <w:t>Elevelt, A., Toepoel, V. &amp; Lugtig, P. (</w:t>
-      </w:r>
-      <w:r>
-        <w:rPr>
-          <w:rFonts w:ascii="Verdana" w:eastAsia="MS-Mincho" w:hAnsi="Verdana"/>
-          <w:sz w:val="20"/>
-          <w:u w:color="0000FF"/>
-          <w:lang w:val="en-US"/>
-        </w:rPr>
-        <w:t>re</w:t>
-      </w:r>
-      <w:r>
-        <w:rPr>
-          <w:rFonts w:ascii="Verdana" w:eastAsia="MS-Mincho" w:hAnsi="Verdana"/>
-          <w:sz w:val="20"/>
-          <w:u w:color="0000FF"/>
-          <w:lang w:val="en-US"/>
-        </w:rPr>
-        <w:t xml:space="preserve">submitted) A meta-analysis of experiments asking for consent. </w:t>
-      </w:r>
-      <w:r>
-        <w:rPr>
-          <w:rFonts w:ascii="Verdana" w:eastAsia="MS-Mincho" w:hAnsi="Verdana"/>
-          <w:i/>
-          <w:sz w:val="20"/>
-          <w:u w:color="0000FF"/>
-          <w:lang w:val="en-US"/>
-        </w:rPr>
-        <w:t>Public Opinion Quarterly</w:t>
-      </w:r>
-    </w:p>
-    <w:p>
-      <w:pPr>
-        <w:widowControl w:val="0"/>
-        <w:autoSpaceDE w:val="0"/>
-        <w:autoSpaceDN w:val="0"/>
-        <w:adjustRightInd w:val="0"/>
-        <w:ind w:hanging="284"/>
-        <w:rPr>
-          <w:rFonts w:ascii="Verdana" w:eastAsia="MS-Mincho" w:hAnsi="Verdana"/>
-          <w:i/>
-          <w:sz w:val="20"/>
-          <w:u w:color="0000FF"/>
-          <w:lang w:val="en-US"/>
-        </w:rPr>
-      </w:pPr>
-      <w:proofErr w:type="spellStart"/>
-      <w:r>
-        <w:rPr>
-          <w:rFonts w:ascii="Verdana" w:eastAsia="MS-Mincho" w:hAnsi="Verdana"/>
-          <w:sz w:val="20"/>
-          <w:u w:color="0000FF"/>
-          <w:lang w:val="en-US"/>
-        </w:rPr>
-        <w:t>Smeets</w:t>
-      </w:r>
-      <w:proofErr w:type="spellEnd"/>
-      <w:r>
-        <w:rPr>
-          <w:rFonts w:ascii="Verdana" w:eastAsia="MS-Mincho" w:hAnsi="Verdana"/>
-          <w:sz w:val="20"/>
-          <w:u w:color="0000FF"/>
-          <w:lang w:val="en-US"/>
-        </w:rPr>
-        <w:t>, L.S.M., Lugtig, P. &amp; Schouten, J.G. (submitted) Automatic travel mode prediction in a national travel survey.</w:t>
-      </w:r>
-      <w:r>
-        <w:rPr>
-          <w:rFonts w:ascii="Verdana" w:eastAsia="MS-Mincho" w:hAnsi="Verdana"/>
-          <w:sz w:val="20"/>
-          <w:u w:color="0000FF"/>
-          <w:lang w:val="en-US"/>
-        </w:rPr>
-        <w:t xml:space="preserve"> </w:t>
-      </w:r>
-      <w:proofErr w:type="gramStart"/>
-      <w:r>
-        <w:rPr>
-          <w:rFonts w:ascii="Verdana" w:eastAsia="MS-Mincho" w:hAnsi="Verdana"/>
-          <w:sz w:val="20"/>
-          <w:u w:color="0000FF"/>
-          <w:lang w:val="en-US"/>
-        </w:rPr>
-        <w:t>JRSS:A</w:t>
-      </w:r>
-      <w:proofErr w:type="gramEnd"/>
-      <w:r>
-        <w:rPr>
-          <w:rFonts w:ascii="Verdana" w:eastAsia="MS-Mincho" w:hAnsi="Verdana"/>
-          <w:sz w:val="20"/>
-          <w:u w:color="0000FF"/>
-          <w:lang w:val="en-US"/>
-        </w:rPr>
-        <w:t xml:space="preserve"> </w:t>
-      </w:r>
-      <w:hyperlink r:id="rId83" w:history="1">
+      <w:hyperlink r:id="rId84" w:history="1">
         <w:r>
           <w:rPr>
             <w:rStyle w:val="Hyperlink"/>
@@ -15943,7 +16118,7 @@
         </w:rPr>
         <w:t xml:space="preserve">. </w:t>
       </w:r>
-      <w:hyperlink r:id="rId84" w:history="1">
+      <w:hyperlink r:id="rId85" w:history="1">
         <w:r>
           <w:rPr>
             <w:rStyle w:val="Hyperlink"/>
@@ -15999,7 +16174,7 @@
         </w:rPr>
         <w:t xml:space="preserve">, B. and Lugtig, P. (2018) A shiny app for visualizing GPS measurements. </w:t>
       </w:r>
-      <w:hyperlink r:id="rId85" w:history="1">
+      <w:hyperlink r:id="rId86" w:history="1">
         <w:r>
           <w:rPr>
             <w:rStyle w:val="Hyperlink"/>
@@ -16064,7 +16239,7 @@
         </w:rPr>
         <w:t xml:space="preserve">: generate missing data for simulation purposes. Software. </w:t>
       </w:r>
-      <w:hyperlink r:id="rId86" w:history="1">
+      <w:hyperlink r:id="rId87" w:history="1">
         <w:r>
           <w:rPr>
             <w:rStyle w:val="Hyperlink"/>
@@ -16147,7 +16322,7 @@
           <w:lang w:val="en-US"/>
         </w:rPr>
       </w:pPr>
-      <w:bookmarkStart w:id="14" w:name="_Hlk22547385"/>
+      <w:bookmarkStart w:id="15" w:name="_Hlk22547385"/>
       <w:r>
         <w:rPr>
           <w:rFonts w:ascii="Verdana" w:eastAsia="MS-Mincho" w:hAnsi="Verdana"/>
@@ -16157,22 +16332,9 @@
           <w:u w:color="0000FF"/>
           <w:lang w:val="en-US"/>
         </w:rPr>
-        <w:t>Podcast for the European Survey Research Association on ‘</w:t>
-      </w:r>
-      <w:bookmarkStart w:id="15" w:name="_GoBack"/>
-      <w:bookmarkEnd w:id="15"/>
-      <w:r>
-        <w:rPr>
-          <w:rFonts w:ascii="Verdana" w:eastAsia="MS-Mincho" w:hAnsi="Verdana"/>
-          <w:bCs/>
-          <w:iCs/>
-          <w:sz w:val="20"/>
-          <w:u w:color="0000FF"/>
-          <w:lang w:val="en-US"/>
-        </w:rPr>
-        <w:t xml:space="preserve">Polling’ (with Patrick Sturgis ad Courtney Kennedy). </w:t>
-      </w:r>
-      <w:hyperlink r:id="rId87" w:history="1">
+        <w:t xml:space="preserve">Podcast for the European Survey Research Association on ‘Polling’ (with Patrick Sturgis ad Courtney Kennedy). </w:t>
+      </w:r>
+      <w:hyperlink r:id="rId88" w:history="1">
         <w:r>
           <w:rPr>
             <w:rStyle w:val="Hyperlink"/>
@@ -16290,7 +16452,7 @@
         </w:rPr>
         <w:t xml:space="preserve"> </w:t>
       </w:r>
-      <w:hyperlink r:id="rId88" w:history="1">
+      <w:hyperlink r:id="rId89" w:history="1">
         <w:r>
           <w:rPr>
             <w:rStyle w:val="Hyperlink"/>
@@ -16299,27 +16461,7 @@
             <w:sz w:val="20"/>
             <w:lang w:val="en-US"/>
           </w:rPr>
-          <w:t>https://ces</w:t>
-        </w:r>
-        <w:r>
-          <w:rPr>
-            <w:rStyle w:val="Hyperlink"/>
-            <w:rFonts w:ascii="Verdana" w:eastAsia="MS-Mincho" w:hAnsi="Verdana"/>
-            <w:bCs/>
-            <w:sz w:val="20"/>
-            <w:lang w:val="en-US"/>
-          </w:rPr>
-          <w:t>r</w:t>
-        </w:r>
-        <w:r>
-          <w:rPr>
-            <w:rStyle w:val="Hyperlink"/>
-            <w:rFonts w:ascii="Verdana" w:eastAsia="MS-Mincho" w:hAnsi="Verdana"/>
-            <w:bCs/>
-            <w:sz w:val="20"/>
-            <w:lang w:val="en-US"/>
-          </w:rPr>
-          <w:t>.usc.edu/cipher_2021</w:t>
+          <w:t>https://cesr.usc.edu/cipher_2021</w:t>
         </w:r>
       </w:hyperlink>
       <w:r>
@@ -16476,7 +16618,7 @@
         </w:rPr>
         <w:t xml:space="preserve"> </w:t>
       </w:r>
-      <w:hyperlink r:id="rId89" w:history="1">
+      <w:hyperlink r:id="rId90" w:history="1">
         <w:r>
           <w:rPr>
             <w:rStyle w:val="Hyperlink"/>
@@ -16760,7 +16902,7 @@
         <w:t>, Cathie Marsh Center, University of Manchester</w:t>
       </w:r>
     </w:p>
-    <w:bookmarkEnd w:id="14"/>
+    <w:bookmarkEnd w:id="15"/>
     <w:p>
       <w:pPr>
         <w:widowControl w:val="0"/>
@@ -17557,7 +17699,7 @@
         </w:rPr>
         <w:t xml:space="preserve"> 2 conference. </w:t>
       </w:r>
-      <w:hyperlink r:id="rId90" w:history="1">
+      <w:hyperlink r:id="rId91" w:history="1">
         <w:r>
           <w:rPr>
             <w:rStyle w:val="Hyperlink"/>
@@ -17619,90 +17761,6 @@
           <w:bCs/>
           <w:sz w:val="20"/>
           <w:u w:color="0000FF"/>
-          <w:lang w:val="en-US"/>
-        </w:rPr>
-        <w:t xml:space="preserve"> </w:t>
-      </w:r>
-      <w:proofErr w:type="spellStart"/>
-      <w:r>
-        <w:rPr>
-          <w:rFonts w:ascii="Verdana" w:hAnsi="Verdana"/>
-          <w:bCs/>
-          <w:sz w:val="20"/>
-          <w:lang w:val="en-US"/>
-        </w:rPr>
-        <w:t>BigSurv</w:t>
-      </w:r>
-      <w:proofErr w:type="spellEnd"/>
-      <w:r>
-        <w:rPr>
-          <w:rFonts w:ascii="Verdana" w:hAnsi="Verdana"/>
-          <w:bCs/>
-          <w:sz w:val="20"/>
-          <w:lang w:val="en-US"/>
-        </w:rPr>
-        <w:t xml:space="preserve"> conference. 13 Nov. 2021. </w:t>
-      </w:r>
-      <w:hyperlink r:id="rId91" w:history="1">
-        <w:r>
-          <w:rPr>
-            <w:rStyle w:val="Hyperlink"/>
-            <w:rFonts w:ascii="Verdana" w:hAnsi="Verdana"/>
-            <w:bCs/>
-            <w:sz w:val="20"/>
-            <w:lang w:val="en-US"/>
-          </w:rPr>
-          <w:t>www.bigsurv20.org</w:t>
-        </w:r>
-      </w:hyperlink>
-    </w:p>
-    <w:p>
-      <w:pPr>
-        <w:widowControl w:val="0"/>
-        <w:autoSpaceDE w:val="0"/>
-        <w:autoSpaceDN w:val="0"/>
-        <w:adjustRightInd w:val="0"/>
-        <w:ind w:hanging="284"/>
-        <w:rPr>
-          <w:rFonts w:ascii="Verdana" w:hAnsi="Verdana"/>
-          <w:sz w:val="20"/>
-          <w:lang w:val="en-US"/>
-        </w:rPr>
-      </w:pPr>
-      <w:r>
-        <w:rPr>
-          <w:rFonts w:ascii="Verdana" w:eastAsia="MS-Mincho" w:hAnsi="Verdana"/>
-          <w:sz w:val="20"/>
-          <w:u w:color="0000FF"/>
-          <w:lang w:val="en-US"/>
-        </w:rPr>
-        <w:t xml:space="preserve">Maslovskaya, O., Lugtig, P. &amp; </w:t>
-      </w:r>
-      <w:proofErr w:type="spellStart"/>
-      <w:r>
-        <w:rPr>
-          <w:rFonts w:ascii="Verdana" w:eastAsia="MS-Mincho" w:hAnsi="Verdana"/>
-          <w:sz w:val="20"/>
-          <w:u w:color="0000FF"/>
-          <w:lang w:val="en-US"/>
-        </w:rPr>
-        <w:t>Durrant</w:t>
-      </w:r>
-      <w:proofErr w:type="spellEnd"/>
-      <w:r>
-        <w:rPr>
-          <w:rFonts w:ascii="Verdana" w:eastAsia="MS-Mincho" w:hAnsi="Verdana"/>
-          <w:sz w:val="20"/>
-          <w:u w:color="0000FF"/>
-          <w:lang w:val="en-US"/>
-        </w:rPr>
-        <w:t>, G. (2020) Investigation of non-response bias and representativeness in the first cross-national probability-based online panel (CRONOS).</w:t>
-      </w:r>
-      <w:r>
-        <w:rPr>
-          <w:rFonts w:ascii="Verdana" w:hAnsi="Verdana"/>
-          <w:bCs/>
-          <w:sz w:val="20"/>
           <w:lang w:val="en-US"/>
         </w:rPr>
         <w:t xml:space="preserve"> </w:t>
@@ -17749,18 +17807,38 @@
         <w:ind w:hanging="284"/>
         <w:rPr>
           <w:rFonts w:ascii="Verdana" w:hAnsi="Verdana"/>
-          <w:bCs/>
-          <w:sz w:val="20"/>
-          <w:lang w:val="en-US"/>
-        </w:rPr>
-      </w:pPr>
-      <w:r>
-        <w:rPr>
-          <w:rFonts w:ascii="Verdana" w:hAnsi="Verdana"/>
-          <w:sz w:val="20"/>
-          <w:lang w:val="en-US"/>
-        </w:rPr>
-        <w:t xml:space="preserve">Struminskaya, B., Lugtig, P., Schouten, J.G., &amp; Ilic, G. (2020) </w:t>
+          <w:sz w:val="20"/>
+          <w:lang w:val="en-US"/>
+        </w:rPr>
+      </w:pPr>
+      <w:r>
+        <w:rPr>
+          <w:rFonts w:ascii="Verdana" w:eastAsia="MS-Mincho" w:hAnsi="Verdana"/>
+          <w:sz w:val="20"/>
+          <w:u w:color="0000FF"/>
+          <w:lang w:val="en-US"/>
+        </w:rPr>
+        <w:t xml:space="preserve">Maslovskaya, O., Lugtig, P. &amp; </w:t>
+      </w:r>
+      <w:proofErr w:type="spellStart"/>
+      <w:r>
+        <w:rPr>
+          <w:rFonts w:ascii="Verdana" w:eastAsia="MS-Mincho" w:hAnsi="Verdana"/>
+          <w:sz w:val="20"/>
+          <w:u w:color="0000FF"/>
+          <w:lang w:val="en-US"/>
+        </w:rPr>
+        <w:t>Durrant</w:t>
+      </w:r>
+      <w:proofErr w:type="spellEnd"/>
+      <w:r>
+        <w:rPr>
+          <w:rFonts w:ascii="Verdana" w:eastAsia="MS-Mincho" w:hAnsi="Verdana"/>
+          <w:sz w:val="20"/>
+          <w:u w:color="0000FF"/>
+          <w:lang w:val="en-US"/>
+        </w:rPr>
+        <w:t>, G. (2020) Investigation of non-response bias and representativeness in the first cross-national probability-based online panel (CRONOS).</w:t>
       </w:r>
       <w:r>
         <w:rPr>
@@ -17769,9 +17847,9 @@
           <w:sz w:val="20"/>
           <w:lang w:val="en-US"/>
         </w:rPr>
-        <w:t xml:space="preserve">Giving respondents a choice: does. it </w:t>
-      </w:r>
-      <w:proofErr w:type="gramStart"/>
+        <w:t xml:space="preserve"> </w:t>
+      </w:r>
+      <w:proofErr w:type="spellStart"/>
       <w:r>
         <w:rPr>
           <w:rFonts w:ascii="Verdana" w:hAnsi="Verdana"/>
@@ -17779,9 +17857,9 @@
           <w:sz w:val="20"/>
           <w:lang w:val="en-US"/>
         </w:rPr>
-        <w:t>increase</w:t>
-      </w:r>
-      <w:proofErr w:type="gramEnd"/>
+        <w:t>BigSurv</w:t>
+      </w:r>
+      <w:proofErr w:type="spellEnd"/>
       <w:r>
         <w:rPr>
           <w:rFonts w:ascii="Verdana" w:hAnsi="Verdana"/>
@@ -17789,27 +17867,7 @@
           <w:sz w:val="20"/>
           <w:lang w:val="en-US"/>
         </w:rPr>
-        <w:t xml:space="preserve"> sharing of sensor data? </w:t>
-      </w:r>
-      <w:proofErr w:type="spellStart"/>
-      <w:r>
-        <w:rPr>
-          <w:rFonts w:ascii="Verdana" w:hAnsi="Verdana"/>
-          <w:bCs/>
-          <w:sz w:val="20"/>
-          <w:lang w:val="en-US"/>
-        </w:rPr>
-        <w:t>BigSurv</w:t>
-      </w:r>
-      <w:proofErr w:type="spellEnd"/>
-      <w:r>
-        <w:rPr>
-          <w:rFonts w:ascii="Verdana" w:hAnsi="Verdana"/>
-          <w:bCs/>
-          <w:sz w:val="20"/>
-          <w:lang w:val="en-US"/>
-        </w:rPr>
-        <w:t xml:space="preserve"> conference. 27 Nov. 2021. </w:t>
+        <w:t xml:space="preserve"> conference. 13 Nov. 2021. </w:t>
       </w:r>
       <w:hyperlink r:id="rId93" w:history="1">
         <w:r>
@@ -17823,30 +17881,39 @@
           <w:t>www.bigsurv20.org</w:t>
         </w:r>
       </w:hyperlink>
-      <w:r>
+    </w:p>
+    <w:p>
+      <w:pPr>
+        <w:widowControl w:val="0"/>
+        <w:autoSpaceDE w:val="0"/>
+        <w:autoSpaceDN w:val="0"/>
+        <w:adjustRightInd w:val="0"/>
+        <w:ind w:hanging="284"/>
         <w:rPr>
           <w:rFonts w:ascii="Verdana" w:hAnsi="Verdana"/>
           <w:bCs/>
           <w:sz w:val="20"/>
           <w:lang w:val="en-US"/>
         </w:rPr>
-        <w:t xml:space="preserve"> </w:t>
-      </w:r>
-    </w:p>
-    <w:p>
-      <w:pPr>
-        <w:widowControl w:val="0"/>
-        <w:autoSpaceDE w:val="0"/>
-        <w:autoSpaceDN w:val="0"/>
-        <w:adjustRightInd w:val="0"/>
-        <w:ind w:hanging="284"/>
+      </w:pPr>
+      <w:r>
+        <w:rPr>
+          <w:rFonts w:ascii="Verdana" w:hAnsi="Verdana"/>
+          <w:sz w:val="20"/>
+          <w:lang w:val="en-US"/>
+        </w:rPr>
+        <w:t xml:space="preserve">Struminskaya, B., Lugtig, P., Schouten, J.G., &amp; Ilic, G. (2020) </w:t>
+      </w:r>
+      <w:r>
         <w:rPr>
           <w:rFonts w:ascii="Verdana" w:hAnsi="Verdana"/>
           <w:bCs/>
           <w:sz w:val="20"/>
           <w:lang w:val="en-US"/>
         </w:rPr>
-      </w:pPr>
+        <w:t xml:space="preserve">Giving respondents a choice: does. it </w:t>
+      </w:r>
+      <w:proofErr w:type="gramStart"/>
       <w:r>
         <w:rPr>
           <w:rFonts w:ascii="Verdana" w:hAnsi="Verdana"/>
@@ -17854,9 +17921,9 @@
           <w:sz w:val="20"/>
           <w:lang w:val="en-US"/>
         </w:rPr>
-        <w:t xml:space="preserve">Ilic, G., Schouten, J.G., Lugtig, P., Mulder, K., </w:t>
-      </w:r>
-      <w:proofErr w:type="spellStart"/>
+        <w:t>increase</w:t>
+      </w:r>
+      <w:proofErr w:type="gramEnd"/>
       <w:r>
         <w:rPr>
           <w:rFonts w:ascii="Verdana" w:hAnsi="Verdana"/>
@@ -17864,17 +17931,7 @@
           <w:sz w:val="20"/>
           <w:lang w:val="en-US"/>
         </w:rPr>
-        <w:t>Hocuk</w:t>
-      </w:r>
-      <w:proofErr w:type="spellEnd"/>
-      <w:r>
-        <w:rPr>
-          <w:rFonts w:ascii="Verdana" w:hAnsi="Verdana"/>
-          <w:bCs/>
-          <w:sz w:val="20"/>
-          <w:lang w:val="en-US"/>
-        </w:rPr>
-        <w:t xml:space="preserve">, S. &amp; Streefkerk, M (2020). Photos instead of text answers: An experiment within a housing survey. </w:t>
+        <w:t xml:space="preserve"> sharing of sensor data? </w:t>
       </w:r>
       <w:proofErr w:type="spellStart"/>
       <w:r>
@@ -17908,141 +17965,30 @@
           <w:t>www.bigsurv20.org</w:t>
         </w:r>
       </w:hyperlink>
-    </w:p>
-    <w:p>
-      <w:pPr>
-        <w:widowControl w:val="0"/>
-        <w:autoSpaceDE w:val="0"/>
-        <w:autoSpaceDN w:val="0"/>
-        <w:adjustRightInd w:val="0"/>
-        <w:ind w:hanging="284"/>
+      <w:r>
         <w:rPr>
           <w:rFonts w:ascii="Verdana" w:hAnsi="Verdana"/>
           <w:bCs/>
           <w:sz w:val="20"/>
           <w:lang w:val="en-US"/>
         </w:rPr>
-      </w:pPr>
-      <w:r>
-        <w:rPr>
-          <w:rFonts w:ascii="Verdana" w:hAnsi="Verdana"/>
-          <w:sz w:val="20"/>
-          <w:lang w:val="en-US"/>
-        </w:rPr>
-        <w:t xml:space="preserve">Lugtig, P., McCool, D &amp; Schouten, J.G. (2020) The quality of measurements in a smartphone-app to measure travel </w:t>
-      </w:r>
-      <w:proofErr w:type="spellStart"/>
-      <w:r>
-        <w:rPr>
-          <w:rFonts w:ascii="Verdana" w:hAnsi="Verdana"/>
-          <w:sz w:val="20"/>
-          <w:lang w:val="en-US"/>
-        </w:rPr>
-        <w:t>behaviour</w:t>
-      </w:r>
-      <w:proofErr w:type="spellEnd"/>
-      <w:r>
-        <w:rPr>
-          <w:rFonts w:ascii="Verdana" w:hAnsi="Verdana"/>
-          <w:sz w:val="20"/>
-          <w:lang w:val="en-US"/>
-        </w:rPr>
-        <w:t xml:space="preserve"> for a probability sample of people from the Netherlands. General Online Research Conference. </w:t>
-      </w:r>
-      <w:r>
-        <w:rPr>
-          <w:rFonts w:ascii="Verdana" w:hAnsi="Verdana"/>
-          <w:sz w:val="20"/>
-          <w:lang w:val="en-US"/>
-        </w:rPr>
-        <w:t>9-11 September</w:t>
-      </w:r>
-      <w:r>
-        <w:rPr>
-          <w:rFonts w:ascii="Verdana" w:hAnsi="Verdana"/>
-          <w:sz w:val="20"/>
-          <w:lang w:val="en-US"/>
-        </w:rPr>
-        <w:t>, Berlin, Germany</w:t>
-      </w:r>
-    </w:p>
-    <w:p>
-      <w:pPr>
-        <w:widowControl w:val="0"/>
-        <w:autoSpaceDE w:val="0"/>
-        <w:autoSpaceDN w:val="0"/>
-        <w:adjustRightInd w:val="0"/>
-        <w:ind w:hanging="284"/>
-        <w:rPr>
-          <w:rFonts w:ascii="Verdana" w:hAnsi="Verdana"/>
-          <w:sz w:val="20"/>
-          <w:lang w:val="en-US"/>
-        </w:rPr>
-      </w:pPr>
-      <w:r>
-        <w:rPr>
-          <w:rFonts w:ascii="Verdana" w:hAnsi="Verdana"/>
-          <w:sz w:val="20"/>
-          <w:lang w:val="en-US"/>
-        </w:rPr>
-        <w:t>Lugtig</w:t>
-      </w:r>
-      <w:r>
-        <w:rPr>
-          <w:rFonts w:ascii="Verdana" w:hAnsi="Verdana"/>
-          <w:sz w:val="20"/>
-          <w:lang w:val="en-US"/>
-        </w:rPr>
-        <w:t>, Roth, K., McCool, D.M. &amp; Schouten, J.G.</w:t>
-      </w:r>
-      <w:r>
-        <w:rPr>
-          <w:rFonts w:ascii="Verdana" w:hAnsi="Verdana"/>
-          <w:sz w:val="20"/>
-          <w:lang w:val="en-US"/>
-        </w:rPr>
-        <w:t xml:space="preserve"> (2020) </w:t>
-      </w:r>
-      <w:r>
-        <w:rPr>
-          <w:rFonts w:ascii="Verdana" w:hAnsi="Verdana"/>
-          <w:sz w:val="20"/>
-          <w:lang w:val="en-US"/>
-        </w:rPr>
-        <w:t>Nonresponse rates and bias in a Smartphone-app Travel Study conducted in the Netherlands. Results from experiments in recruitment strategies. AAPOR virtual conference, 12 June 2020.</w:t>
-      </w:r>
-    </w:p>
-    <w:p>
-      <w:pPr>
-        <w:widowControl w:val="0"/>
-        <w:autoSpaceDE w:val="0"/>
-        <w:autoSpaceDN w:val="0"/>
-        <w:adjustRightInd w:val="0"/>
-        <w:ind w:hanging="284"/>
-        <w:rPr>
-          <w:rFonts w:ascii="Verdana" w:hAnsi="Verdana"/>
-          <w:sz w:val="20"/>
-          <w:lang w:val="en-US"/>
-        </w:rPr>
-      </w:pPr>
-      <w:r>
-        <w:rPr>
-          <w:rFonts w:ascii="Verdana" w:hAnsi="Verdana"/>
-          <w:sz w:val="20"/>
-          <w:lang w:val="en-US"/>
-        </w:rPr>
-        <w:t xml:space="preserve">Lugtig, McCool D.M. &amp; Schouten, J.G. (2020) </w:t>
-      </w:r>
-      <w:r>
+        <w:t xml:space="preserve"> </w:t>
+      </w:r>
+    </w:p>
+    <w:p>
+      <w:pPr>
+        <w:widowControl w:val="0"/>
+        <w:autoSpaceDE w:val="0"/>
+        <w:autoSpaceDN w:val="0"/>
+        <w:adjustRightInd w:val="0"/>
+        <w:ind w:hanging="284"/>
         <w:rPr>
           <w:rFonts w:ascii="Verdana" w:hAnsi="Verdana"/>
           <w:bCs/>
           <w:sz w:val="20"/>
           <w:lang w:val="en-US"/>
         </w:rPr>
-        <w:t xml:space="preserve">The quality of measurements in a smartphone-app to measure travel </w:t>
-      </w:r>
-      <w:proofErr w:type="spellStart"/>
+      </w:pPr>
       <w:r>
         <w:rPr>
           <w:rFonts w:ascii="Verdana" w:hAnsi="Verdana"/>
@@ -18050,9 +17996,9 @@
           <w:sz w:val="20"/>
           <w:lang w:val="en-US"/>
         </w:rPr>
-        <w:t>behaviour</w:t>
-      </w:r>
-      <w:proofErr w:type="spellEnd"/>
+        <w:t xml:space="preserve">Ilic, G., Schouten, J.G., Lugtig, P., Mulder, K., </w:t>
+      </w:r>
+      <w:proofErr w:type="spellStart"/>
       <w:r>
         <w:rPr>
           <w:rFonts w:ascii="Verdana" w:hAnsi="Verdana"/>
@@ -18060,6 +18006,202 @@
           <w:sz w:val="20"/>
           <w:lang w:val="en-US"/>
         </w:rPr>
+        <w:t>Hocuk</w:t>
+      </w:r>
+      <w:proofErr w:type="spellEnd"/>
+      <w:r>
+        <w:rPr>
+          <w:rFonts w:ascii="Verdana" w:hAnsi="Verdana"/>
+          <w:bCs/>
+          <w:sz w:val="20"/>
+          <w:lang w:val="en-US"/>
+        </w:rPr>
+        <w:t xml:space="preserve">, S. &amp; Streefkerk, M (2020). Photos instead of text answers: An experiment within a housing survey. </w:t>
+      </w:r>
+      <w:proofErr w:type="spellStart"/>
+      <w:r>
+        <w:rPr>
+          <w:rFonts w:ascii="Verdana" w:hAnsi="Verdana"/>
+          <w:bCs/>
+          <w:sz w:val="20"/>
+          <w:lang w:val="en-US"/>
+        </w:rPr>
+        <w:t>BigSurv</w:t>
+      </w:r>
+      <w:proofErr w:type="spellEnd"/>
+      <w:r>
+        <w:rPr>
+          <w:rFonts w:ascii="Verdana" w:hAnsi="Verdana"/>
+          <w:bCs/>
+          <w:sz w:val="20"/>
+          <w:lang w:val="en-US"/>
+        </w:rPr>
+        <w:t xml:space="preserve"> conference. 27 Nov. 2021. </w:t>
+      </w:r>
+      <w:hyperlink r:id="rId95" w:history="1">
+        <w:r>
+          <w:rPr>
+            <w:rStyle w:val="Hyperlink"/>
+            <w:rFonts w:ascii="Verdana" w:hAnsi="Verdana"/>
+            <w:bCs/>
+            <w:sz w:val="20"/>
+            <w:lang w:val="en-US"/>
+          </w:rPr>
+          <w:t>www.bigsurv20.org</w:t>
+        </w:r>
+      </w:hyperlink>
+    </w:p>
+    <w:p>
+      <w:pPr>
+        <w:widowControl w:val="0"/>
+        <w:autoSpaceDE w:val="0"/>
+        <w:autoSpaceDN w:val="0"/>
+        <w:adjustRightInd w:val="0"/>
+        <w:ind w:hanging="284"/>
+        <w:rPr>
+          <w:rFonts w:ascii="Verdana" w:hAnsi="Verdana"/>
+          <w:bCs/>
+          <w:sz w:val="20"/>
+          <w:lang w:val="en-US"/>
+        </w:rPr>
+      </w:pPr>
+      <w:r>
+        <w:rPr>
+          <w:rFonts w:ascii="Verdana" w:hAnsi="Verdana"/>
+          <w:sz w:val="20"/>
+          <w:lang w:val="en-US"/>
+        </w:rPr>
+        <w:t xml:space="preserve">Lugtig, P., McCool, D &amp; Schouten, J.G. (2020) The quality of measurements in a smartphone-app to measure travel </w:t>
+      </w:r>
+      <w:proofErr w:type="spellStart"/>
+      <w:r>
+        <w:rPr>
+          <w:rFonts w:ascii="Verdana" w:hAnsi="Verdana"/>
+          <w:sz w:val="20"/>
+          <w:lang w:val="en-US"/>
+        </w:rPr>
+        <w:t>behaviour</w:t>
+      </w:r>
+      <w:proofErr w:type="spellEnd"/>
+      <w:r>
+        <w:rPr>
+          <w:rFonts w:ascii="Verdana" w:hAnsi="Verdana"/>
+          <w:sz w:val="20"/>
+          <w:lang w:val="en-US"/>
+        </w:rPr>
+        <w:t xml:space="preserve"> for a probability sample of people from the Netherlands. General Online Research Conference. </w:t>
+      </w:r>
+      <w:r>
+        <w:rPr>
+          <w:rFonts w:ascii="Verdana" w:hAnsi="Verdana"/>
+          <w:sz w:val="20"/>
+          <w:lang w:val="en-US"/>
+        </w:rPr>
+        <w:t>9-11 September</w:t>
+      </w:r>
+      <w:r>
+        <w:rPr>
+          <w:rFonts w:ascii="Verdana" w:hAnsi="Verdana"/>
+          <w:sz w:val="20"/>
+          <w:lang w:val="en-US"/>
+        </w:rPr>
+        <w:t>, Berlin, Germany</w:t>
+      </w:r>
+    </w:p>
+    <w:p>
+      <w:pPr>
+        <w:widowControl w:val="0"/>
+        <w:autoSpaceDE w:val="0"/>
+        <w:autoSpaceDN w:val="0"/>
+        <w:adjustRightInd w:val="0"/>
+        <w:ind w:hanging="284"/>
+        <w:rPr>
+          <w:rFonts w:ascii="Verdana" w:hAnsi="Verdana"/>
+          <w:sz w:val="20"/>
+          <w:lang w:val="en-US"/>
+        </w:rPr>
+      </w:pPr>
+      <w:r>
+        <w:rPr>
+          <w:rFonts w:ascii="Verdana" w:hAnsi="Verdana"/>
+          <w:sz w:val="20"/>
+          <w:lang w:val="en-US"/>
+        </w:rPr>
+        <w:t>Lugtig</w:t>
+      </w:r>
+      <w:r>
+        <w:rPr>
+          <w:rFonts w:ascii="Verdana" w:hAnsi="Verdana"/>
+          <w:sz w:val="20"/>
+          <w:lang w:val="en-US"/>
+        </w:rPr>
+        <w:t>, Roth, K., McCool, D.M. &amp; Schouten, J.G.</w:t>
+      </w:r>
+      <w:r>
+        <w:rPr>
+          <w:rFonts w:ascii="Verdana" w:hAnsi="Verdana"/>
+          <w:sz w:val="20"/>
+          <w:lang w:val="en-US"/>
+        </w:rPr>
+        <w:t xml:space="preserve"> (2020) </w:t>
+      </w:r>
+      <w:r>
+        <w:rPr>
+          <w:rFonts w:ascii="Verdana" w:hAnsi="Verdana"/>
+          <w:sz w:val="20"/>
+          <w:lang w:val="en-US"/>
+        </w:rPr>
+        <w:t>Nonresponse rates and bias in a Smartphone-app Travel Study conducted in the Netherlands. Results from experiments in recruitment strategies. AAPOR virtual conference, 12 June 2020.</w:t>
+      </w:r>
+    </w:p>
+    <w:p>
+      <w:pPr>
+        <w:widowControl w:val="0"/>
+        <w:autoSpaceDE w:val="0"/>
+        <w:autoSpaceDN w:val="0"/>
+        <w:adjustRightInd w:val="0"/>
+        <w:ind w:hanging="284"/>
+        <w:rPr>
+          <w:rFonts w:ascii="Verdana" w:hAnsi="Verdana"/>
+          <w:sz w:val="20"/>
+          <w:lang w:val="en-US"/>
+        </w:rPr>
+      </w:pPr>
+      <w:r>
+        <w:rPr>
+          <w:rFonts w:ascii="Verdana" w:hAnsi="Verdana"/>
+          <w:sz w:val="20"/>
+          <w:lang w:val="en-US"/>
+        </w:rPr>
+        <w:t xml:space="preserve">Lugtig, McCool D.M. &amp; Schouten, J.G. (2020) </w:t>
+      </w:r>
+      <w:r>
+        <w:rPr>
+          <w:rFonts w:ascii="Verdana" w:hAnsi="Verdana"/>
+          <w:bCs/>
+          <w:sz w:val="20"/>
+          <w:lang w:val="en-US"/>
+        </w:rPr>
+        <w:t xml:space="preserve">The quality of measurements in a smartphone-app to measure travel </w:t>
+      </w:r>
+      <w:proofErr w:type="spellStart"/>
+      <w:r>
+        <w:rPr>
+          <w:rFonts w:ascii="Verdana" w:hAnsi="Verdana"/>
+          <w:bCs/>
+          <w:sz w:val="20"/>
+          <w:lang w:val="en-US"/>
+        </w:rPr>
+        <w:t>behaviour</w:t>
+      </w:r>
+      <w:proofErr w:type="spellEnd"/>
+      <w:r>
+        <w:rPr>
+          <w:rFonts w:ascii="Verdana" w:hAnsi="Verdana"/>
+          <w:bCs/>
+          <w:sz w:val="20"/>
+          <w:lang w:val="en-US"/>
+        </w:rPr>
         <w:t xml:space="preserve"> for a probability sample of people from the Netherlands</w:t>
       </w:r>
       <w:r>
@@ -18538,25 +18680,67 @@
           <w:sz w:val="20"/>
           <w:lang w:val="en-US"/>
         </w:rPr>
-        <w:t xml:space="preserve">, S., </w:t>
-      </w:r>
-      <w:proofErr w:type="gramStart"/>
-      <w:r>
+        <w:t xml:space="preserve">, S., Lugtig, P. &amp; Toepoel, V. (2019) Improving data quality in the GGS: are modifications in the questionnaire and survey design in the generations and gender survey able to resolve measurement errors? European Survey Research Association conference. 15-19 July, Zagreb, Croatia </w:t>
+      </w:r>
+    </w:p>
+    <w:p>
+      <w:pPr>
+        <w:widowControl w:val="0"/>
+        <w:autoSpaceDE w:val="0"/>
+        <w:autoSpaceDN w:val="0"/>
+        <w:adjustRightInd w:val="0"/>
+        <w:ind w:hanging="284"/>
         <w:rPr>
           <w:rFonts w:ascii="Verdana" w:hAnsi="Verdana"/>
           <w:sz w:val="20"/>
           <w:lang w:val="en-US"/>
         </w:rPr>
-        <w:t>Lugtig ,</w:t>
-      </w:r>
-      <w:proofErr w:type="gramEnd"/>
+      </w:pPr>
+      <w:r>
+        <w:rPr>
+          <w:rFonts w:ascii="Verdana" w:eastAsia="MS-Mincho" w:hAnsi="Verdana"/>
+          <w:sz w:val="20"/>
+          <w:u w:color="0000FF"/>
+          <w:lang w:val="en-US"/>
+        </w:rPr>
+        <w:t xml:space="preserve">Toepoel, V., Lugtig, P., Haan, M., Struminskaya, B. &amp; Elevelt, A. (2019) Investigating the effect of different methods of online probing on a </w:t>
+      </w:r>
+      <w:proofErr w:type="spellStart"/>
+      <w:r>
+        <w:rPr>
+          <w:rFonts w:ascii="Verdana" w:eastAsia="MS-Mincho" w:hAnsi="Verdana"/>
+          <w:sz w:val="20"/>
+          <w:u w:color="0000FF"/>
+          <w:lang w:val="en-US"/>
+        </w:rPr>
+        <w:t>R</w:t>
+      </w:r>
+      <w:r>
+        <w:rPr>
+          <w:rFonts w:ascii="Verdana" w:eastAsia="MS-Mincho" w:hAnsi="Verdana"/>
+          <w:sz w:val="20"/>
+          <w:u w:color="0000FF"/>
+          <w:lang w:val="en-US"/>
+        </w:rPr>
+        <w:t>esearchmessenger</w:t>
+      </w:r>
+      <w:proofErr w:type="spellEnd"/>
+      <w:r>
+        <w:rPr>
+          <w:rFonts w:ascii="Verdana" w:eastAsia="MS-Mincho" w:hAnsi="Verdana"/>
+          <w:sz w:val="20"/>
+          <w:u w:color="0000FF"/>
+          <w:lang w:val="en-US"/>
+        </w:rPr>
+        <w:t xml:space="preserve"> design and a regular responsive survey. </w:t>
+      </w:r>
       <w:r>
         <w:rPr>
           <w:rFonts w:ascii="Verdana" w:hAnsi="Verdana"/>
           <w:sz w:val="20"/>
           <w:lang w:val="en-US"/>
         </w:rPr>
-        <w:t xml:space="preserve"> P. &amp; Toepoel, V. (2019) Improving data quality in the GGS: are modifications in the questionnaire and survey design in the generations and gender survey able to resolve measurement errors? European Survey Research Association conference. 15-19 July, Zagreb, Croatia </w:t>
+        <w:t xml:space="preserve">European Survey Research Association conference. 15-19 July, Zagreb, Croatia </w:t>
       </w:r>
     </w:p>
     <w:p>
@@ -18579,36 +18763,27 @@
           <w:u w:color="0000FF"/>
           <w:lang w:val="en-US"/>
         </w:rPr>
-        <w:t xml:space="preserve">Toepoel, V., Lugtig, P., Haan, M., Struminskaya, B. &amp; Elevelt, A. (2019) Investigating the effect of different methods of online probing on a </w:t>
-      </w:r>
-      <w:proofErr w:type="spellStart"/>
-      <w:r>
-        <w:rPr>
-          <w:rFonts w:ascii="Verdana" w:eastAsia="MS-Mincho" w:hAnsi="Verdana"/>
-          <w:sz w:val="20"/>
-          <w:u w:color="0000FF"/>
-          <w:lang w:val="en-US"/>
-        </w:rPr>
-        <w:t>R</w:t>
-      </w:r>
-      <w:r>
-        <w:rPr>
-          <w:rFonts w:ascii="Verdana" w:eastAsia="MS-Mincho" w:hAnsi="Verdana"/>
-          <w:sz w:val="20"/>
-          <w:u w:color="0000FF"/>
-          <w:lang w:val="en-US"/>
-        </w:rPr>
-        <w:t>esearchmessenger</w:t>
-      </w:r>
-      <w:proofErr w:type="spellEnd"/>
-      <w:r>
-        <w:rPr>
-          <w:rFonts w:ascii="Verdana" w:eastAsia="MS-Mincho" w:hAnsi="Verdana"/>
-          <w:sz w:val="20"/>
-          <w:u w:color="0000FF"/>
-          <w:lang w:val="en-US"/>
-        </w:rPr>
-        <w:t xml:space="preserve"> design and a regular responsive survey. </w:t>
+        <w:t xml:space="preserve">Maslovskaya, O., Lugtig, P. &amp; </w:t>
+      </w:r>
+      <w:proofErr w:type="spellStart"/>
+      <w:r>
+        <w:rPr>
+          <w:rFonts w:ascii="Verdana" w:eastAsia="MS-Mincho" w:hAnsi="Verdana"/>
+          <w:sz w:val="20"/>
+          <w:u w:color="0000FF"/>
+          <w:lang w:val="en-US"/>
+        </w:rPr>
+        <w:t>Durrant</w:t>
+      </w:r>
+      <w:proofErr w:type="spellEnd"/>
+      <w:r>
+        <w:rPr>
+          <w:rFonts w:ascii="Verdana" w:eastAsia="MS-Mincho" w:hAnsi="Verdana"/>
+          <w:sz w:val="20"/>
+          <w:u w:color="0000FF"/>
+          <w:lang w:val="en-US"/>
+        </w:rPr>
+        <w:t xml:space="preserve">, G. (2019) Investigation of non-response bias and representativeness in the first cross-national probability-based online panel (CRONOS). </w:t>
       </w:r>
       <w:r>
         <w:rPr>
@@ -18639,27 +18814,7 @@
           <w:u w:color="0000FF"/>
           <w:lang w:val="en-US"/>
         </w:rPr>
-        <w:t xml:space="preserve">Maslovskaya, O., Lugtig, P. &amp; </w:t>
-      </w:r>
-      <w:proofErr w:type="spellStart"/>
-      <w:r>
-        <w:rPr>
-          <w:rFonts w:ascii="Verdana" w:eastAsia="MS-Mincho" w:hAnsi="Verdana"/>
-          <w:sz w:val="20"/>
-          <w:u w:color="0000FF"/>
-          <w:lang w:val="en-US"/>
-        </w:rPr>
-        <w:t>Durrant</w:t>
-      </w:r>
-      <w:proofErr w:type="spellEnd"/>
-      <w:r>
-        <w:rPr>
-          <w:rFonts w:ascii="Verdana" w:eastAsia="MS-Mincho" w:hAnsi="Verdana"/>
-          <w:sz w:val="20"/>
-          <w:u w:color="0000FF"/>
-          <w:lang w:val="en-US"/>
-        </w:rPr>
-        <w:t xml:space="preserve">, G. (2019) Investigation of non-response bias and representativeness in the first cross-national probability-based online panel (CRONOS). </w:t>
+        <w:t>McCool, D, Lugtig, P. &amp; Schouten, J.G. (2019) Stop detection in a travel survey app.</w:t>
       </w:r>
       <w:r>
         <w:rPr>
@@ -18667,7 +18822,7 @@
           <w:sz w:val="20"/>
           <w:lang w:val="en-US"/>
         </w:rPr>
-        <w:t xml:space="preserve">European Survey Research Association conference. 15-19 July, Zagreb, Croatia </w:t>
+        <w:t xml:space="preserve"> European Survey Research Association conference. 15-19 July, Zagreb, Croatia </w:t>
       </w:r>
     </w:p>
     <w:p>
@@ -18683,72 +18838,23 @@
           <w:lang w:val="en-US"/>
         </w:rPr>
       </w:pPr>
-      <w:r>
-        <w:rPr>
-          <w:rFonts w:ascii="Verdana" w:eastAsia="MS-Mincho" w:hAnsi="Verdana"/>
-          <w:sz w:val="20"/>
-          <w:u w:color="0000FF"/>
-          <w:lang w:val="en-US"/>
-        </w:rPr>
-        <w:t>McCool, D, Lugtig, P. &amp; Schouten, J.G. (2019) Stop detection in a travel survey app.</w:t>
-      </w:r>
+      <w:proofErr w:type="spellStart"/>
       <w:r>
         <w:rPr>
           <w:rFonts w:ascii="Verdana" w:hAnsi="Verdana"/>
           <w:sz w:val="20"/>
           <w:lang w:val="en-US"/>
         </w:rPr>
-        <w:t xml:space="preserve"> European Survey Research Association conference. 15-19 July, Zagreb, Croatia </w:t>
-      </w:r>
-    </w:p>
-    <w:p>
-      <w:pPr>
-        <w:widowControl w:val="0"/>
-        <w:autoSpaceDE w:val="0"/>
-        <w:autoSpaceDN w:val="0"/>
-        <w:adjustRightInd w:val="0"/>
-        <w:ind w:hanging="284"/>
+        <w:t>Cabaco</w:t>
+      </w:r>
+      <w:proofErr w:type="spellEnd"/>
+      <w:r>
         <w:rPr>
           <w:rFonts w:ascii="Verdana" w:hAnsi="Verdana"/>
           <w:sz w:val="20"/>
           <w:lang w:val="en-US"/>
         </w:rPr>
-      </w:pPr>
-      <w:proofErr w:type="spellStart"/>
-      <w:r>
-        <w:rPr>
-          <w:rFonts w:ascii="Verdana" w:hAnsi="Verdana"/>
-          <w:sz w:val="20"/>
-          <w:lang w:val="en-US"/>
-        </w:rPr>
-        <w:t>Cabaco</w:t>
-      </w:r>
-      <w:proofErr w:type="spellEnd"/>
-      <w:r>
-        <w:rPr>
-          <w:rFonts w:ascii="Verdana" w:hAnsi="Verdana"/>
-          <w:sz w:val="20"/>
-          <w:lang w:val="en-US"/>
-        </w:rPr>
-        <w:t xml:space="preserve">, S., Koops, J., Emery, T., </w:t>
-      </w:r>
-      <w:proofErr w:type="gramStart"/>
-      <w:r>
-        <w:rPr>
-          <w:rFonts w:ascii="Verdana" w:hAnsi="Verdana"/>
-          <w:sz w:val="20"/>
-          <w:lang w:val="en-US"/>
-        </w:rPr>
-        <w:t>Lugtig ,</w:t>
-      </w:r>
-      <w:proofErr w:type="gramEnd"/>
-      <w:r>
-        <w:rPr>
-          <w:rFonts w:ascii="Verdana" w:hAnsi="Verdana"/>
-          <w:sz w:val="20"/>
-          <w:lang w:val="en-US"/>
-        </w:rPr>
-        <w:t xml:space="preserve"> P., Toepoel, V., </w:t>
+        <w:t xml:space="preserve">, S., Koops, J., Emery, T., Lugtig, P., Toepoel, V., </w:t>
       </w:r>
       <w:proofErr w:type="spellStart"/>
       <w:r>
@@ -20284,25 +20390,23 @@
           <w:sz w:val="20"/>
           <w:lang w:val="en-US"/>
         </w:rPr>
-        <w:t xml:space="preserve">Lugtig, P. and Toepoel, V. (2015) The use of Pcs, smartphones and tablets in a </w:t>
-      </w:r>
-      <w:proofErr w:type="gramStart"/>
+        <w:t>Lugtig, P. and Toepoel, V. (2015) The use of Pcs, smartphones and tablets in a probability</w:t>
+      </w:r>
       <w:r>
         <w:rPr>
           <w:rFonts w:ascii="Verdana" w:hAnsi="Verdana"/>
           <w:sz w:val="20"/>
           <w:lang w:val="en-US"/>
         </w:rPr>
-        <w:t>probability based</w:t>
-      </w:r>
-      <w:proofErr w:type="gramEnd"/>
+        <w:t>-</w:t>
+      </w:r>
       <w:r>
         <w:rPr>
           <w:rFonts w:ascii="Verdana" w:hAnsi="Verdana"/>
           <w:sz w:val="20"/>
           <w:lang w:val="en-US"/>
         </w:rPr>
-        <w:t xml:space="preserve"> panel survey. Effects on survey measurement error. </w:t>
+        <w:t xml:space="preserve">based panel survey. Effects on survey measurement error. </w:t>
       </w:r>
       <w:r>
         <w:rPr>
@@ -20641,27 +20745,25 @@
           <w:u w:color="0000FF"/>
           <w:lang w:val="en-US"/>
         </w:rPr>
-        <w:t xml:space="preserve">Lugtig, P. and Toepoel, V. (2014) Mixed-devices in a </w:t>
-      </w:r>
-      <w:proofErr w:type="gramStart"/>
-      <w:r>
-        <w:rPr>
-          <w:rFonts w:ascii="Verdana" w:eastAsia="MS-Mincho" w:hAnsi="Verdana"/>
-          <w:sz w:val="20"/>
-          <w:u w:color="0000FF"/>
-          <w:lang w:val="en-US"/>
-        </w:rPr>
-        <w:t>probability based</w:t>
-      </w:r>
-      <w:proofErr w:type="gramEnd"/>
-      <w:r>
-        <w:rPr>
-          <w:rFonts w:ascii="Verdana" w:eastAsia="MS-Mincho" w:hAnsi="Verdana"/>
-          <w:sz w:val="20"/>
-          <w:u w:color="0000FF"/>
-          <w:lang w:val="en-US"/>
-        </w:rPr>
-        <w:t xml:space="preserve"> panel survey. Effects on survey measurement error. Poster session: 4</w:t>
+        <w:t>Lugtig, P. and Toepoel, V. (2014) Mixed-devices in a probability</w:t>
+      </w:r>
+      <w:r>
+        <w:rPr>
+          <w:rFonts w:ascii="Verdana" w:eastAsia="MS-Mincho" w:hAnsi="Verdana"/>
+          <w:sz w:val="20"/>
+          <w:u w:color="0000FF"/>
+          <w:lang w:val="en-US"/>
+        </w:rPr>
+        <w:t>-</w:t>
+      </w:r>
+      <w:r>
+        <w:rPr>
+          <w:rFonts w:ascii="Verdana" w:eastAsia="MS-Mincho" w:hAnsi="Verdana"/>
+          <w:sz w:val="20"/>
+          <w:u w:color="0000FF"/>
+          <w:lang w:val="en-US"/>
+        </w:rPr>
+        <w:t>based panel survey. Effects on survey measurement error. Poster session: 4</w:t>
       </w:r>
       <w:r>
         <w:rPr>
@@ -20771,27 +20873,25 @@
           <w:u w:color="0000FF"/>
           <w:lang w:val="en-US"/>
         </w:rPr>
-        <w:t xml:space="preserve">Lugtig, P. and Toepoel, V. (2014) Mixed-devices in a </w:t>
-      </w:r>
-      <w:proofErr w:type="gramStart"/>
-      <w:r>
-        <w:rPr>
-          <w:rFonts w:ascii="Verdana" w:eastAsia="MS-Mincho" w:hAnsi="Verdana"/>
-          <w:sz w:val="20"/>
-          <w:u w:color="0000FF"/>
-          <w:lang w:val="en-US"/>
-        </w:rPr>
-        <w:t>probability based</w:t>
-      </w:r>
-      <w:proofErr w:type="gramEnd"/>
-      <w:r>
-        <w:rPr>
-          <w:rFonts w:ascii="Verdana" w:eastAsia="MS-Mincho" w:hAnsi="Verdana"/>
-          <w:sz w:val="20"/>
-          <w:u w:color="0000FF"/>
-          <w:lang w:val="en-US"/>
-        </w:rPr>
-        <w:t xml:space="preserve"> panel survey. Effects on survey measurement error. 68th AAPOR conference, 15-18 May 2014, Anaheim, CA.</w:t>
+        <w:t>Lugtig, P. and Toepoel, V. (2014) Mixed-devices in a probability</w:t>
+      </w:r>
+      <w:r>
+        <w:rPr>
+          <w:rFonts w:ascii="Verdana" w:eastAsia="MS-Mincho" w:hAnsi="Verdana"/>
+          <w:sz w:val="20"/>
+          <w:u w:color="0000FF"/>
+          <w:lang w:val="en-US"/>
+        </w:rPr>
+        <w:t>-b</w:t>
+      </w:r>
+      <w:r>
+        <w:rPr>
+          <w:rFonts w:ascii="Verdana" w:eastAsia="MS-Mincho" w:hAnsi="Verdana"/>
+          <w:sz w:val="20"/>
+          <w:u w:color="0000FF"/>
+          <w:lang w:val="en-US"/>
+        </w:rPr>
+        <w:t>ased panel survey. Effects on survey measurement error. 68th AAPOR conference, 15-18 May 2014, Anaheim, CA.</w:t>
       </w:r>
     </w:p>
     <w:p>
@@ -20839,27 +20939,25 @@
           <w:u w:color="0000FF"/>
           <w:lang w:val="en-US"/>
         </w:rPr>
-        <w:t xml:space="preserve">Toepoel, V. and Lugtig, P. (2014) Mixed-devices in a </w:t>
-      </w:r>
-      <w:proofErr w:type="gramStart"/>
-      <w:r>
-        <w:rPr>
-          <w:rFonts w:ascii="Verdana" w:eastAsia="MS-Mincho" w:hAnsi="Verdana"/>
-          <w:sz w:val="20"/>
-          <w:u w:color="0000FF"/>
-          <w:lang w:val="en-US"/>
-        </w:rPr>
-        <w:t>probability based</w:t>
-      </w:r>
-      <w:proofErr w:type="gramEnd"/>
-      <w:r>
-        <w:rPr>
-          <w:rFonts w:ascii="Verdana" w:eastAsia="MS-Mincho" w:hAnsi="Verdana"/>
-          <w:sz w:val="20"/>
-          <w:u w:color="0000FF"/>
-          <w:lang w:val="en-US"/>
-        </w:rPr>
-        <w:t xml:space="preserve"> panel survey. Effects on survey measurement error. General Online Research conference.</w:t>
+        <w:t>Toepoel, V. and Lugtig, P. (2014) Mixed-devices in a probability</w:t>
+      </w:r>
+      <w:r>
+        <w:rPr>
+          <w:rFonts w:ascii="Verdana" w:eastAsia="MS-Mincho" w:hAnsi="Verdana"/>
+          <w:sz w:val="20"/>
+          <w:u w:color="0000FF"/>
+          <w:lang w:val="en-US"/>
+        </w:rPr>
+        <w:t>-</w:t>
+      </w:r>
+      <w:r>
+        <w:rPr>
+          <w:rFonts w:ascii="Verdana" w:eastAsia="MS-Mincho" w:hAnsi="Verdana"/>
+          <w:sz w:val="20"/>
+          <w:u w:color="0000FF"/>
+          <w:lang w:val="en-US"/>
+        </w:rPr>
+        <w:t>based panel survey. Effects on survey measurement error. General Online Research conference.</w:t>
       </w:r>
       <w:r>
         <w:rPr>
@@ -21016,7 +21114,7 @@
         </w:rPr>
         <w:t xml:space="preserve">Lugtig, P. (2013) </w:t>
       </w:r>
-      <w:hyperlink r:id="rId95" w:history="1">
+      <w:hyperlink r:id="rId96" w:history="1">
         <w:r>
           <w:rPr>
             <w:rFonts w:ascii="Verdana" w:eastAsia="MS-Mincho" w:hAnsi="Verdana"/>
@@ -21078,7 +21176,7 @@
         </w:rPr>
         <w:t>Toepoel V. and Lugtig P. (2013)</w:t>
       </w:r>
-      <w:hyperlink r:id="rId96" w:history="1">
+      <w:hyperlink r:id="rId97" w:history="1">
         <w:r>
           <w:rPr>
             <w:rFonts w:ascii="Verdana" w:eastAsia="MS-Mincho" w:hAnsi="Verdana"/>
@@ -21140,7 +21238,7 @@
         </w:rPr>
         <w:t xml:space="preserve">Lugtig, P. (2013) </w:t>
       </w:r>
-      <w:hyperlink r:id="rId97" w:history="1">
+      <w:hyperlink r:id="rId98" w:history="1">
         <w:r>
           <w:rPr>
             <w:rFonts w:ascii="Verdana" w:eastAsia="MS-Mincho" w:hAnsi="Verdana"/>
@@ -21202,7 +21300,7 @@
         </w:rPr>
         <w:t>Toepoel V. and Lugtig P. (2013)</w:t>
       </w:r>
-      <w:hyperlink r:id="rId98" w:history="1">
+      <w:hyperlink r:id="rId99" w:history="1">
         <w:r>
           <w:rPr>
             <w:rFonts w:ascii="Verdana" w:eastAsia="MS-Mincho" w:hAnsi="Verdana"/>
@@ -21264,7 +21362,7 @@
         </w:rPr>
         <w:t xml:space="preserve">Lugtig, P. (2013) </w:t>
       </w:r>
-      <w:hyperlink r:id="rId99" w:history="1">
+      <w:hyperlink r:id="rId100" w:history="1">
         <w:r>
           <w:rPr>
             <w:rFonts w:ascii="Verdana" w:eastAsia="MS-Mincho" w:hAnsi="Verdana"/>
@@ -21386,7 +21484,7 @@
         </w:rPr>
         <w:t xml:space="preserve">Lugtig, P. (2013) </w:t>
       </w:r>
-      <w:hyperlink r:id="rId100" w:history="1">
+      <w:hyperlink r:id="rId101" w:history="1">
         <w:r>
           <w:rPr>
             <w:rFonts w:ascii="Verdana" w:eastAsia="MS-Mincho" w:hAnsi="Verdana"/>
@@ -23546,7 +23644,7 @@
           <w:sz w:val="20"/>
           <w:lang w:val="en-US"/>
         </w:rPr>
-        <w:t>MA methods and statistics, 2021 (expected)</w:t>
+        <w:t>MA methods and statistics, 2021</w:t>
       </w:r>
     </w:p>
     <w:p>
@@ -25539,7 +25637,21 @@
           <w:rFonts w:ascii="Verdana" w:eastAsia="MS-Mincho" w:hAnsi="Verdana"/>
           <w:sz w:val="20"/>
         </w:rPr>
-        <w:t>, 2020 (with Stef van Buuren, Vera Toepoel, Bella Struminskaya and Gerko Vink)</w:t>
+        <w:t>, 2020</w:t>
+      </w:r>
+      <w:r>
+        <w:rPr>
+          <w:rFonts w:ascii="Verdana" w:eastAsia="MS-Mincho" w:hAnsi="Verdana"/>
+          <w:sz w:val="20"/>
+        </w:rPr>
+        <w:t>-2021</w:t>
+      </w:r>
+      <w:r>
+        <w:rPr>
+          <w:rFonts w:ascii="Verdana" w:eastAsia="MS-Mincho" w:hAnsi="Verdana"/>
+          <w:sz w:val="20"/>
+        </w:rPr>
+        <w:t xml:space="preserve"> (with Stef van Buuren, Vera Toepoel, Bella Struminskaya and Gerko Vink)</w:t>
       </w:r>
     </w:p>
     <w:p>
@@ -25978,6 +26090,15 @@
         </w:rPr>
         <w:t>, 2020</w:t>
       </w:r>
+      <w:r>
+        <w:rPr>
+          <w:rFonts w:ascii="Verdana" w:eastAsia="MS-Mincho" w:hAnsi="Verdana"/>
+          <w:bCs/>
+          <w:sz w:val="20"/>
+          <w:lang w:val="fr-FR"/>
+        </w:rPr>
+        <w:t>-2021.</w:t>
+      </w:r>
     </w:p>
     <w:p>
       <w:pPr>
@@ -26989,7 +27110,7 @@
       </w:pPr>
     </w:p>
     <w:sectPr>
-      <w:footerReference w:type="default" r:id="rId101"/>
+      <w:footerReference w:type="default" r:id="rId102"/>
       <w:pgSz w:w="12240" w:h="15840"/>
       <w:pgMar w:top="1417" w:right="1417" w:bottom="1417" w:left="1417" w:header="708" w:footer="708" w:gutter="0"/>
       <w:cols w:space="708"/>
@@ -29040,6 +29161,7 @@
   <w:style w:type="character" w:default="1" w:styleId="Standaardalinea-lettertype">
     <w:name w:val="Default Paragraph Font"/>
     <w:uiPriority w:val="1"/>
+    <w:semiHidden/>
     <w:unhideWhenUsed/>
   </w:style>
   <w:style w:type="table" w:default="1" w:styleId="Standaardtabel">
@@ -29745,7 +29867,7 @@
 </file>
 
 <file path=customXml/itemProps1.xml><?xml version="1.0" encoding="utf-8"?>
-<ds:datastoreItem xmlns:ds="http://schemas.openxmlformats.org/officeDocument/2006/customXml" ds:itemID="{C7949584-C4BD-7841-84DF-4614E0E59FAF}">
+<ds:datastoreItem xmlns:ds="http://schemas.openxmlformats.org/officeDocument/2006/customXml" ds:itemID="{FE3E1C60-6570-9D43-8E6E-AB4196E239D1}">
   <ds:schemaRefs>
     <ds:schemaRef ds:uri="http://schemas.openxmlformats.org/officeDocument/2006/bibliography"/>
   </ds:schemaRefs>

</xml_diff>

<commit_message>
new pub, gesis talk
try 1
</commit_message>
<xml_diff>
--- a/static/files/CV-peter-lugtig.docx
+++ b/static/files/CV-peter-lugtig.docx
@@ -10527,6 +10527,7 @@
             <w:rStyle w:val="Hyperlink"/>
             <w:rFonts w:ascii="Verdana" w:eastAsia="MS-Mincho" w:hAnsi="Verdana"/>
             <w:sz w:val="20"/>
+            <w:lang w:val="en-US"/>
           </w:rPr>
           <w:t>https://doi.org/10.1371/journal.pone.0301301</w:t>
         </w:r>
@@ -17970,6 +17971,104 @@
           <w:u w:color="0000FF"/>
           <w:lang w:val="de-DE"/>
         </w:rPr>
+        <w:t>202</w:t>
+      </w:r>
+      <w:r>
+        <w:rPr>
+          <w:rFonts w:ascii="Verdana" w:eastAsia="MS-Mincho" w:hAnsi="Verdana"/>
+          <w:sz w:val="20"/>
+          <w:u w:color="0000FF"/>
+          <w:lang w:val="de-DE"/>
+        </w:rPr>
+        <w:t>4</w:t>
+      </w:r>
+      <w:r>
+        <w:rPr>
+          <w:rFonts w:ascii="Verdana" w:eastAsia="MS-Mincho" w:hAnsi="Verdana"/>
+          <w:sz w:val="20"/>
+          <w:u w:color="0000FF"/>
+          <w:lang w:val="de-DE"/>
+        </w:rPr>
+        <w:t xml:space="preserve"> - Bucher, H., Keusch, F., de </w:t>
+      </w:r>
+      <w:proofErr w:type="spellStart"/>
+      <w:r>
+        <w:rPr>
+          <w:rFonts w:ascii="Verdana" w:eastAsia="MS-Mincho" w:hAnsi="Verdana"/>
+          <w:sz w:val="20"/>
+          <w:u w:color="0000FF"/>
+          <w:lang w:val="de-DE"/>
+        </w:rPr>
+        <w:t>Viitis</w:t>
+      </w:r>
+      <w:proofErr w:type="spellEnd"/>
+      <w:r>
+        <w:rPr>
+          <w:rFonts w:ascii="Verdana" w:eastAsia="MS-Mincho" w:hAnsi="Verdana"/>
+          <w:sz w:val="20"/>
+          <w:u w:color="0000FF"/>
+          <w:lang w:val="de-DE"/>
+        </w:rPr>
+        <w:t xml:space="preserve">, C., Fausti, F.. </w:t>
+      </w:r>
+      <w:r>
+        <w:rPr>
+          <w:rFonts w:ascii="Verdana" w:eastAsia="MS-Mincho" w:hAnsi="Verdana"/>
+          <w:sz w:val="20"/>
+          <w:u w:color="0000FF"/>
+          <w:lang w:val="en-US"/>
+        </w:rPr>
+        <w:t>Inglese, F., van Tienoven, T.P., McCool, D., Struminskaya, B. &amp; Lugtig, P. (2023) Smart Survey Implementation WP2 deliverable M</w:t>
+      </w:r>
+      <w:r>
+        <w:rPr>
+          <w:rFonts w:ascii="Verdana" w:eastAsia="MS-Mincho" w:hAnsi="Verdana"/>
+          <w:sz w:val="20"/>
+          <w:u w:color="0000FF"/>
+          <w:lang w:val="en-US"/>
+        </w:rPr>
+        <w:t>14</w:t>
+      </w:r>
+      <w:r>
+        <w:rPr>
+          <w:rFonts w:ascii="Verdana" w:eastAsia="MS-Mincho" w:hAnsi="Verdana"/>
+          <w:sz w:val="20"/>
+          <w:u w:color="0000FF"/>
+          <w:lang w:val="en-US"/>
+        </w:rPr>
+        <w:t xml:space="preserve">: review stage. </w:t>
+      </w:r>
+      <w:r>
+        <w:rPr>
+          <w:rFonts w:ascii="Verdana" w:eastAsia="MS-Mincho" w:hAnsi="Verdana"/>
+          <w:sz w:val="20"/>
+          <w:u w:color="0000FF"/>
+          <w:lang w:val="en-US"/>
+        </w:rPr>
+        <w:t xml:space="preserve">Eurostat. </w:t>
+      </w:r>
+    </w:p>
+    <w:p>
+      <w:pPr>
+        <w:widowControl w:val="0"/>
+        <w:autoSpaceDE w:val="0"/>
+        <w:autoSpaceDN w:val="0"/>
+        <w:adjustRightInd w:val="0"/>
+        <w:ind w:hanging="284"/>
+        <w:rPr>
+          <w:rFonts w:ascii="Verdana" w:eastAsia="MS-Mincho" w:hAnsi="Verdana"/>
+          <w:sz w:val="20"/>
+          <w:u w:color="0000FF"/>
+          <w:lang w:val="en-US"/>
+        </w:rPr>
+      </w:pPr>
+      <w:r>
+        <w:rPr>
+          <w:rFonts w:ascii="Verdana" w:eastAsia="MS-Mincho" w:hAnsi="Verdana"/>
+          <w:sz w:val="20"/>
+          <w:u w:color="0000FF"/>
+          <w:lang w:val="de-DE"/>
+        </w:rPr>
         <w:t xml:space="preserve">2023 - Bucher, H., Keusch, F., de </w:t>
       </w:r>
       <w:proofErr w:type="spellStart"/>
@@ -18687,6 +18786,7 @@
           <w:sz w:val="20"/>
           <w:lang w:val="en-US"/>
         </w:rPr>
+        <w:lastRenderedPageBreak/>
         <w:t xml:space="preserve">2015 - </w:t>
       </w:r>
       <w:r>
@@ -18813,17 +18913,7 @@
           <w:u w:color="0000FF"/>
           <w:lang w:val="en-US"/>
         </w:rPr>
-        <w:t xml:space="preserve"> The </w:t>
-      </w:r>
-      <w:r>
-        <w:rPr>
-          <w:rFonts w:ascii="Verdana" w:eastAsia="MS-Mincho" w:hAnsi="Verdana"/>
-          <w:sz w:val="20"/>
-          <w:u w:color="0000FF"/>
-          <w:lang w:val="en-US"/>
-        </w:rPr>
-        <w:lastRenderedPageBreak/>
-        <w:t>Hague: Statistics Netherlands.</w:t>
+        <w:t xml:space="preserve"> The Hague: Statistics Netherlands.</w:t>
       </w:r>
     </w:p>
     <w:p>
@@ -21552,6 +21642,7 @@
           <w:u w:color="0000FF"/>
           <w:lang w:val="en-US"/>
         </w:rPr>
+        <w:lastRenderedPageBreak/>
         <w:t xml:space="preserve">GESIS summer school on ‘Why care about survey errors?’ </w:t>
       </w:r>
       <w:r>
@@ -21637,7 +21728,6 @@
           <w:u w:color="0000FF"/>
           <w:lang w:val="en-US"/>
         </w:rPr>
-        <w:lastRenderedPageBreak/>
         <w:t>CentERdata</w:t>
       </w:r>
       <w:proofErr w:type="spellEnd"/>
@@ -23351,6 +23441,7 @@
           <w:sz w:val="20"/>
           <w:lang w:val="en-US"/>
         </w:rPr>
+        <w:lastRenderedPageBreak/>
         <w:t xml:space="preserve">Inan Bostanci, </w:t>
       </w:r>
       <w:r>
@@ -23466,7 +23557,6 @@
           <w:sz w:val="20"/>
           <w:lang w:val="en-US"/>
         </w:rPr>
-        <w:lastRenderedPageBreak/>
         <w:t xml:space="preserve">Goran Ilic, MA methods and statistics, 2020 </w:t>
       </w:r>
     </w:p>
@@ -24786,7 +24876,15 @@
           <w:rFonts w:ascii="Verdana" w:eastAsia="MS-Mincho" w:hAnsi="Verdana"/>
           <w:sz w:val="20"/>
         </w:rPr>
-        <w:t xml:space="preserve">Summer school in advanced survey methodology – analysis and methodology. 2016 (with Barry Schouten, Bart Bakker and </w:t>
+        <w:t xml:space="preserve">Summer school in advanced survey methodology – analysis and methodology. 2016 </w:t>
+      </w:r>
+      <w:r>
+        <w:rPr>
+          <w:rFonts w:ascii="Verdana" w:eastAsia="MS-Mincho" w:hAnsi="Verdana"/>
+          <w:sz w:val="20"/>
+        </w:rPr>
+        <w:lastRenderedPageBreak/>
+        <w:t xml:space="preserve">(with Barry Schouten, Bart Bakker and </w:t>
       </w:r>
       <w:proofErr w:type="spellStart"/>
       <w:r>
@@ -24920,15 +25018,7 @@
           <w:rFonts w:ascii="Verdana" w:eastAsia="MS-Mincho" w:hAnsi="Verdana"/>
           <w:sz w:val="20"/>
         </w:rPr>
-        <w:t xml:space="preserve"> Cologne, </w:t>
-      </w:r>
-      <w:r>
-        <w:rPr>
-          <w:rFonts w:ascii="Verdana" w:eastAsia="MS-Mincho" w:hAnsi="Verdana"/>
-          <w:sz w:val="20"/>
-        </w:rPr>
-        <w:lastRenderedPageBreak/>
-        <w:t>Germany</w:t>
+        <w:t xml:space="preserve"> Cologne, Germany</w:t>
       </w:r>
     </w:p>
     <w:p>
@@ -26475,7 +26565,15 @@
           <w:rFonts w:ascii="Verdana" w:eastAsia="MS-Mincho" w:hAnsi="Verdana"/>
           <w:sz w:val="20"/>
         </w:rPr>
-        <w:t>0 employees from the faculty of social sciences on their research on research designs and statistical analyses.</w:t>
+        <w:t xml:space="preserve">0 employees from the faculty of </w:t>
+      </w:r>
+      <w:r>
+        <w:rPr>
+          <w:rFonts w:ascii="Verdana" w:eastAsia="MS-Mincho" w:hAnsi="Verdana"/>
+          <w:sz w:val="20"/>
+        </w:rPr>
+        <w:lastRenderedPageBreak/>
+        <w:t>social sciences on their research on research designs and statistical analyses.</w:t>
       </w:r>
     </w:p>
     <w:p>
@@ -26550,7 +26648,6 @@
           <w:rFonts w:ascii="Verdana" w:eastAsia="MS-Mincho" w:hAnsi="Verdana"/>
           <w:sz w:val="20"/>
         </w:rPr>
-        <w:lastRenderedPageBreak/>
         <w:t>Member of Educational Advisory Committee Faculty of Social Sciences, 2014-</w:t>
       </w:r>
       <w:r>
@@ -29678,6 +29775,7 @@
   <w:style w:type="character" w:default="1" w:styleId="DefaultParagraphFont">
     <w:name w:val="Default Paragraph Font"/>
     <w:uiPriority w:val="1"/>
+    <w:semiHidden/>
     <w:unhideWhenUsed/>
   </w:style>
   <w:style w:type="table" w:default="1" w:styleId="TableNormal">

</xml_diff>